<commit_message>
Seemingly made the code fully working.
Removed non-genetic columns from X1 and X2. Changed the list to sample from for graphs. Removed some help prints, moved sys.time from the trace module to main. Added a print with calculation results. Added the somehow removed return to T_stat module. In Q module X1 and X2 are turned into dataframes before the cycles, changed the removal of unneeded rows, fixed up a coding error in splines. Changed some variable workings in trace calculation. A few small additions to the text.
</commit_message>
<xml_diff>
--- a/Курсова_Рандомізований_критерій_порівняння_середніх_двох_груп.docx
+++ b/Курсова_Рандомізований_критерій_порівняння_середніх_двох_груп.docx
@@ -376,23 +376,7 @@
           <w:sz w:val="28"/>
           <w:szCs w:val="28"/>
         </w:rPr>
-        <w:t>к.ф.-</w:t>
-      </w:r>
-      <w:proofErr w:type="spellStart"/>
-      <w:r>
-        <w:rPr>
-          <w:sz w:val="28"/>
-          <w:szCs w:val="28"/>
-        </w:rPr>
-        <w:t>м.н</w:t>
-      </w:r>
-      <w:proofErr w:type="spellEnd"/>
-      <w:r>
-        <w:rPr>
-          <w:sz w:val="28"/>
-          <w:szCs w:val="28"/>
-        </w:rPr>
-        <w:t xml:space="preserve">. Валерій ТУРЧИН </w:t>
+        <w:t xml:space="preserve">к.ф.-м.н. Валерій ТУРЧИН </w:t>
       </w:r>
     </w:p>
     <w:p>
@@ -714,7 +698,15 @@
         </w:numPr>
       </w:pPr>
       <w:r>
-        <w:t>аналітичного огляду літературних джерел, який містить постановку задачі та;</w:t>
+        <w:t>аналітичного огляду літературних джерел, який містить постановку задачі та</w:t>
+      </w:r>
+      <w:r>
+        <w:t xml:space="preserve"> …</w:t>
+      </w:r>
+      <w:bookmarkStart w:id="1" w:name="_GoBack"/>
+      <w:bookmarkEnd w:id="1"/>
+      <w:r>
+        <w:t>;</w:t>
       </w:r>
     </w:p>
     <w:p>
@@ -1263,6 +1255,11 @@
       </w:r>
     </w:p>
     <w:p>
+      <w:pPr>
+        <w:rPr>
+          <w:lang w:val="en-US"/>
+        </w:rPr>
+      </w:pPr>
       <w:proofErr w:type="spellStart"/>
       <w:r>
         <w:t>Рандомізований</w:t>
@@ -1271,8 +1268,6 @@
       <w:r>
         <w:t xml:space="preserve"> критерій…</w:t>
       </w:r>
-      <w:bookmarkStart w:id="1" w:name="_GoBack"/>
-      <w:bookmarkEnd w:id="1"/>
     </w:p>
     <w:p/>
     <w:p>
@@ -1287,6 +1282,20 @@
       <w:r>
         <w:lastRenderedPageBreak/>
         <w:t>Практична частина</w:t>
+      </w:r>
+    </w:p>
+    <w:p>
+      <w:pPr>
+        <w:ind w:left="0" w:firstLine="709"/>
+        <w:rPr>
+          <w:lang w:val="en-US"/>
+        </w:rPr>
+      </w:pPr>
+      <w:r>
+        <w:rPr>
+          <w:lang w:val="en-US"/>
+        </w:rPr>
+        <w:t>probeset</w:t>
       </w:r>
     </w:p>
     <w:sectPr>

</xml_diff>

<commit_message>
Text additions, comments, plotting
Corrected some things in conclusions and introduction. Added two language versions for all comments. Tried to plot mean levels of 10 selected genes as scatter and bar plots.
</commit_message>
<xml_diff>
--- a/Курсова_Рандомізований_критерій_порівняння_середніх_двох_груп.docx
+++ b/Курсова_Рандомізований_критерій_порівняння_середніх_двох_груп.docx
@@ -1860,6 +1860,26 @@
         <w:t>ано.</w:t>
       </w:r>
       <w:r>
+        <w:t xml:space="preserve"> На базі аналізу генетичної інформації </w:t>
+      </w:r>
+      <w:r>
+        <w:t>пацієнтів</w:t>
+      </w:r>
+      <w:r>
+        <w:t xml:space="preserve"> із діагнозом ГЛЛ було сформовано дані для більш поглибленого вивчення </w:t>
+      </w:r>
+      <w:r>
+        <w:t>розглядає</w:t>
+      </w:r>
+      <w:bookmarkStart w:id="3" w:name="_GoBack"/>
+      <w:bookmarkEnd w:id="3"/>
+      <w:r>
+        <w:t>мо…</w:t>
+      </w:r>
+      <w:r>
+        <w:t xml:space="preserve"> </w:t>
+      </w:r>
+      <w:r>
         <w:t xml:space="preserve"> </w:t>
       </w:r>
       <w:r>
@@ -2004,7 +2024,7 @@
           <w:b/>
         </w:rPr>
       </w:pPr>
-      <w:bookmarkStart w:id="3" w:name="_Toc167287434"/>
+      <w:bookmarkStart w:id="4" w:name="_Toc167287434"/>
       <w:r>
         <w:rPr>
           <w:rFonts w:eastAsiaTheme="majorEastAsia"/>
@@ -2019,7 +2039,7 @@
         </w:rPr>
         <w:t>авдання роботи</w:t>
       </w:r>
-      <w:bookmarkEnd w:id="3"/>
+      <w:bookmarkEnd w:id="4"/>
     </w:p>
     <w:p>
       <w:pPr>
@@ -2167,7 +2187,7 @@
         </w:numPr>
         <w:jc w:val="both"/>
       </w:pPr>
-      <w:bookmarkStart w:id="4" w:name="_Toc167287435"/>
+      <w:bookmarkStart w:id="5" w:name="_Toc167287435"/>
       <w:r>
         <w:lastRenderedPageBreak/>
         <w:t>ТЕОРЕТИЧНА</w:t>
@@ -2178,7 +2198,7 @@
       <w:r>
         <w:t>ЧАСТИНА</w:t>
       </w:r>
-      <w:bookmarkEnd w:id="4"/>
+      <w:bookmarkEnd w:id="5"/>
     </w:p>
     <w:p>
       <w:pPr>
@@ -2196,7 +2216,7 @@
           <w:b/>
         </w:rPr>
       </w:pPr>
-      <w:bookmarkStart w:id="5" w:name="_Toc167287436"/>
+      <w:bookmarkStart w:id="6" w:name="_Toc167287436"/>
       <w:r>
         <w:rPr>
           <w:rFonts w:eastAsiaTheme="majorEastAsia"/>
@@ -2204,7 +2224,7 @@
         </w:rPr>
         <w:t>Постановка задачі</w:t>
       </w:r>
-      <w:bookmarkEnd w:id="5"/>
+      <w:bookmarkEnd w:id="6"/>
     </w:p>
     <w:p>
       <w:pPr>
@@ -2497,7 +2517,7 @@
           <w:b/>
         </w:rPr>
       </w:pPr>
-      <w:bookmarkStart w:id="6" w:name="_Toc167287437"/>
+      <w:bookmarkStart w:id="7" w:name="_Toc167287437"/>
       <w:r>
         <w:rPr>
           <w:rFonts w:eastAsiaTheme="majorEastAsia"/>
@@ -2505,7 +2525,7 @@
         </w:rPr>
         <w:t>Лейкемії та їх типи</w:t>
       </w:r>
-      <w:bookmarkEnd w:id="6"/>
+      <w:bookmarkEnd w:id="7"/>
     </w:p>
     <w:p>
       <w:pPr>
@@ -2778,7 +2798,7 @@
           <w:b/>
         </w:rPr>
       </w:pPr>
-      <w:bookmarkStart w:id="7" w:name="_Toc167287438"/>
+      <w:bookmarkStart w:id="8" w:name="_Toc167287438"/>
       <w:r>
         <w:rPr>
           <w:rFonts w:eastAsiaTheme="majorEastAsia"/>
@@ -2786,7 +2806,7 @@
         </w:rPr>
         <w:t>Гени та рівень їх експресії</w:t>
       </w:r>
-      <w:bookmarkEnd w:id="7"/>
+      <w:bookmarkEnd w:id="8"/>
     </w:p>
     <w:p>
       <w:pPr>
@@ -3268,7 +3288,7 @@
           <w:b/>
         </w:rPr>
       </w:pPr>
-      <w:bookmarkStart w:id="8" w:name="_Toc167287439"/>
+      <w:bookmarkStart w:id="9" w:name="_Toc167287439"/>
       <w:r>
         <w:rPr>
           <w:rFonts w:eastAsiaTheme="majorEastAsia"/>
@@ -3290,7 +3310,7 @@
         </w:rPr>
         <w:t xml:space="preserve"> середніх</w:t>
       </w:r>
-      <w:bookmarkEnd w:id="8"/>
+      <w:bookmarkEnd w:id="9"/>
     </w:p>
     <w:p>
       <w:pPr>
@@ -18615,7 +18635,7 @@
           <w:numId w:val="1"/>
         </w:numPr>
       </w:pPr>
-      <w:bookmarkStart w:id="9" w:name="_Toc167287440"/>
+      <w:bookmarkStart w:id="10" w:name="_Toc167287440"/>
       <w:r>
         <w:lastRenderedPageBreak/>
         <w:t>ПРАКТИЧНА</w:t>
@@ -18626,7 +18646,7 @@
       <w:r>
         <w:t>ЧАСТИНА</w:t>
       </w:r>
-      <w:bookmarkEnd w:id="9"/>
+      <w:bookmarkEnd w:id="10"/>
     </w:p>
     <w:p>
       <w:pPr>
@@ -18644,7 +18664,7 @@
           <w:b/>
         </w:rPr>
       </w:pPr>
-      <w:bookmarkStart w:id="10" w:name="_Toc167287441"/>
+      <w:bookmarkStart w:id="11" w:name="_Toc167287441"/>
       <w:r>
         <w:rPr>
           <w:rFonts w:eastAsiaTheme="majorEastAsia"/>
@@ -18652,7 +18672,7 @@
         </w:rPr>
         <w:t>Аналіз даних</w:t>
       </w:r>
-      <w:bookmarkEnd w:id="10"/>
+      <w:bookmarkEnd w:id="11"/>
     </w:p>
     <w:p>
       <w:pPr>
@@ -18859,7 +18879,7 @@
           <w:b/>
         </w:rPr>
       </w:pPr>
-      <w:bookmarkStart w:id="11" w:name="_Toc167287442"/>
+      <w:bookmarkStart w:id="12" w:name="_Toc167287442"/>
       <w:r>
         <w:rPr>
           <w:rFonts w:eastAsiaTheme="majorEastAsia"/>
@@ -18874,7 +18894,7 @@
         </w:rPr>
         <w:t>алгоритму</w:t>
       </w:r>
-      <w:bookmarkEnd w:id="11"/>
+      <w:bookmarkEnd w:id="12"/>
     </w:p>
     <w:p>
       <w:pPr>
@@ -19701,12 +19721,12 @@
       <w:pPr>
         <w:pStyle w:val="1"/>
       </w:pPr>
-      <w:bookmarkStart w:id="12" w:name="_Toc167287443"/>
+      <w:bookmarkStart w:id="13" w:name="_Toc167287443"/>
       <w:r>
         <w:lastRenderedPageBreak/>
         <w:t>ВИСНОВКИ</w:t>
       </w:r>
-      <w:bookmarkEnd w:id="12"/>
+      <w:bookmarkEnd w:id="13"/>
     </w:p>
     <w:p>
       <w:pPr>
@@ -19813,10 +19833,24 @@
           </w:rPr>
           <m:t>→∞</m:t>
         </m:r>
+        <m:r>
+          <m:rPr>
+            <m:sty m:val="p"/>
+          </m:rPr>
+          <w:rPr>
+            <w:rFonts w:ascii="Cambria Math" w:hAnsi="Cambria Math"/>
+          </w:rPr>
+          <m:t xml:space="preserve"> </m:t>
+        </m:r>
       </m:oMath>
       <w:r>
-        <w:t>було використано</w:t>
-      </w:r>
+        <w:t>було ви</w:t>
+      </w:r>
+      <w:proofErr w:type="spellStart"/>
+      <w:r>
+        <w:t>користано</w:t>
+      </w:r>
+      <w:proofErr w:type="spellEnd"/>
       <w:r>
         <w:t xml:space="preserve"> </w:t>
       </w:r>
@@ -19862,8 +19896,6 @@
       <w:r>
         <w:t>пів захворювання.</w:t>
       </w:r>
-      <w:bookmarkStart w:id="13" w:name="_GoBack"/>
-      <w:bookmarkEnd w:id="13"/>
       <w:r>
         <w:br w:type="page"/>
       </w:r>
@@ -22312,7 +22344,7 @@
 </file>
 
 <file path=customXml/itemProps1.xml><?xml version="1.0" encoding="utf-8"?>
-<ds:datastoreItem xmlns:ds="http://schemas.openxmlformats.org/officeDocument/2006/customXml" ds:itemID="{C80A29FE-C525-4DF2-B5A2-4942709F767A}">
+<ds:datastoreItem xmlns:ds="http://schemas.openxmlformats.org/officeDocument/2006/customXml" ds:itemID="{B43D22E7-F1E2-42F2-9B08-C5046215340D}">
   <ds:schemaRefs>
     <ds:schemaRef ds:uri="http://schemas.openxmlformats.org/officeDocument/2006/bibliography"/>
   </ds:schemaRefs>

</xml_diff>

<commit_message>
Plot update, removed spline, text addition.
Updated plots to line plots for all genes, added them to the text, removed na.spline from both modules.
</commit_message>
<xml_diff>
--- a/Курсова_Рандомізований_критерій_порівняння_середніх_двох_груп.docx
+++ b/Курсова_Рандомізований_критерій_порівняння_середніх_двох_груп.docx
@@ -1869,12 +1869,7 @@
         <w:t xml:space="preserve"> із діагнозом ГЛЛ було сформовано дані для більш поглибленого вивчення </w:t>
       </w:r>
       <w:r>
-        <w:t>розглядає</w:t>
-      </w:r>
-      <w:bookmarkStart w:id="3" w:name="_GoBack"/>
-      <w:bookmarkEnd w:id="3"/>
-      <w:r>
-        <w:t>мо…</w:t>
+        <w:t>розглядаємо…</w:t>
       </w:r>
       <w:r>
         <w:t xml:space="preserve"> </w:t>
@@ -2024,7 +2019,7 @@
           <w:b/>
         </w:rPr>
       </w:pPr>
-      <w:bookmarkStart w:id="4" w:name="_Toc167287434"/>
+      <w:bookmarkStart w:id="3" w:name="_Toc167287434"/>
       <w:r>
         <w:rPr>
           <w:rFonts w:eastAsiaTheme="majorEastAsia"/>
@@ -2039,7 +2034,7 @@
         </w:rPr>
         <w:t>авдання роботи</w:t>
       </w:r>
-      <w:bookmarkEnd w:id="4"/>
+      <w:bookmarkEnd w:id="3"/>
     </w:p>
     <w:p>
       <w:pPr>
@@ -2187,7 +2182,7 @@
         </w:numPr>
         <w:jc w:val="both"/>
       </w:pPr>
-      <w:bookmarkStart w:id="5" w:name="_Toc167287435"/>
+      <w:bookmarkStart w:id="4" w:name="_Toc167287435"/>
       <w:r>
         <w:lastRenderedPageBreak/>
         <w:t>ТЕОРЕТИЧНА</w:t>
@@ -2198,7 +2193,7 @@
       <w:r>
         <w:t>ЧАСТИНА</w:t>
       </w:r>
-      <w:bookmarkEnd w:id="5"/>
+      <w:bookmarkEnd w:id="4"/>
     </w:p>
     <w:p>
       <w:pPr>
@@ -2216,7 +2211,7 @@
           <w:b/>
         </w:rPr>
       </w:pPr>
-      <w:bookmarkStart w:id="6" w:name="_Toc167287436"/>
+      <w:bookmarkStart w:id="5" w:name="_Toc167287436"/>
       <w:r>
         <w:rPr>
           <w:rFonts w:eastAsiaTheme="majorEastAsia"/>
@@ -2224,7 +2219,7 @@
         </w:rPr>
         <w:t>Постановка задачі</w:t>
       </w:r>
-      <w:bookmarkEnd w:id="6"/>
+      <w:bookmarkEnd w:id="5"/>
     </w:p>
     <w:p>
       <w:pPr>
@@ -2517,7 +2512,7 @@
           <w:b/>
         </w:rPr>
       </w:pPr>
-      <w:bookmarkStart w:id="7" w:name="_Toc167287437"/>
+      <w:bookmarkStart w:id="6" w:name="_Toc167287437"/>
       <w:r>
         <w:rPr>
           <w:rFonts w:eastAsiaTheme="majorEastAsia"/>
@@ -2525,7 +2520,7 @@
         </w:rPr>
         <w:t>Лейкемії та їх типи</w:t>
       </w:r>
-      <w:bookmarkEnd w:id="7"/>
+      <w:bookmarkEnd w:id="6"/>
     </w:p>
     <w:p>
       <w:pPr>
@@ -2798,7 +2793,7 @@
           <w:b/>
         </w:rPr>
       </w:pPr>
-      <w:bookmarkStart w:id="8" w:name="_Toc167287438"/>
+      <w:bookmarkStart w:id="7" w:name="_Toc167287438"/>
       <w:r>
         <w:rPr>
           <w:rFonts w:eastAsiaTheme="majorEastAsia"/>
@@ -2806,7 +2801,7 @@
         </w:rPr>
         <w:t>Гени та рівень їх експресії</w:t>
       </w:r>
-      <w:bookmarkEnd w:id="8"/>
+      <w:bookmarkEnd w:id="7"/>
     </w:p>
     <w:p>
       <w:pPr>
@@ -3288,7 +3283,7 @@
           <w:b/>
         </w:rPr>
       </w:pPr>
-      <w:bookmarkStart w:id="9" w:name="_Toc167287439"/>
+      <w:bookmarkStart w:id="8" w:name="_Toc167287439"/>
       <w:r>
         <w:rPr>
           <w:rFonts w:eastAsiaTheme="majorEastAsia"/>
@@ -3310,7 +3305,7 @@
         </w:rPr>
         <w:t xml:space="preserve"> середніх</w:t>
       </w:r>
-      <w:bookmarkEnd w:id="9"/>
+      <w:bookmarkEnd w:id="8"/>
     </w:p>
     <w:p>
       <w:pPr>
@@ -18635,7 +18630,7 @@
           <w:numId w:val="1"/>
         </w:numPr>
       </w:pPr>
-      <w:bookmarkStart w:id="10" w:name="_Toc167287440"/>
+      <w:bookmarkStart w:id="9" w:name="_Toc167287440"/>
       <w:r>
         <w:lastRenderedPageBreak/>
         <w:t>ПРАКТИЧНА</w:t>
@@ -18646,7 +18641,7 @@
       <w:r>
         <w:t>ЧАСТИНА</w:t>
       </w:r>
-      <w:bookmarkEnd w:id="10"/>
+      <w:bookmarkEnd w:id="9"/>
     </w:p>
     <w:p>
       <w:pPr>
@@ -18664,7 +18659,7 @@
           <w:b/>
         </w:rPr>
       </w:pPr>
-      <w:bookmarkStart w:id="11" w:name="_Toc167287441"/>
+      <w:bookmarkStart w:id="10" w:name="_Toc167287441"/>
       <w:r>
         <w:rPr>
           <w:rFonts w:eastAsiaTheme="majorEastAsia"/>
@@ -18672,7 +18667,7 @@
         </w:rPr>
         <w:t>Аналіз даних</w:t>
       </w:r>
-      <w:bookmarkEnd w:id="11"/>
+      <w:bookmarkEnd w:id="10"/>
     </w:p>
     <w:p>
       <w:pPr>
@@ -18861,6 +18856,171 @@
       </w:r>
       <w:r>
         <w:t>.</w:t>
+      </w:r>
+    </w:p>
+    <w:p>
+      <w:pPr>
+        <w:spacing w:after="0"/>
+        <w:ind w:left="0" w:firstLine="709"/>
+      </w:pPr>
+      <w:r>
+        <w:rPr>
+          <w:noProof/>
+        </w:rPr>
+        <w:drawing>
+          <wp:inline distT="0" distB="0" distL="0" distR="0" wp14:anchorId="2D5B7516">
+            <wp:extent cx="5695600" cy="4371975"/>
+            <wp:effectExtent l="0" t="0" r="635" b="0"/>
+            <wp:docPr id="8" name="Рисунок 8"/>
+            <wp:cNvGraphicFramePr>
+              <a:graphicFrameLocks xmlns:a="http://schemas.openxmlformats.org/drawingml/2006/main" noChangeAspect="1"/>
+            </wp:cNvGraphicFramePr>
+            <a:graphic xmlns:a="http://schemas.openxmlformats.org/drawingml/2006/main">
+              <a:graphicData uri="http://schemas.openxmlformats.org/drawingml/2006/picture">
+                <pic:pic xmlns:pic="http://schemas.openxmlformats.org/drawingml/2006/picture">
+                  <pic:nvPicPr>
+                    <pic:cNvPr id="0" name="Picture 3"/>
+                    <pic:cNvPicPr>
+                      <a:picLocks noChangeAspect="1" noChangeArrowheads="1"/>
+                    </pic:cNvPicPr>
+                  </pic:nvPicPr>
+                  <pic:blipFill>
+                    <a:blip r:embed="rId6">
+                      <a:extLst>
+                        <a:ext uri="{28A0092B-C50C-407E-A947-70E740481C1C}">
+                          <a14:useLocalDpi xmlns:a14="http://schemas.microsoft.com/office/drawing/2010/main" val="0"/>
+                        </a:ext>
+                      </a:extLst>
+                    </a:blip>
+                    <a:srcRect/>
+                    <a:stretch>
+                      <a:fillRect/>
+                    </a:stretch>
+                  </pic:blipFill>
+                  <pic:spPr bwMode="auto">
+                    <a:xfrm>
+                      <a:off x="0" y="0"/>
+                      <a:ext cx="5700356" cy="4375626"/>
+                    </a:xfrm>
+                    <a:prstGeom prst="rect">
+                      <a:avLst/>
+                    </a:prstGeom>
+                    <a:noFill/>
+                  </pic:spPr>
+                </pic:pic>
+              </a:graphicData>
+            </a:graphic>
+          </wp:inline>
+        </w:drawing>
+      </w:r>
+    </w:p>
+    <w:p>
+      <w:pPr>
+        <w:spacing w:after="0"/>
+        <w:ind w:left="0" w:firstLine="709"/>
+        <w:jc w:val="center"/>
+      </w:pPr>
+      <w:r>
+        <w:t xml:space="preserve">Рисунок 2.1. Графік середніх рівнів експресії генів для захворювання типу </w:t>
+      </w:r>
+      <w:r>
+        <w:rPr>
+          <w:lang w:val="en-US"/>
+        </w:rPr>
+        <w:t>BCR</w:t>
+      </w:r>
+      <w:r>
+        <w:t>/</w:t>
+      </w:r>
+      <w:r>
+        <w:rPr>
+          <w:lang w:val="en-US"/>
+        </w:rPr>
+        <w:t>ABL</w:t>
+      </w:r>
+    </w:p>
+    <w:p>
+      <w:pPr>
+        <w:spacing w:after="0"/>
+        <w:ind w:left="0" w:firstLine="709"/>
+      </w:pPr>
+      <w:r>
+        <w:rPr>
+          <w:noProof/>
+        </w:rPr>
+        <w:lastRenderedPageBreak/>
+        <w:drawing>
+          <wp:inline distT="0" distB="0" distL="0" distR="0" wp14:anchorId="5E014393">
+            <wp:extent cx="5981700" cy="4591587"/>
+            <wp:effectExtent l="0" t="0" r="0" b="0"/>
+            <wp:docPr id="1" name="Рисунок 1"/>
+            <wp:cNvGraphicFramePr>
+              <a:graphicFrameLocks xmlns:a="http://schemas.openxmlformats.org/drawingml/2006/main" noChangeAspect="1"/>
+            </wp:cNvGraphicFramePr>
+            <a:graphic xmlns:a="http://schemas.openxmlformats.org/drawingml/2006/main">
+              <a:graphicData uri="http://schemas.openxmlformats.org/drawingml/2006/picture">
+                <pic:pic xmlns:pic="http://schemas.openxmlformats.org/drawingml/2006/picture">
+                  <pic:nvPicPr>
+                    <pic:cNvPr id="0" name="Picture 2"/>
+                    <pic:cNvPicPr>
+                      <a:picLocks noChangeAspect="1" noChangeArrowheads="1"/>
+                    </pic:cNvPicPr>
+                  </pic:nvPicPr>
+                  <pic:blipFill>
+                    <a:blip r:embed="rId7">
+                      <a:extLst>
+                        <a:ext uri="{28A0092B-C50C-407E-A947-70E740481C1C}">
+                          <a14:useLocalDpi xmlns:a14="http://schemas.microsoft.com/office/drawing/2010/main" val="0"/>
+                        </a:ext>
+                      </a:extLst>
+                    </a:blip>
+                    <a:srcRect/>
+                    <a:stretch>
+                      <a:fillRect/>
+                    </a:stretch>
+                  </pic:blipFill>
+                  <pic:spPr bwMode="auto">
+                    <a:xfrm>
+                      <a:off x="0" y="0"/>
+                      <a:ext cx="5983914" cy="4593286"/>
+                    </a:xfrm>
+                    <a:prstGeom prst="rect">
+                      <a:avLst/>
+                    </a:prstGeom>
+                    <a:noFill/>
+                  </pic:spPr>
+                </pic:pic>
+              </a:graphicData>
+            </a:graphic>
+          </wp:inline>
+        </w:drawing>
+      </w:r>
+    </w:p>
+    <w:p>
+      <w:pPr>
+        <w:spacing w:after="0"/>
+        <w:ind w:left="0" w:firstLine="709"/>
+        <w:jc w:val="center"/>
+      </w:pPr>
+      <w:r>
+        <w:t>Рисунок 2.</w:t>
+      </w:r>
+      <w:r>
+        <w:rPr>
+          <w:lang w:val="en-US"/>
+        </w:rPr>
+        <w:t>2</w:t>
+      </w:r>
+      <w:bookmarkStart w:id="11" w:name="_GoBack"/>
+      <w:bookmarkEnd w:id="11"/>
+      <w:r>
+        <w:t xml:space="preserve">. Графік середніх рівнів експресії генів для захворювання типу </w:t>
+      </w:r>
+      <w:r>
+        <w:rPr>
+          <w:lang w:val="en-US"/>
+        </w:rPr>
+        <w:t>NEG</w:t>
       </w:r>
     </w:p>
     <w:p>
@@ -19275,6 +19435,7 @@
         <w:t xml:space="preserve"> </w:t>
       </w:r>
       <w:r>
+        <w:lastRenderedPageBreak/>
         <w:t>комбінації</w:t>
       </w:r>
       <w:r>
@@ -21746,7 +21907,7 @@
   <w:style w:type="paragraph" w:default="1" w:styleId="a">
     <w:name w:val="Normal"/>
     <w:qFormat/>
-    <w:rsid w:val="00184226"/>
+    <w:rsid w:val="00E33FFC"/>
     <w:pPr>
       <w:ind w:left="-142" w:firstLine="851"/>
       <w:jc w:val="both"/>
@@ -21799,7 +21960,6 @@
   <w:style w:type="character" w:default="1" w:styleId="a1">
     <w:name w:val="Default Paragraph Font"/>
     <w:uiPriority w:val="1"/>
-    <w:semiHidden/>
     <w:unhideWhenUsed/>
   </w:style>
   <w:style w:type="table" w:default="1" w:styleId="a2">
@@ -22344,7 +22504,7 @@
 </file>
 
 <file path=customXml/itemProps1.xml><?xml version="1.0" encoding="utf-8"?>
-<ds:datastoreItem xmlns:ds="http://schemas.openxmlformats.org/officeDocument/2006/customXml" ds:itemID="{B43D22E7-F1E2-42F2-9B08-C5046215340D}">
+<ds:datastoreItem xmlns:ds="http://schemas.openxmlformats.org/officeDocument/2006/customXml" ds:itemID="{4882CA90-C79D-444D-9991-F0259DA09CA4}">
   <ds:schemaRefs>
     <ds:schemaRef ds:uri="http://schemas.openxmlformats.org/officeDocument/2006/bibliography"/>
   </ds:schemaRefs>

</xml_diff>

<commit_message>
Changed contents, added slide number to the pres
</commit_message>
<xml_diff>
--- a/Курсова_Рандомізований_критерій_порівняння_середніх_двох_груп.docx
+++ b/Курсова_Рандомізований_критерій_порівняння_середніх_двох_груп.docx
@@ -462,6 +462,7 @@
         </w:rPr>
       </w:sdtEndPr>
       <w:sdtContent>
+        <w:bookmarkStart w:id="1" w:name="_GoBack" w:displacedByCustomXml="prev"/>
         <w:p>
           <w:pPr>
             <w:keepNext/>
@@ -516,7 +517,7 @@
             </w:rPr>
             <w:fldChar w:fldCharType="separate"/>
           </w:r>
-          <w:hyperlink w:anchor="_Toc168408018" w:history="1">
+          <w:hyperlink w:anchor="_Toc168760227" w:history="1">
             <w:r>
               <w:rPr>
                 <w:rStyle w:val="ad"/>
@@ -547,7 +548,7 @@
                 <w:noProof/>
                 <w:webHidden/>
               </w:rPr>
-              <w:instrText xml:space="preserve"> PAGEREF _Toc168408018 \h </w:instrText>
+              <w:instrText xml:space="preserve"> PAGEREF _Toc168760227 \h </w:instrText>
             </w:r>
             <w:r>
               <w:rPr>
@@ -597,7 +598,7 @@
               <w:lang w:eastAsia="uk-UA"/>
             </w:rPr>
           </w:pPr>
-          <w:hyperlink w:anchor="_Toc168408019" w:history="1">
+          <w:hyperlink w:anchor="_Toc168760228" w:history="1">
             <w:r>
               <w:rPr>
                 <w:rStyle w:val="ad"/>
@@ -629,7 +630,7 @@
                 <w:noProof/>
                 <w:webHidden/>
               </w:rPr>
-              <w:instrText xml:space="preserve"> PAGEREF _Toc168408019 \h </w:instrText>
+              <w:instrText xml:space="preserve"> PAGEREF _Toc168760228 \h </w:instrText>
             </w:r>
             <w:r>
               <w:rPr>
@@ -679,7 +680,7 @@
               <w:lang w:eastAsia="uk-UA"/>
             </w:rPr>
           </w:pPr>
-          <w:hyperlink w:anchor="_Toc168408020" w:history="1">
+          <w:hyperlink w:anchor="_Toc168760229" w:history="1">
             <w:r>
               <w:rPr>
                 <w:rStyle w:val="ad"/>
@@ -711,7 +712,7 @@
                 <w:noProof/>
                 <w:webHidden/>
               </w:rPr>
-              <w:instrText xml:space="preserve"> PAGEREF _Toc168408020 \h </w:instrText>
+              <w:instrText xml:space="preserve"> PAGEREF _Toc168760229 \h </w:instrText>
             </w:r>
             <w:r>
               <w:rPr>
@@ -762,7 +763,7 @@
               <w:lang w:eastAsia="uk-UA"/>
             </w:rPr>
           </w:pPr>
-          <w:hyperlink w:anchor="_Toc168408021" w:history="1">
+          <w:hyperlink w:anchor="_Toc168760230" w:history="1">
             <w:r>
               <w:rPr>
                 <w:rStyle w:val="ad"/>
@@ -812,7 +813,7 @@
                 <w:noProof/>
                 <w:webHidden/>
               </w:rPr>
-              <w:instrText xml:space="preserve"> PAGEREF _Toc168408021 \h </w:instrText>
+              <w:instrText xml:space="preserve"> PAGEREF _Toc168760230 \h </w:instrText>
             </w:r>
             <w:r>
               <w:rPr>
@@ -863,7 +864,7 @@
               <w:lang w:eastAsia="uk-UA"/>
             </w:rPr>
           </w:pPr>
-          <w:hyperlink w:anchor="_Toc168408022" w:history="1">
+          <w:hyperlink w:anchor="_Toc168760231" w:history="1">
             <w:r>
               <w:rPr>
                 <w:rStyle w:val="ad"/>
@@ -915,7 +916,7 @@
                 <w:noProof/>
                 <w:webHidden/>
               </w:rPr>
-              <w:instrText xml:space="preserve"> PAGEREF _Toc168408022 \h </w:instrText>
+              <w:instrText xml:space="preserve"> PAGEREF _Toc168760231 \h </w:instrText>
             </w:r>
             <w:r>
               <w:rPr>
@@ -966,7 +967,7 @@
               <w:lang w:eastAsia="uk-UA"/>
             </w:rPr>
           </w:pPr>
-          <w:hyperlink w:anchor="_Toc168408023" w:history="1">
+          <w:hyperlink w:anchor="_Toc168760232" w:history="1">
             <w:r>
               <w:rPr>
                 <w:rStyle w:val="ad"/>
@@ -1018,7 +1019,7 @@
                 <w:noProof/>
                 <w:webHidden/>
               </w:rPr>
-              <w:instrText xml:space="preserve"> PAGEREF _Toc168408023 \h </w:instrText>
+              <w:instrText xml:space="preserve"> PAGEREF _Toc168760232 \h </w:instrText>
             </w:r>
             <w:r>
               <w:rPr>
@@ -1069,7 +1070,7 @@
               <w:lang w:eastAsia="uk-UA"/>
             </w:rPr>
           </w:pPr>
-          <w:hyperlink w:anchor="_Toc168408024" w:history="1">
+          <w:hyperlink w:anchor="_Toc168760233" w:history="1">
             <w:r>
               <w:rPr>
                 <w:rStyle w:val="ad"/>
@@ -1121,7 +1122,7 @@
                 <w:noProof/>
                 <w:webHidden/>
               </w:rPr>
-              <w:instrText xml:space="preserve"> PAGEREF _Toc168408024 \h </w:instrText>
+              <w:instrText xml:space="preserve"> PAGEREF _Toc168760233 \h </w:instrText>
             </w:r>
             <w:r>
               <w:rPr>
@@ -1172,7 +1173,7 @@
               <w:lang w:eastAsia="uk-UA"/>
             </w:rPr>
           </w:pPr>
-          <w:hyperlink w:anchor="_Toc168408025" w:history="1">
+          <w:hyperlink w:anchor="_Toc168760234" w:history="1">
             <w:r>
               <w:rPr>
                 <w:rStyle w:val="ad"/>
@@ -1224,7 +1225,7 @@
                 <w:noProof/>
                 <w:webHidden/>
               </w:rPr>
-              <w:instrText xml:space="preserve"> PAGEREF _Toc168408025 \h </w:instrText>
+              <w:instrText xml:space="preserve"> PAGEREF _Toc168760234 \h </w:instrText>
             </w:r>
             <w:r>
               <w:rPr>
@@ -1275,7 +1276,7 @@
               <w:lang w:eastAsia="uk-UA"/>
             </w:rPr>
           </w:pPr>
-          <w:hyperlink w:anchor="_Toc168408026" w:history="1">
+          <w:hyperlink w:anchor="_Toc168760235" w:history="1">
             <w:r>
               <w:rPr>
                 <w:rStyle w:val="ad"/>
@@ -1325,7 +1326,7 @@
                 <w:noProof/>
                 <w:webHidden/>
               </w:rPr>
-              <w:instrText xml:space="preserve"> PAGEREF _Toc168408026 \h </w:instrText>
+              <w:instrText xml:space="preserve"> PAGEREF _Toc168760235 \h </w:instrText>
             </w:r>
             <w:r>
               <w:rPr>
@@ -1376,7 +1377,7 @@
               <w:lang w:eastAsia="uk-UA"/>
             </w:rPr>
           </w:pPr>
-          <w:hyperlink w:anchor="_Toc168408027" w:history="1">
+          <w:hyperlink w:anchor="_Toc168760236" w:history="1">
             <w:r>
               <w:rPr>
                 <w:rStyle w:val="ad"/>
@@ -1428,7 +1429,7 @@
                 <w:noProof/>
                 <w:webHidden/>
               </w:rPr>
-              <w:instrText xml:space="preserve"> PAGEREF _Toc168408027 \h </w:instrText>
+              <w:instrText xml:space="preserve"> PAGEREF _Toc168760236 \h </w:instrText>
             </w:r>
             <w:r>
               <w:rPr>
@@ -1479,7 +1480,7 @@
               <w:lang w:eastAsia="uk-UA"/>
             </w:rPr>
           </w:pPr>
-          <w:hyperlink w:anchor="_Toc168408028" w:history="1">
+          <w:hyperlink w:anchor="_Toc168760237" w:history="1">
             <w:r>
               <w:rPr>
                 <w:rStyle w:val="ad"/>
@@ -1531,7 +1532,7 @@
                 <w:noProof/>
                 <w:webHidden/>
               </w:rPr>
-              <w:instrText xml:space="preserve"> PAGEREF _Toc168408028 \h </w:instrText>
+              <w:instrText xml:space="preserve"> PAGEREF _Toc168760237 \h </w:instrText>
             </w:r>
             <w:r>
               <w:rPr>
@@ -1581,7 +1582,7 @@
               <w:lang w:eastAsia="uk-UA"/>
             </w:rPr>
           </w:pPr>
-          <w:hyperlink w:anchor="_Toc168408029" w:history="1">
+          <w:hyperlink w:anchor="_Toc168760238" w:history="1">
             <w:r>
               <w:rPr>
                 <w:rStyle w:val="ad"/>
@@ -1612,7 +1613,7 @@
                 <w:noProof/>
                 <w:webHidden/>
               </w:rPr>
-              <w:instrText xml:space="preserve"> PAGEREF _Toc168408029 \h </w:instrText>
+              <w:instrText xml:space="preserve"> PAGEREF _Toc168760238 \h </w:instrText>
             </w:r>
             <w:r>
               <w:rPr>
@@ -1662,7 +1663,7 @@
               <w:lang w:eastAsia="uk-UA"/>
             </w:rPr>
           </w:pPr>
-          <w:hyperlink w:anchor="_Toc168408030" w:history="1">
+          <w:hyperlink w:anchor="_Toc168760239" w:history="1">
             <w:r>
               <w:rPr>
                 <w:rStyle w:val="ad"/>
@@ -1693,7 +1694,7 @@
                 <w:noProof/>
                 <w:webHidden/>
               </w:rPr>
-              <w:instrText xml:space="preserve"> PAGEREF _Toc168408030 \h </w:instrText>
+              <w:instrText xml:space="preserve"> PAGEREF _Toc168760239 \h </w:instrText>
             </w:r>
             <w:r>
               <w:rPr>
@@ -1743,7 +1744,7 @@
               <w:lang w:eastAsia="uk-UA"/>
             </w:rPr>
           </w:pPr>
-          <w:hyperlink w:anchor="_Toc168408031" w:history="1">
+          <w:hyperlink w:anchor="_Toc168760240" w:history="1">
             <w:r>
               <w:rPr>
                 <w:rStyle w:val="ad"/>
@@ -1783,7 +1784,7 @@
                 <w:noProof/>
                 <w:webHidden/>
               </w:rPr>
-              <w:instrText xml:space="preserve"> PAGEREF _Toc168408031 \h </w:instrText>
+              <w:instrText xml:space="preserve"> PAGEREF _Toc168760240 \h </w:instrText>
             </w:r>
             <w:r>
               <w:rPr>
@@ -1835,6 +1836,7 @@
             <w:fldChar w:fldCharType="end"/>
           </w:r>
         </w:p>
+        <w:bookmarkEnd w:id="1" w:displacedByCustomXml="next"/>
       </w:sdtContent>
     </w:sdt>
     <w:p>
@@ -1855,13 +1857,13 @@
       <w:pPr>
         <w:pStyle w:val="1"/>
       </w:pPr>
-      <w:bookmarkStart w:id="1" w:name="_Toc168408018"/>
+      <w:bookmarkStart w:id="2" w:name="_Toc168760227"/>
       <w:r>
         <w:lastRenderedPageBreak/>
         <w:t>ВСТУП</w:t>
       </w:r>
       <w:bookmarkEnd w:id="0"/>
-      <w:bookmarkEnd w:id="1"/>
+      <w:bookmarkEnd w:id="2"/>
     </w:p>
     <w:p>
       <w:pPr>
@@ -1875,7 +1877,7 @@
           <w:b/>
         </w:rPr>
       </w:pPr>
-      <w:bookmarkStart w:id="2" w:name="_Toc168408019"/>
+      <w:bookmarkStart w:id="3" w:name="_Toc168760228"/>
       <w:r>
         <w:rPr>
           <w:rFonts w:eastAsiaTheme="majorEastAsia"/>
@@ -1883,7 +1885,7 @@
         </w:rPr>
         <w:t>Актуальність теми дослідження</w:t>
       </w:r>
-      <w:bookmarkEnd w:id="2"/>
+      <w:bookmarkEnd w:id="3"/>
     </w:p>
     <w:p>
       <w:pPr>
@@ -2018,23 +2020,15 @@
       </w:r>
       <w:proofErr w:type="spellEnd"/>
       <w:r>
-        <w:t xml:space="preserve"> </w:t>
-      </w:r>
-      <w:proofErr w:type="spellStart"/>
-      <w:r>
-        <w:t>генів.</w:t>
-      </w:r>
-    </w:p>
-    <w:p>
-      <w:pPr>
-        <w:spacing w:after="0"/>
-      </w:pPr>
-      <w:r>
-        <w:t>У ро</w:t>
-      </w:r>
-      <w:proofErr w:type="spellEnd"/>
-      <w:r>
-        <w:t xml:space="preserve">боті розглянуто </w:t>
+        <w:t xml:space="preserve"> генів.</w:t>
+      </w:r>
+    </w:p>
+    <w:p>
+      <w:pPr>
+        <w:spacing w:after="0"/>
+      </w:pPr>
+      <w:r>
+        <w:t xml:space="preserve">У роботі розглянуто </w:t>
       </w:r>
       <w:r>
         <w:t>один статистичний критерій перевірки гіпотези щодо середніх значень багатовимірних розподілів на прикладі</w:t>
@@ -2164,7 +2158,7 @@
           <w:b/>
         </w:rPr>
       </w:pPr>
-      <w:bookmarkStart w:id="3" w:name="_Toc168408020"/>
+      <w:bookmarkStart w:id="4" w:name="_Toc168760229"/>
       <w:r>
         <w:rPr>
           <w:rFonts w:eastAsiaTheme="majorEastAsia"/>
@@ -2179,7 +2173,7 @@
         </w:rPr>
         <w:t>авдання роботи</w:t>
       </w:r>
-      <w:bookmarkEnd w:id="3"/>
+      <w:bookmarkEnd w:id="4"/>
     </w:p>
     <w:p>
       <w:pPr>
@@ -2322,7 +2316,7 @@
         </w:numPr>
         <w:jc w:val="both"/>
       </w:pPr>
-      <w:bookmarkStart w:id="4" w:name="_Toc168408021"/>
+      <w:bookmarkStart w:id="5" w:name="_Toc168760230"/>
       <w:r>
         <w:lastRenderedPageBreak/>
         <w:t>ТЕОРЕТИЧНА</w:t>
@@ -2333,7 +2327,7 @@
       <w:r>
         <w:t>ЧАСТИНА</w:t>
       </w:r>
-      <w:bookmarkEnd w:id="4"/>
+      <w:bookmarkEnd w:id="5"/>
     </w:p>
     <w:p>
       <w:pPr>
@@ -2359,7 +2353,7 @@
         </w:rPr>
         <w:t xml:space="preserve"> </w:t>
       </w:r>
-      <w:bookmarkStart w:id="5" w:name="_Toc168408022"/>
+      <w:bookmarkStart w:id="6" w:name="_Toc168760231"/>
       <w:r>
         <w:rPr>
           <w:rFonts w:eastAsiaTheme="majorEastAsia"/>
@@ -2367,7 +2361,7 @@
         </w:rPr>
         <w:t>Постановка задачі</w:t>
       </w:r>
-      <w:bookmarkEnd w:id="5"/>
+      <w:bookmarkEnd w:id="6"/>
     </w:p>
     <w:p>
       <w:pPr>
@@ -2667,7 +2661,7 @@
         </w:rPr>
         <w:t xml:space="preserve"> </w:t>
       </w:r>
-      <w:bookmarkStart w:id="6" w:name="_Toc168408023"/>
+      <w:bookmarkStart w:id="7" w:name="_Toc168760232"/>
       <w:r>
         <w:rPr>
           <w:rFonts w:eastAsiaTheme="majorEastAsia"/>
@@ -2675,7 +2669,7 @@
         </w:rPr>
         <w:t>Лейкемії та їх типи</w:t>
       </w:r>
-      <w:bookmarkEnd w:id="6"/>
+      <w:bookmarkEnd w:id="7"/>
     </w:p>
     <w:p>
       <w:pPr>
@@ -2955,7 +2949,7 @@
         </w:rPr>
         <w:t xml:space="preserve"> </w:t>
       </w:r>
-      <w:bookmarkStart w:id="7" w:name="_Toc168408024"/>
+      <w:bookmarkStart w:id="8" w:name="_Toc168760233"/>
       <w:r>
         <w:rPr>
           <w:rFonts w:eastAsiaTheme="majorEastAsia"/>
@@ -2963,7 +2957,7 @@
         </w:rPr>
         <w:t>Гени та рівень їх експресії</w:t>
       </w:r>
-      <w:bookmarkEnd w:id="7"/>
+      <w:bookmarkEnd w:id="8"/>
     </w:p>
     <w:p>
       <w:pPr>
@@ -3453,7 +3447,7 @@
         </w:rPr>
         <w:t xml:space="preserve"> </w:t>
       </w:r>
-      <w:bookmarkStart w:id="8" w:name="_Toc168408025"/>
+      <w:bookmarkStart w:id="9" w:name="_Toc168760234"/>
       <w:r>
         <w:rPr>
           <w:rFonts w:eastAsiaTheme="majorEastAsia"/>
@@ -3475,7 +3469,7 @@
         </w:rPr>
         <w:t xml:space="preserve"> середніх</w:t>
       </w:r>
-      <w:bookmarkEnd w:id="8"/>
+      <w:bookmarkEnd w:id="9"/>
     </w:p>
     <w:p>
       <w:pPr>
@@ -13104,8 +13098,6 @@
               </w:rPr>
               <m:t>σ</m:t>
             </m:r>
-            <w:bookmarkStart w:id="9" w:name="_GoBack"/>
-            <w:bookmarkEnd w:id="9"/>
           </m:e>
           <m:sub>
             <m:r>
@@ -18205,15 +18197,7 @@
         <w:t xml:space="preserve">. </w:t>
       </w:r>
       <w:r>
-        <w:t xml:space="preserve">Цей тест із рівнем статистичної </w:t>
-      </w:r>
-      <w:proofErr w:type="spellStart"/>
-      <w:r>
-        <w:t>значущости</w:t>
-      </w:r>
-      <w:proofErr w:type="spellEnd"/>
-      <w:r>
-        <w:t xml:space="preserve"> </w:t>
+        <w:t xml:space="preserve">Цей тест із рівнем статистичної значущости </w:t>
       </w:r>
       <m:oMath>
         <m:r>
@@ -18761,7 +18745,7 @@
           <w:numId w:val="1"/>
         </w:numPr>
       </w:pPr>
-      <w:bookmarkStart w:id="10" w:name="_Toc168408026"/>
+      <w:bookmarkStart w:id="10" w:name="_Toc168760235"/>
       <w:r>
         <w:lastRenderedPageBreak/>
         <w:t>ПРАКТИЧНА</w:t>
@@ -18798,7 +18782,7 @@
         </w:rPr>
         <w:t xml:space="preserve"> </w:t>
       </w:r>
-      <w:bookmarkStart w:id="11" w:name="_Toc168408027"/>
+      <w:bookmarkStart w:id="11" w:name="_Toc168760236"/>
       <w:r>
         <w:rPr>
           <w:rFonts w:eastAsiaTheme="majorEastAsia"/>
@@ -19187,7 +19171,7 @@
         </w:rPr>
         <w:t xml:space="preserve"> </w:t>
       </w:r>
-      <w:bookmarkStart w:id="12" w:name="_Toc168408028"/>
+      <w:bookmarkStart w:id="12" w:name="_Toc168760237"/>
       <w:r>
         <w:rPr>
           <w:rFonts w:eastAsiaTheme="majorEastAsia"/>
@@ -19210,15 +19194,7 @@
         <w:ind w:left="0" w:firstLine="709"/>
       </w:pPr>
       <w:r>
-        <w:t xml:space="preserve">Робота програми починається з задання змінної рівня </w:t>
-      </w:r>
-      <w:proofErr w:type="spellStart"/>
-      <w:r>
-        <w:t>значущости</w:t>
-      </w:r>
-      <w:proofErr w:type="spellEnd"/>
-      <w:r>
-        <w:t xml:space="preserve"> </w:t>
+        <w:t xml:space="preserve">Робота програми починається з задання змінної рівня значущости </w:t>
       </w:r>
       <w:r>
         <w:rPr>
@@ -20030,7 +20006,7 @@
       <w:pPr>
         <w:pStyle w:val="1"/>
       </w:pPr>
-      <w:bookmarkStart w:id="13" w:name="_Toc168408029"/>
+      <w:bookmarkStart w:id="13" w:name="_Toc168760238"/>
       <w:r>
         <w:lastRenderedPageBreak/>
         <w:t>ВИСНОВКИ</w:t>
@@ -20085,10 +20061,7 @@
         <w:t xml:space="preserve"> Зокрема</w:t>
       </w:r>
       <w:r>
-        <w:t xml:space="preserve">, </w:t>
-      </w:r>
-      <w:r>
-        <w:t xml:space="preserve">для визначення наявности відмінностей між середніми рівнями </w:t>
+        <w:t xml:space="preserve">, для визначення наявности відмінностей між середніми рівнями </w:t>
       </w:r>
       <w:proofErr w:type="spellStart"/>
       <w:r>
@@ -20096,10 +20069,7 @@
       </w:r>
       <w:proofErr w:type="spellEnd"/>
       <w:r>
-        <w:t xml:space="preserve"> генів між двома типами захворювання</w:t>
-      </w:r>
-      <w:r>
-        <w:t xml:space="preserve"> </w:t>
+        <w:t xml:space="preserve"> генів між двома типами захворювання </w:t>
       </w:r>
       <w:r>
         <w:t xml:space="preserve">було перевірено </w:t>
@@ -20163,23 +20133,7 @@
         </m:r>
       </m:oMath>
       <w:r>
-        <w:t>крит</w:t>
-      </w:r>
-      <w:proofErr w:type="spellStart"/>
-      <w:r>
-        <w:t>ерію</w:t>
-      </w:r>
-      <w:proofErr w:type="spellEnd"/>
-      <w:r>
-        <w:t xml:space="preserve">, використовуючи </w:t>
-      </w:r>
-      <w:proofErr w:type="spellStart"/>
-      <w:r>
-        <w:t>асимптотику</w:t>
-      </w:r>
-      <w:proofErr w:type="spellEnd"/>
-      <w:r>
-        <w:t xml:space="preserve"> для</w:t>
+        <w:t>критерію, використовуючи асимптотику для</w:t>
       </w:r>
       <w:r>
         <w:t xml:space="preserve"> </w:t>
@@ -20213,16 +20167,7 @@
           <w:rPr>
             <w:rFonts w:ascii="Cambria Math" w:hAnsi="Cambria Math"/>
           </w:rPr>
-          <m:t>→∞</m:t>
-        </m:r>
-        <m:r>
-          <m:rPr>
-            <m:sty m:val="p"/>
-          </m:rPr>
-          <w:rPr>
-            <w:rFonts w:ascii="Cambria Math" w:hAnsi="Cambria Math"/>
-          </w:rPr>
-          <m:t>.</m:t>
+          <m:t>→∞.</m:t>
         </m:r>
       </m:oMath>
     </w:p>
@@ -20295,7 +20240,7 @@
       <w:pPr>
         <w:pStyle w:val="1"/>
       </w:pPr>
-      <w:bookmarkStart w:id="14" w:name="_Toc168408030"/>
+      <w:bookmarkStart w:id="14" w:name="_Toc168760239"/>
       <w:r>
         <w:lastRenderedPageBreak/>
         <w:t>СПИСОК ВИКОРИСТАНИХ ДЖЕРЕЛ</w:t>
@@ -21057,7 +21002,7 @@
       <w:pPr>
         <w:pStyle w:val="1"/>
       </w:pPr>
-      <w:bookmarkStart w:id="15" w:name="_Toc168408031"/>
+      <w:bookmarkStart w:id="15" w:name="_Toc168760240"/>
       <w:r>
         <w:lastRenderedPageBreak/>
         <w:t xml:space="preserve">ДОДАТОК А. Код програми мовою </w:t>
@@ -21070,9 +21015,6 @@
       </w:r>
       <w:bookmarkEnd w:id="15"/>
       <w:r>
-        <w:rPr>
-          <w:lang w:val="en-US"/>
-        </w:rPr>
         <w:br/>
       </w:r>
     </w:p>
@@ -30490,7 +30432,7 @@
 </file>
 
 <file path=customXml/itemProps1.xml><?xml version="1.0" encoding="utf-8"?>
-<ds:datastoreItem xmlns:ds="http://schemas.openxmlformats.org/officeDocument/2006/customXml" ds:itemID="{ECB6059B-3741-4C69-9C15-7442F48EC7D1}">
+<ds:datastoreItem xmlns:ds="http://schemas.openxmlformats.org/officeDocument/2006/customXml" ds:itemID="{F989716C-28E1-4B60-83FB-024043652EEB}">
   <ds:schemaRefs>
     <ds:schemaRef ds:uri="http://schemas.openxmlformats.org/officeDocument/2006/bibliography"/>
   </ds:schemaRefs>

</xml_diff>

<commit_message>
Fixed small typos, added pdf versions
</commit_message>
<xml_diff>
--- a/Курсова_Рандомізований_критерій_порівняння_середніх_двох_груп.docx
+++ b/Курсова_Рандомізований_критерій_порівняння_середніх_двох_груп.docx
@@ -462,7 +462,6 @@
         </w:rPr>
       </w:sdtEndPr>
       <w:sdtContent>
-        <w:bookmarkStart w:id="1" w:name="_GoBack" w:displacedByCustomXml="prev"/>
         <w:p>
           <w:pPr>
             <w:keepNext/>
@@ -606,7 +605,18 @@
                 <w:b/>
                 <w:noProof/>
               </w:rPr>
-              <w:t>Актуальність теми дослідження</w:t>
+              <w:t>Актуальність те</w:t>
+            </w:r>
+            <w:bookmarkStart w:id="1" w:name="_GoBack"/>
+            <w:bookmarkEnd w:id="1"/>
+            <w:r>
+              <w:rPr>
+                <w:rStyle w:val="ad"/>
+                <w:rFonts w:eastAsiaTheme="majorEastAsia"/>
+                <w:b/>
+                <w:noProof/>
+              </w:rPr>
+              <w:t>ми дослідження</w:t>
             </w:r>
             <w:r>
               <w:rPr>
@@ -1836,7 +1846,6 @@
             <w:fldChar w:fldCharType="end"/>
           </w:r>
         </w:p>
-        <w:bookmarkEnd w:id="1" w:displacedByCustomXml="next"/>
       </w:sdtContent>
     </w:sdt>
     <w:p>
@@ -30432,7 +30441,7 @@
 </file>
 
 <file path=customXml/itemProps1.xml><?xml version="1.0" encoding="utf-8"?>
-<ds:datastoreItem xmlns:ds="http://schemas.openxmlformats.org/officeDocument/2006/customXml" ds:itemID="{F989716C-28E1-4B60-83FB-024043652EEB}">
+<ds:datastoreItem xmlns:ds="http://schemas.openxmlformats.org/officeDocument/2006/customXml" ds:itemID="{F4330CA2-53AE-40AE-9664-6B7CF72E27ED}">
   <ds:schemaRefs>
     <ds:schemaRef ds:uri="http://schemas.openxmlformats.org/officeDocument/2006/bibliography"/>
   </ds:schemaRefs>

</xml_diff>

<commit_message>
Small text and presentation fixes, defended 90/100
</commit_message>
<xml_diff>
--- a/Курсова_Рандомізований_критерій_порівняння_середніх_двох_груп.docx
+++ b/Курсова_Рандомізований_критерій_порівняння_середніх_двох_груп.docx
@@ -307,7 +307,16 @@
           <w:sz w:val="28"/>
           <w:szCs w:val="28"/>
         </w:rPr>
-        <w:t xml:space="preserve">доцент каф. МСТ, к. ф.-м. н., </w:t>
+        <w:t>зав.</w:t>
+      </w:r>
+      <w:bookmarkStart w:id="0" w:name="_GoBack"/>
+      <w:bookmarkEnd w:id="0"/>
+      <w:r>
+        <w:rPr>
+          <w:sz w:val="28"/>
+          <w:szCs w:val="28"/>
+        </w:rPr>
+        <w:t xml:space="preserve"> каф. МСТ, к. ф.-м. н., </w:t>
       </w:r>
     </w:p>
     <w:p>
@@ -444,7 +453,7 @@
         <w:spacing w:after="0"/>
       </w:pPr>
     </w:p>
-    <w:bookmarkStart w:id="0" w:name="_Toc91005602" w:displacedByCustomXml="next"/>
+    <w:bookmarkStart w:id="1" w:name="_Toc91005602" w:displacedByCustomXml="next"/>
     <w:sdt>
       <w:sdtPr>
         <w:rPr>
@@ -605,18 +614,7 @@
                 <w:b/>
                 <w:noProof/>
               </w:rPr>
-              <w:t>Актуальність те</w:t>
-            </w:r>
-            <w:bookmarkStart w:id="1" w:name="_GoBack"/>
-            <w:bookmarkEnd w:id="1"/>
-            <w:r>
-              <w:rPr>
-                <w:rStyle w:val="ad"/>
-                <w:rFonts w:eastAsiaTheme="majorEastAsia"/>
-                <w:b/>
-                <w:noProof/>
-              </w:rPr>
-              <w:t>ми дослідження</w:t>
+              <w:t>Актуальність теми дослідження</w:t>
             </w:r>
             <w:r>
               <w:rPr>
@@ -1871,7 +1869,7 @@
         <w:lastRenderedPageBreak/>
         <w:t>ВСТУП</w:t>
       </w:r>
-      <w:bookmarkEnd w:id="0"/>
+      <w:bookmarkEnd w:id="1"/>
       <w:bookmarkEnd w:id="2"/>
     </w:p>
     <w:p>
@@ -3032,7 +3030,11 @@
         <w:t>,</w:t>
       </w:r>
       <w:r>
-        <w:t xml:space="preserve"> що у здорових. Також було вилучено ген</w:t>
+        <w:t xml:space="preserve"> що у здорових. </w:t>
+      </w:r>
+      <w:r>
+        <w:lastRenderedPageBreak/>
+        <w:t>Також було вилучено ген</w:t>
       </w:r>
       <w:r>
         <w:t>и з низькою мінливістю</w:t>
@@ -3063,7 +3065,6 @@
     </w:p>
     <w:p>
       <w:r>
-        <w:lastRenderedPageBreak/>
         <w:t xml:space="preserve">За </w:t>
       </w:r>
       <w:proofErr w:type="spellStart"/>
@@ -3371,7 +3372,11 @@
       </w:r>
       <w:proofErr w:type="spellEnd"/>
       <w:r>
-        <w:t xml:space="preserve"> за ієрархією, відображаючи відносини між парами генів, парами пар тощо. Це утворює </w:t>
+        <w:t xml:space="preserve"> за ієрархією, відображаючи відносини </w:t>
+      </w:r>
+      <w:r>
+        <w:lastRenderedPageBreak/>
+        <w:t xml:space="preserve">між парами генів, парами пар тощо. Це утворює </w:t>
       </w:r>
       <w:proofErr w:type="spellStart"/>
       <w:r>
@@ -3382,11 +3387,7 @@
         <w:t>, з колонками та рядками, упорядкованими за певним алгоритмом.</w:t>
       </w:r>
       <w:r>
-        <w:t xml:space="preserve"> Це дозволяє відкрити приховану </w:t>
-      </w:r>
-      <w:r>
-        <w:lastRenderedPageBreak/>
-        <w:t xml:space="preserve">структуру довгого сегмента </w:t>
+        <w:t xml:space="preserve"> Це дозволяє відкрити приховану структуру довгого сегмента </w:t>
       </w:r>
       <w:proofErr w:type="spellStart"/>
       <w:r>
@@ -4998,6 +4999,7 @@
         <w:spacing w:after="0"/>
       </w:pPr>
       <w:r>
+        <w:lastRenderedPageBreak/>
         <w:t>Тестування гіпотези про рівність середніх за умови</w:t>
       </w:r>
       <w:r>
@@ -5128,7 +5130,6 @@
         </w:rPr>
       </w:pPr>
       <w:r>
-        <w:lastRenderedPageBreak/>
         <w:tab/>
       </w:r>
       <m:oMath>
@@ -9710,6 +9711,7 @@
         <w:ind w:left="0" w:firstLine="0"/>
       </w:pPr>
       <w:r>
+        <w:lastRenderedPageBreak/>
         <w:t xml:space="preserve">де кожне </w:t>
       </w:r>
       <w:r>
@@ -10203,7 +10205,6 @@
         <w:ind w:left="0" w:firstLine="709"/>
       </w:pPr>
       <w:r>
-        <w:lastRenderedPageBreak/>
         <w:t xml:space="preserve">Якщо переписати </w:t>
       </w:r>
       <m:oMath>
@@ -14480,6 +14481,7 @@
         <w:ind w:left="0" w:firstLine="709"/>
       </w:pPr>
       <w:r>
+        <w:lastRenderedPageBreak/>
         <w:t xml:space="preserve">Для формулювання тестової процедури, що базується на </w:t>
       </w:r>
       <w:r>
@@ -14548,7 +14550,6 @@
         <w:ind w:left="0" w:firstLine="709"/>
       </w:pPr>
       <w:r>
-        <w:lastRenderedPageBreak/>
         <w:t xml:space="preserve">Для виключення з </w:t>
       </w:r>
       <m:oMath>
@@ -18551,7 +18552,14 @@
         <w:rPr>
           <w:color w:val="000000" w:themeColor="text1"/>
         </w:rPr>
-        <w:t xml:space="preserve">що дозволяє виміряти, наскільки в заданих даних наявний шуканий ефект. </w:t>
+        <w:t xml:space="preserve">що дозволяє виміряти, наскільки в заданих даних наявний </w:t>
+      </w:r>
+      <w:r>
+        <w:rPr>
+          <w:color w:val="000000" w:themeColor="text1"/>
+        </w:rPr>
+        <w:lastRenderedPageBreak/>
+        <w:t xml:space="preserve">шуканий ефект. </w:t>
       </w:r>
       <w:r>
         <w:rPr>
@@ -18605,14 +18613,7 @@
         <w:rPr>
           <w:color w:val="000000" w:themeColor="text1"/>
         </w:rPr>
-        <w:t xml:space="preserve">. У випадку, </w:t>
-      </w:r>
-      <w:r>
-        <w:rPr>
-          <w:color w:val="000000" w:themeColor="text1"/>
-        </w:rPr>
-        <w:lastRenderedPageBreak/>
-        <w:t xml:space="preserve">якщо нульова гіпотеза дійсна, то будь-які варіанти даних могли статися з однаковою ймовірністю, і спостережувані дані є лише одним із однаково правдоподібних порядків, значення </w:t>
+        <w:t xml:space="preserve">. У випадку, якщо нульова гіпотеза дійсна, то будь-які варіанти даних могли статися з однаковою ймовірністю, і спостережувані дані є лише одним із однаково правдоподібних порядків, значення </w:t>
       </w:r>
       <m:oMath>
         <m:r>
@@ -19024,7 +19025,7 @@
                     </pic:cNvPicPr>
                   </pic:nvPicPr>
                   <pic:blipFill>
-                    <a:blip r:embed="rId6">
+                    <a:blip r:embed="rId8">
                       <a:extLst>
                         <a:ext uri="{28A0092B-C50C-407E-A947-70E740481C1C}">
                           <a14:useLocalDpi xmlns:a14="http://schemas.microsoft.com/office/drawing/2010/main" val="0"/>
@@ -19106,7 +19107,7 @@
                     </pic:cNvPicPr>
                   </pic:nvPicPr>
                   <pic:blipFill>
-                    <a:blip r:embed="rId7">
+                    <a:blip r:embed="rId9">
                       <a:extLst>
                         <a:ext uri="{28A0092B-C50C-407E-A947-70E740481C1C}">
                           <a14:useLocalDpi xmlns:a14="http://schemas.microsoft.com/office/drawing/2010/main" val="0"/>
@@ -20649,7 +20650,7 @@
         </w:rPr>
         <w:t xml:space="preserve">DOI : </w:t>
       </w:r>
-      <w:hyperlink r:id="rId8" w:tgtFrame="_blank" w:history="1">
+      <w:hyperlink r:id="rId10" w:tgtFrame="_blank" w:history="1">
         <w:r>
           <w:rPr>
             <w:rStyle w:val="ad"/>
@@ -20666,7 +20667,7 @@
         </w:rPr>
         <w:t xml:space="preserve"> URL : </w:t>
       </w:r>
-      <w:hyperlink r:id="rId9" w:history="1">
+      <w:hyperlink r:id="rId11" w:history="1">
         <w:r>
           <w:rPr>
             <w:rStyle w:val="ad"/>
@@ -21941,6 +21942,7 @@
         <w:rPr>
           <w:rFonts w:ascii="Courier New" w:hAnsi="Courier New" w:cs="Courier New"/>
         </w:rPr>
+        <w:lastRenderedPageBreak/>
         <w:t xml:space="preserve">                    + </w:t>
       </w:r>
       <w:proofErr w:type="spellStart"/>
@@ -21998,7 +22000,6 @@
         <w:rPr>
           <w:rFonts w:ascii="Courier New" w:hAnsi="Courier New" w:cs="Courier New"/>
         </w:rPr>
-        <w:lastRenderedPageBreak/>
         <w:t xml:space="preserve">ALL &lt;- ALL[, </w:t>
       </w:r>
       <w:proofErr w:type="spellStart"/>
@@ -23636,7 +23637,6 @@
         <w:rPr>
           <w:rFonts w:ascii="Courier New" w:hAnsi="Courier New" w:cs="Courier New"/>
         </w:rPr>
-        <w:lastRenderedPageBreak/>
         <w:t>samplegenes</w:t>
       </w:r>
       <w:proofErr w:type="spellEnd"/>
@@ -24583,7 +24583,6 @@
         <w:rPr>
           <w:rFonts w:ascii="Courier New" w:hAnsi="Courier New" w:cs="Courier New"/>
         </w:rPr>
-        <w:lastRenderedPageBreak/>
         <w:t xml:space="preserve">sum_X2 &lt;- </w:t>
       </w:r>
       <w:proofErr w:type="spellStart"/>
@@ -25152,7 +25151,6 @@
         <w:rPr>
           <w:rFonts w:ascii="Courier New" w:hAnsi="Courier New" w:cs="Courier New"/>
         </w:rPr>
-        <w:lastRenderedPageBreak/>
         <w:t>print</w:t>
       </w:r>
       <w:proofErr w:type="spellEnd"/>
@@ -25940,6 +25938,7 @@
         <w:rPr>
           <w:rFonts w:ascii="Courier New" w:hAnsi="Courier New" w:cs="Courier New"/>
         </w:rPr>
+        <w:lastRenderedPageBreak/>
         <w:t xml:space="preserve">  </w:t>
       </w:r>
       <w:proofErr w:type="spellStart"/>
@@ -25997,640 +25996,640 @@
         <w:rPr>
           <w:rFonts w:ascii="Courier New" w:hAnsi="Courier New" w:cs="Courier New"/>
         </w:rPr>
+        <w:t xml:space="preserve">  {</w:t>
+      </w:r>
+    </w:p>
+    <w:p>
+      <w:pPr>
+        <w:spacing w:after="0"/>
+        <w:ind w:left="0" w:firstLine="709"/>
+        <w:rPr>
+          <w:rFonts w:ascii="Courier New" w:hAnsi="Courier New" w:cs="Courier New"/>
+        </w:rPr>
+      </w:pPr>
+    </w:p>
+    <w:p>
+      <w:pPr>
+        <w:spacing w:after="0"/>
+        <w:ind w:left="0" w:firstLine="709"/>
+        <w:rPr>
+          <w:rFonts w:ascii="Courier New" w:hAnsi="Courier New" w:cs="Courier New"/>
+        </w:rPr>
+      </w:pPr>
+      <w:r>
+        <w:rPr>
+          <w:rFonts w:ascii="Courier New" w:hAnsi="Courier New" w:cs="Courier New"/>
+        </w:rPr>
+        <w:t xml:space="preserve">    </w:t>
+      </w:r>
+      <w:proofErr w:type="spellStart"/>
+      <w:r>
+        <w:rPr>
+          <w:rFonts w:ascii="Courier New" w:hAnsi="Courier New" w:cs="Courier New"/>
+        </w:rPr>
+        <w:t>for</w:t>
+      </w:r>
+      <w:proofErr w:type="spellEnd"/>
+      <w:r>
+        <w:rPr>
+          <w:rFonts w:ascii="Courier New" w:hAnsi="Courier New" w:cs="Courier New"/>
+        </w:rPr>
+        <w:t xml:space="preserve">(j </w:t>
+      </w:r>
+      <w:proofErr w:type="spellStart"/>
+      <w:r>
+        <w:rPr>
+          <w:rFonts w:ascii="Courier New" w:hAnsi="Courier New" w:cs="Courier New"/>
+        </w:rPr>
+        <w:t>in</w:t>
+      </w:r>
+      <w:proofErr w:type="spellEnd"/>
+      <w:r>
+        <w:rPr>
+          <w:rFonts w:ascii="Courier New" w:hAnsi="Courier New" w:cs="Courier New"/>
+        </w:rPr>
+        <w:t xml:space="preserve"> </w:t>
+      </w:r>
+      <w:proofErr w:type="spellStart"/>
+      <w:r>
+        <w:rPr>
+          <w:rFonts w:ascii="Courier New" w:hAnsi="Courier New" w:cs="Courier New"/>
+        </w:rPr>
+        <w:t>rownames</w:t>
+      </w:r>
+      <w:proofErr w:type="spellEnd"/>
+      <w:r>
+        <w:rPr>
+          <w:rFonts w:ascii="Courier New" w:hAnsi="Courier New" w:cs="Courier New"/>
+        </w:rPr>
+        <w:t>(X2))</w:t>
+      </w:r>
+    </w:p>
+    <w:p>
+      <w:pPr>
+        <w:spacing w:after="0"/>
+        <w:ind w:left="0" w:firstLine="709"/>
+        <w:rPr>
+          <w:rFonts w:ascii="Courier New" w:hAnsi="Courier New" w:cs="Courier New"/>
+        </w:rPr>
+      </w:pPr>
+      <w:r>
+        <w:rPr>
+          <w:rFonts w:ascii="Courier New" w:hAnsi="Courier New" w:cs="Courier New"/>
+        </w:rPr>
+        <w:t xml:space="preserve">    {</w:t>
+      </w:r>
+    </w:p>
+    <w:p>
+      <w:pPr>
+        <w:spacing w:after="0"/>
+        <w:ind w:left="0" w:firstLine="709"/>
+        <w:rPr>
+          <w:rFonts w:ascii="Courier New" w:hAnsi="Courier New" w:cs="Courier New"/>
+        </w:rPr>
+      </w:pPr>
+      <w:r>
+        <w:rPr>
+          <w:rFonts w:ascii="Courier New" w:hAnsi="Courier New" w:cs="Courier New"/>
+        </w:rPr>
+        <w:t xml:space="preserve">      X1_vector = </w:t>
+      </w:r>
+      <w:proofErr w:type="spellStart"/>
+      <w:r>
+        <w:rPr>
+          <w:rFonts w:ascii="Courier New" w:hAnsi="Courier New" w:cs="Courier New"/>
+        </w:rPr>
+        <w:t>as.numeric</w:t>
+      </w:r>
+      <w:proofErr w:type="spellEnd"/>
+      <w:r>
+        <w:rPr>
+          <w:rFonts w:ascii="Courier New" w:hAnsi="Courier New" w:cs="Courier New"/>
+        </w:rPr>
+        <w:t>(c(X1[i,]))</w:t>
+      </w:r>
+    </w:p>
+    <w:p>
+      <w:pPr>
+        <w:spacing w:after="0"/>
+        <w:ind w:left="0" w:firstLine="709"/>
+        <w:rPr>
+          <w:rFonts w:ascii="Courier New" w:hAnsi="Courier New" w:cs="Courier New"/>
+        </w:rPr>
+      </w:pPr>
+      <w:r>
+        <w:rPr>
+          <w:rFonts w:ascii="Courier New" w:hAnsi="Courier New" w:cs="Courier New"/>
+        </w:rPr>
+        <w:t xml:space="preserve">      </w:t>
+      </w:r>
+    </w:p>
+    <w:p>
+      <w:pPr>
+        <w:spacing w:after="0"/>
+        <w:ind w:left="0" w:firstLine="709"/>
+        <w:rPr>
+          <w:rFonts w:ascii="Courier New" w:hAnsi="Courier New" w:cs="Courier New"/>
+        </w:rPr>
+      </w:pPr>
+      <w:r>
+        <w:rPr>
+          <w:rFonts w:ascii="Courier New" w:hAnsi="Courier New" w:cs="Courier New"/>
+        </w:rPr>
+        <w:t xml:space="preserve">      X2_vector = </w:t>
+      </w:r>
+      <w:proofErr w:type="spellStart"/>
+      <w:r>
+        <w:rPr>
+          <w:rFonts w:ascii="Courier New" w:hAnsi="Courier New" w:cs="Courier New"/>
+        </w:rPr>
+        <w:t>as.numeric</w:t>
+      </w:r>
+      <w:proofErr w:type="spellEnd"/>
+      <w:r>
+        <w:rPr>
+          <w:rFonts w:ascii="Courier New" w:hAnsi="Courier New" w:cs="Courier New"/>
+        </w:rPr>
+        <w:t>(c(X2[j,]))</w:t>
+      </w:r>
+    </w:p>
+    <w:p>
+      <w:pPr>
+        <w:spacing w:after="0"/>
+        <w:ind w:left="0" w:firstLine="709"/>
+        <w:rPr>
+          <w:rFonts w:ascii="Courier New" w:hAnsi="Courier New" w:cs="Courier New"/>
+        </w:rPr>
+      </w:pPr>
+      <w:r>
+        <w:rPr>
+          <w:rFonts w:ascii="Courier New" w:hAnsi="Courier New" w:cs="Courier New"/>
+        </w:rPr>
+        <w:t xml:space="preserve">      </w:t>
+      </w:r>
+    </w:p>
+    <w:p>
+      <w:pPr>
+        <w:spacing w:after="0"/>
+        <w:ind w:left="0" w:firstLine="709"/>
+        <w:rPr>
+          <w:rFonts w:ascii="Courier New" w:hAnsi="Courier New" w:cs="Courier New"/>
+        </w:rPr>
+      </w:pPr>
+      <w:r>
+        <w:rPr>
+          <w:rFonts w:ascii="Courier New" w:hAnsi="Courier New" w:cs="Courier New"/>
+        </w:rPr>
+        <w:t xml:space="preserve">      </w:t>
+      </w:r>
+      <w:proofErr w:type="spellStart"/>
+      <w:r>
+        <w:rPr>
+          <w:rFonts w:ascii="Courier New" w:hAnsi="Courier New" w:cs="Courier New"/>
+        </w:rPr>
+        <w:t>if</w:t>
+      </w:r>
+      <w:proofErr w:type="spellEnd"/>
+      <w:r>
+        <w:rPr>
+          <w:rFonts w:ascii="Courier New" w:hAnsi="Courier New" w:cs="Courier New"/>
+        </w:rPr>
+        <w:t>(!(</w:t>
+      </w:r>
+      <w:proofErr w:type="spellStart"/>
+      <w:r>
+        <w:rPr>
+          <w:rFonts w:ascii="Courier New" w:hAnsi="Courier New" w:cs="Courier New"/>
+        </w:rPr>
+        <w:t>identical</w:t>
+      </w:r>
+      <w:proofErr w:type="spellEnd"/>
+      <w:r>
+        <w:rPr>
+          <w:rFonts w:ascii="Courier New" w:hAnsi="Courier New" w:cs="Courier New"/>
+        </w:rPr>
+        <w:t>(X1, X2)) | i != j)</w:t>
+      </w:r>
+    </w:p>
+    <w:p>
+      <w:pPr>
+        <w:spacing w:after="0"/>
+        <w:ind w:left="0" w:firstLine="709"/>
+        <w:rPr>
+          <w:rFonts w:ascii="Courier New" w:hAnsi="Courier New" w:cs="Courier New"/>
+        </w:rPr>
+      </w:pPr>
+      <w:r>
+        <w:rPr>
+          <w:rFonts w:ascii="Courier New" w:hAnsi="Courier New" w:cs="Courier New"/>
+        </w:rPr>
+        <w:t xml:space="preserve">      {</w:t>
+      </w:r>
+    </w:p>
+    <w:p>
+      <w:pPr>
+        <w:spacing w:after="0"/>
+        <w:ind w:left="0" w:firstLine="709"/>
+        <w:rPr>
+          <w:rFonts w:ascii="Courier New" w:hAnsi="Courier New" w:cs="Courier New"/>
+        </w:rPr>
+      </w:pPr>
+      <w:r>
+        <w:rPr>
+          <w:rFonts w:ascii="Courier New" w:hAnsi="Courier New" w:cs="Courier New"/>
+        </w:rPr>
+        <w:t xml:space="preserve">        </w:t>
+      </w:r>
+      <w:proofErr w:type="spellStart"/>
+      <w:r>
+        <w:rPr>
+          <w:rFonts w:ascii="Courier New" w:hAnsi="Courier New" w:cs="Courier New"/>
+        </w:rPr>
+        <w:t>sum</w:t>
+      </w:r>
+      <w:proofErr w:type="spellEnd"/>
+      <w:r>
+        <w:rPr>
+          <w:rFonts w:ascii="Courier New" w:hAnsi="Courier New" w:cs="Courier New"/>
+        </w:rPr>
+        <w:t xml:space="preserve"> = </w:t>
+      </w:r>
+      <w:proofErr w:type="spellStart"/>
+      <w:r>
+        <w:rPr>
+          <w:rFonts w:ascii="Courier New" w:hAnsi="Courier New" w:cs="Courier New"/>
+        </w:rPr>
+        <w:t>sum</w:t>
+      </w:r>
+      <w:proofErr w:type="spellEnd"/>
+      <w:r>
+        <w:rPr>
+          <w:rFonts w:ascii="Courier New" w:hAnsi="Courier New" w:cs="Courier New"/>
+        </w:rPr>
+        <w:t xml:space="preserve"> + t(X1_vector)%*%X2_vector</w:t>
+      </w:r>
+    </w:p>
+    <w:p>
+      <w:pPr>
+        <w:spacing w:after="0"/>
+        <w:ind w:left="0" w:firstLine="709"/>
+        <w:rPr>
+          <w:rFonts w:ascii="Courier New" w:hAnsi="Courier New" w:cs="Courier New"/>
+        </w:rPr>
+      </w:pPr>
+      <w:r>
+        <w:rPr>
+          <w:rFonts w:ascii="Courier New" w:hAnsi="Courier New" w:cs="Courier New"/>
+        </w:rPr>
+        <w:t xml:space="preserve">      }</w:t>
+      </w:r>
+    </w:p>
+    <w:p>
+      <w:pPr>
+        <w:spacing w:after="0"/>
+        <w:ind w:left="0" w:firstLine="709"/>
+        <w:rPr>
+          <w:rFonts w:ascii="Courier New" w:hAnsi="Courier New" w:cs="Courier New"/>
+        </w:rPr>
+      </w:pPr>
+      <w:r>
+        <w:rPr>
+          <w:rFonts w:ascii="Courier New" w:hAnsi="Courier New" w:cs="Courier New"/>
+        </w:rPr>
+        <w:t xml:space="preserve">    }</w:t>
+      </w:r>
+    </w:p>
+    <w:p>
+      <w:pPr>
+        <w:spacing w:after="0"/>
+        <w:ind w:left="0" w:firstLine="709"/>
+        <w:rPr>
+          <w:rFonts w:ascii="Courier New" w:hAnsi="Courier New" w:cs="Courier New"/>
+        </w:rPr>
+      </w:pPr>
+      <w:r>
+        <w:rPr>
+          <w:rFonts w:ascii="Courier New" w:hAnsi="Courier New" w:cs="Courier New"/>
+        </w:rPr>
+        <w:t xml:space="preserve">  }</w:t>
+      </w:r>
+    </w:p>
+    <w:p>
+      <w:pPr>
+        <w:spacing w:after="0"/>
+        <w:ind w:left="0" w:firstLine="709"/>
+        <w:rPr>
+          <w:rFonts w:ascii="Courier New" w:hAnsi="Courier New" w:cs="Courier New"/>
+        </w:rPr>
+      </w:pPr>
+    </w:p>
+    <w:p>
+      <w:pPr>
+        <w:spacing w:after="0"/>
+        <w:ind w:left="0" w:firstLine="709"/>
+        <w:rPr>
+          <w:rFonts w:ascii="Courier New" w:hAnsi="Courier New" w:cs="Courier New"/>
+        </w:rPr>
+      </w:pPr>
+      <w:r>
+        <w:rPr>
+          <w:rFonts w:ascii="Courier New" w:hAnsi="Courier New" w:cs="Courier New"/>
+        </w:rPr>
+        <w:t xml:space="preserve">  </w:t>
+      </w:r>
+      <w:proofErr w:type="spellStart"/>
+      <w:r>
+        <w:rPr>
+          <w:rFonts w:ascii="Courier New" w:hAnsi="Courier New" w:cs="Courier New"/>
+        </w:rPr>
+        <w:t>if</w:t>
+      </w:r>
+      <w:proofErr w:type="spellEnd"/>
+      <w:r>
+        <w:rPr>
+          <w:rFonts w:ascii="Courier New" w:hAnsi="Courier New" w:cs="Courier New"/>
+        </w:rPr>
+        <w:t>(</w:t>
+      </w:r>
+      <w:proofErr w:type="spellStart"/>
+      <w:r>
+        <w:rPr>
+          <w:rFonts w:ascii="Courier New" w:hAnsi="Courier New" w:cs="Courier New"/>
+        </w:rPr>
+        <w:t>identical</w:t>
+      </w:r>
+      <w:proofErr w:type="spellEnd"/>
+      <w:r>
+        <w:rPr>
+          <w:rFonts w:ascii="Courier New" w:hAnsi="Courier New" w:cs="Courier New"/>
+        </w:rPr>
+        <w:t>(X1, X2))</w:t>
+      </w:r>
+    </w:p>
+    <w:p>
+      <w:pPr>
+        <w:spacing w:after="0"/>
+        <w:ind w:left="0" w:firstLine="709"/>
+        <w:rPr>
+          <w:rFonts w:ascii="Courier New" w:hAnsi="Courier New" w:cs="Courier New"/>
+        </w:rPr>
+      </w:pPr>
+      <w:r>
+        <w:rPr>
+          <w:rFonts w:ascii="Courier New" w:hAnsi="Courier New" w:cs="Courier New"/>
+        </w:rPr>
+        <w:t xml:space="preserve">  { </w:t>
+      </w:r>
+    </w:p>
+    <w:p>
+      <w:pPr>
+        <w:spacing w:after="0"/>
+        <w:ind w:left="0" w:firstLine="709"/>
+        <w:rPr>
+          <w:rFonts w:ascii="Courier New" w:hAnsi="Courier New" w:cs="Courier New"/>
+        </w:rPr>
+      </w:pPr>
+      <w:r>
+        <w:rPr>
+          <w:rFonts w:ascii="Courier New" w:hAnsi="Courier New" w:cs="Courier New"/>
+        </w:rPr>
+        <w:t xml:space="preserve">    </w:t>
+      </w:r>
+      <w:proofErr w:type="spellStart"/>
+      <w:r>
+        <w:rPr>
+          <w:rFonts w:ascii="Courier New" w:hAnsi="Courier New" w:cs="Courier New"/>
+        </w:rPr>
+        <w:t>sum</w:t>
+      </w:r>
+      <w:proofErr w:type="spellEnd"/>
+      <w:r>
+        <w:rPr>
+          <w:rFonts w:ascii="Courier New" w:hAnsi="Courier New" w:cs="Courier New"/>
+        </w:rPr>
+        <w:t xml:space="preserve"> = </w:t>
+      </w:r>
+      <w:proofErr w:type="spellStart"/>
+      <w:r>
+        <w:rPr>
+          <w:rFonts w:ascii="Courier New" w:hAnsi="Courier New" w:cs="Courier New"/>
+        </w:rPr>
+        <w:t>sum</w:t>
+      </w:r>
+      <w:proofErr w:type="spellEnd"/>
+      <w:r>
+        <w:rPr>
+          <w:rFonts w:ascii="Courier New" w:hAnsi="Courier New" w:cs="Courier New"/>
+        </w:rPr>
+        <w:t xml:space="preserve"> / (n1*(n1-1))</w:t>
+      </w:r>
+    </w:p>
+    <w:p>
+      <w:pPr>
+        <w:spacing w:after="0"/>
+        <w:ind w:left="0" w:firstLine="709"/>
+        <w:rPr>
+          <w:rFonts w:ascii="Courier New" w:hAnsi="Courier New" w:cs="Courier New"/>
+        </w:rPr>
+      </w:pPr>
+      <w:r>
+        <w:rPr>
+          <w:rFonts w:ascii="Courier New" w:hAnsi="Courier New" w:cs="Courier New"/>
+        </w:rPr>
+        <w:t xml:space="preserve">    </w:t>
+      </w:r>
+    </w:p>
+    <w:p>
+      <w:pPr>
+        <w:spacing w:after="0"/>
+        <w:ind w:left="0" w:firstLine="709"/>
+        <w:rPr>
+          <w:rFonts w:ascii="Courier New" w:hAnsi="Courier New" w:cs="Courier New"/>
+        </w:rPr>
+      </w:pPr>
+      <w:r>
+        <w:rPr>
+          <w:rFonts w:ascii="Courier New" w:hAnsi="Courier New" w:cs="Courier New"/>
+        </w:rPr>
+        <w:t xml:space="preserve">  }</w:t>
+      </w:r>
+    </w:p>
+    <w:p>
+      <w:pPr>
+        <w:spacing w:after="0"/>
+        <w:ind w:left="0" w:firstLine="709"/>
+        <w:rPr>
+          <w:rFonts w:ascii="Courier New" w:hAnsi="Courier New" w:cs="Courier New"/>
+        </w:rPr>
+      </w:pPr>
+      <w:r>
+        <w:rPr>
+          <w:rFonts w:ascii="Courier New" w:hAnsi="Courier New" w:cs="Courier New"/>
+        </w:rPr>
+        <w:t xml:space="preserve">  </w:t>
+      </w:r>
+      <w:proofErr w:type="spellStart"/>
+      <w:r>
+        <w:rPr>
+          <w:rFonts w:ascii="Courier New" w:hAnsi="Courier New" w:cs="Courier New"/>
+        </w:rPr>
+        <w:t>else</w:t>
+      </w:r>
+      <w:proofErr w:type="spellEnd"/>
+    </w:p>
+    <w:p>
+      <w:pPr>
+        <w:spacing w:after="0"/>
+        <w:ind w:left="0" w:firstLine="709"/>
+        <w:rPr>
+          <w:rFonts w:ascii="Courier New" w:hAnsi="Courier New" w:cs="Courier New"/>
+        </w:rPr>
+      </w:pPr>
+      <w:r>
+        <w:rPr>
+          <w:rFonts w:ascii="Courier New" w:hAnsi="Courier New" w:cs="Courier New"/>
+        </w:rPr>
+        <w:t xml:space="preserve">  {</w:t>
+      </w:r>
+    </w:p>
+    <w:p>
+      <w:pPr>
+        <w:spacing w:after="0"/>
+        <w:ind w:left="0" w:firstLine="709"/>
+        <w:rPr>
+          <w:rFonts w:ascii="Courier New" w:hAnsi="Courier New" w:cs="Courier New"/>
+        </w:rPr>
+      </w:pPr>
+      <w:r>
+        <w:rPr>
+          <w:rFonts w:ascii="Courier New" w:hAnsi="Courier New" w:cs="Courier New"/>
+        </w:rPr>
+        <w:t xml:space="preserve">    </w:t>
+      </w:r>
+      <w:proofErr w:type="spellStart"/>
+      <w:r>
+        <w:rPr>
+          <w:rFonts w:ascii="Courier New" w:hAnsi="Courier New" w:cs="Courier New"/>
+        </w:rPr>
+        <w:t>sum</w:t>
+      </w:r>
+      <w:proofErr w:type="spellEnd"/>
+      <w:r>
+        <w:rPr>
+          <w:rFonts w:ascii="Courier New" w:hAnsi="Courier New" w:cs="Courier New"/>
+        </w:rPr>
+        <w:t xml:space="preserve"> = -2*</w:t>
+      </w:r>
+      <w:proofErr w:type="spellStart"/>
+      <w:r>
+        <w:rPr>
+          <w:rFonts w:ascii="Courier New" w:hAnsi="Courier New" w:cs="Courier New"/>
+        </w:rPr>
+        <w:t>sum</w:t>
+      </w:r>
+      <w:proofErr w:type="spellEnd"/>
+      <w:r>
+        <w:rPr>
+          <w:rFonts w:ascii="Courier New" w:hAnsi="Courier New" w:cs="Courier New"/>
+        </w:rPr>
+        <w:t>/(n1*n2)</w:t>
+      </w:r>
+    </w:p>
+    <w:p>
+      <w:pPr>
+        <w:spacing w:after="0"/>
+        <w:ind w:left="0" w:firstLine="709"/>
+        <w:rPr>
+          <w:rFonts w:ascii="Courier New" w:hAnsi="Courier New" w:cs="Courier New"/>
+        </w:rPr>
+      </w:pPr>
+      <w:r>
+        <w:rPr>
+          <w:rFonts w:ascii="Courier New" w:hAnsi="Courier New" w:cs="Courier New"/>
+        </w:rPr>
+        <w:t xml:space="preserve">  }</w:t>
+      </w:r>
+    </w:p>
+    <w:p>
+      <w:pPr>
+        <w:spacing w:after="0"/>
+        <w:ind w:left="0" w:firstLine="709"/>
+        <w:rPr>
+          <w:rFonts w:ascii="Courier New" w:hAnsi="Courier New" w:cs="Courier New"/>
+        </w:rPr>
+      </w:pPr>
+      <w:r>
+        <w:rPr>
+          <w:rFonts w:ascii="Courier New" w:hAnsi="Courier New" w:cs="Courier New"/>
+        </w:rPr>
+        <w:t xml:space="preserve">  </w:t>
+      </w:r>
+    </w:p>
+    <w:p>
+      <w:pPr>
+        <w:spacing w:after="0"/>
+        <w:ind w:left="0" w:firstLine="709"/>
+        <w:rPr>
+          <w:rFonts w:ascii="Courier New" w:hAnsi="Courier New" w:cs="Courier New"/>
+        </w:rPr>
+      </w:pPr>
+      <w:r>
+        <w:rPr>
+          <w:rFonts w:ascii="Courier New" w:hAnsi="Courier New" w:cs="Courier New"/>
+        </w:rPr>
+        <w:t xml:space="preserve">  </w:t>
+      </w:r>
+      <w:proofErr w:type="spellStart"/>
+      <w:r>
+        <w:rPr>
+          <w:rFonts w:ascii="Courier New" w:hAnsi="Courier New" w:cs="Courier New"/>
+        </w:rPr>
+        <w:t>return</w:t>
+      </w:r>
+      <w:proofErr w:type="spellEnd"/>
+      <w:r>
+        <w:rPr>
+          <w:rFonts w:ascii="Courier New" w:hAnsi="Courier New" w:cs="Courier New"/>
+        </w:rPr>
+        <w:t>(</w:t>
+      </w:r>
+      <w:proofErr w:type="spellStart"/>
+      <w:r>
+        <w:rPr>
+          <w:rFonts w:ascii="Courier New" w:hAnsi="Courier New" w:cs="Courier New"/>
+        </w:rPr>
+        <w:t>sum</w:t>
+      </w:r>
+      <w:proofErr w:type="spellEnd"/>
+      <w:r>
+        <w:rPr>
+          <w:rFonts w:ascii="Courier New" w:hAnsi="Courier New" w:cs="Courier New"/>
+        </w:rPr>
+        <w:t>)</w:t>
+      </w:r>
+    </w:p>
+    <w:p>
+      <w:pPr>
+        <w:spacing w:after="0"/>
+        <w:ind w:left="0" w:firstLine="709"/>
+        <w:rPr>
+          <w:rFonts w:ascii="Courier New" w:hAnsi="Courier New" w:cs="Courier New"/>
+        </w:rPr>
+      </w:pPr>
+    </w:p>
+    <w:p>
+      <w:pPr>
+        <w:spacing w:after="0"/>
+        <w:ind w:left="0" w:firstLine="709"/>
+        <w:rPr>
+          <w:rFonts w:ascii="Courier New" w:hAnsi="Courier New" w:cs="Courier New"/>
+        </w:rPr>
+      </w:pPr>
+      <w:r>
+        <w:rPr>
+          <w:rFonts w:ascii="Courier New" w:hAnsi="Courier New" w:cs="Courier New"/>
+        </w:rPr>
         <w:lastRenderedPageBreak/>
-        <w:t xml:space="preserve">  {</w:t>
-      </w:r>
-    </w:p>
-    <w:p>
-      <w:pPr>
-        <w:spacing w:after="0"/>
-        <w:ind w:left="0" w:firstLine="709"/>
-        <w:rPr>
-          <w:rFonts w:ascii="Courier New" w:hAnsi="Courier New" w:cs="Courier New"/>
-        </w:rPr>
-      </w:pPr>
-    </w:p>
-    <w:p>
-      <w:pPr>
-        <w:spacing w:after="0"/>
-        <w:ind w:left="0" w:firstLine="709"/>
-        <w:rPr>
-          <w:rFonts w:ascii="Courier New" w:hAnsi="Courier New" w:cs="Courier New"/>
-        </w:rPr>
-      </w:pPr>
-      <w:r>
-        <w:rPr>
-          <w:rFonts w:ascii="Courier New" w:hAnsi="Courier New" w:cs="Courier New"/>
-        </w:rPr>
-        <w:t xml:space="preserve">    </w:t>
-      </w:r>
-      <w:proofErr w:type="spellStart"/>
-      <w:r>
-        <w:rPr>
-          <w:rFonts w:ascii="Courier New" w:hAnsi="Courier New" w:cs="Courier New"/>
-        </w:rPr>
-        <w:t>for</w:t>
-      </w:r>
-      <w:proofErr w:type="spellEnd"/>
-      <w:r>
-        <w:rPr>
-          <w:rFonts w:ascii="Courier New" w:hAnsi="Courier New" w:cs="Courier New"/>
-        </w:rPr>
-        <w:t xml:space="preserve">(j </w:t>
-      </w:r>
-      <w:proofErr w:type="spellStart"/>
-      <w:r>
-        <w:rPr>
-          <w:rFonts w:ascii="Courier New" w:hAnsi="Courier New" w:cs="Courier New"/>
-        </w:rPr>
-        <w:t>in</w:t>
-      </w:r>
-      <w:proofErr w:type="spellEnd"/>
-      <w:r>
-        <w:rPr>
-          <w:rFonts w:ascii="Courier New" w:hAnsi="Courier New" w:cs="Courier New"/>
-        </w:rPr>
-        <w:t xml:space="preserve"> </w:t>
-      </w:r>
-      <w:proofErr w:type="spellStart"/>
-      <w:r>
-        <w:rPr>
-          <w:rFonts w:ascii="Courier New" w:hAnsi="Courier New" w:cs="Courier New"/>
-        </w:rPr>
-        <w:t>rownames</w:t>
-      </w:r>
-      <w:proofErr w:type="spellEnd"/>
-      <w:r>
-        <w:rPr>
-          <w:rFonts w:ascii="Courier New" w:hAnsi="Courier New" w:cs="Courier New"/>
-        </w:rPr>
-        <w:t>(X2))</w:t>
-      </w:r>
-    </w:p>
-    <w:p>
-      <w:pPr>
-        <w:spacing w:after="0"/>
-        <w:ind w:left="0" w:firstLine="709"/>
-        <w:rPr>
-          <w:rFonts w:ascii="Courier New" w:hAnsi="Courier New" w:cs="Courier New"/>
-        </w:rPr>
-      </w:pPr>
-      <w:r>
-        <w:rPr>
-          <w:rFonts w:ascii="Courier New" w:hAnsi="Courier New" w:cs="Courier New"/>
-        </w:rPr>
-        <w:t xml:space="preserve">    {</w:t>
-      </w:r>
-    </w:p>
-    <w:p>
-      <w:pPr>
-        <w:spacing w:after="0"/>
-        <w:ind w:left="0" w:firstLine="709"/>
-        <w:rPr>
-          <w:rFonts w:ascii="Courier New" w:hAnsi="Courier New" w:cs="Courier New"/>
-        </w:rPr>
-      </w:pPr>
-      <w:r>
-        <w:rPr>
-          <w:rFonts w:ascii="Courier New" w:hAnsi="Courier New" w:cs="Courier New"/>
-        </w:rPr>
-        <w:t xml:space="preserve">      X1_vector = </w:t>
-      </w:r>
-      <w:proofErr w:type="spellStart"/>
-      <w:r>
-        <w:rPr>
-          <w:rFonts w:ascii="Courier New" w:hAnsi="Courier New" w:cs="Courier New"/>
-        </w:rPr>
-        <w:t>as.numeric</w:t>
-      </w:r>
-      <w:proofErr w:type="spellEnd"/>
-      <w:r>
-        <w:rPr>
-          <w:rFonts w:ascii="Courier New" w:hAnsi="Courier New" w:cs="Courier New"/>
-        </w:rPr>
-        <w:t>(c(X1[i,]))</w:t>
-      </w:r>
-    </w:p>
-    <w:p>
-      <w:pPr>
-        <w:spacing w:after="0"/>
-        <w:ind w:left="0" w:firstLine="709"/>
-        <w:rPr>
-          <w:rFonts w:ascii="Courier New" w:hAnsi="Courier New" w:cs="Courier New"/>
-        </w:rPr>
-      </w:pPr>
-      <w:r>
-        <w:rPr>
-          <w:rFonts w:ascii="Courier New" w:hAnsi="Courier New" w:cs="Courier New"/>
-        </w:rPr>
-        <w:t xml:space="preserve">      </w:t>
-      </w:r>
-    </w:p>
-    <w:p>
-      <w:pPr>
-        <w:spacing w:after="0"/>
-        <w:ind w:left="0" w:firstLine="709"/>
-        <w:rPr>
-          <w:rFonts w:ascii="Courier New" w:hAnsi="Courier New" w:cs="Courier New"/>
-        </w:rPr>
-      </w:pPr>
-      <w:r>
-        <w:rPr>
-          <w:rFonts w:ascii="Courier New" w:hAnsi="Courier New" w:cs="Courier New"/>
-        </w:rPr>
-        <w:t xml:space="preserve">      X2_vector = </w:t>
-      </w:r>
-      <w:proofErr w:type="spellStart"/>
-      <w:r>
-        <w:rPr>
-          <w:rFonts w:ascii="Courier New" w:hAnsi="Courier New" w:cs="Courier New"/>
-        </w:rPr>
-        <w:t>as.numeric</w:t>
-      </w:r>
-      <w:proofErr w:type="spellEnd"/>
-      <w:r>
-        <w:rPr>
-          <w:rFonts w:ascii="Courier New" w:hAnsi="Courier New" w:cs="Courier New"/>
-        </w:rPr>
-        <w:t>(c(X2[j,]))</w:t>
-      </w:r>
-    </w:p>
-    <w:p>
-      <w:pPr>
-        <w:spacing w:after="0"/>
-        <w:ind w:left="0" w:firstLine="709"/>
-        <w:rPr>
-          <w:rFonts w:ascii="Courier New" w:hAnsi="Courier New" w:cs="Courier New"/>
-        </w:rPr>
-      </w:pPr>
-      <w:r>
-        <w:rPr>
-          <w:rFonts w:ascii="Courier New" w:hAnsi="Courier New" w:cs="Courier New"/>
-        </w:rPr>
-        <w:t xml:space="preserve">      </w:t>
-      </w:r>
-    </w:p>
-    <w:p>
-      <w:pPr>
-        <w:spacing w:after="0"/>
-        <w:ind w:left="0" w:firstLine="709"/>
-        <w:rPr>
-          <w:rFonts w:ascii="Courier New" w:hAnsi="Courier New" w:cs="Courier New"/>
-        </w:rPr>
-      </w:pPr>
-      <w:r>
-        <w:rPr>
-          <w:rFonts w:ascii="Courier New" w:hAnsi="Courier New" w:cs="Courier New"/>
-        </w:rPr>
-        <w:t xml:space="preserve">      </w:t>
-      </w:r>
-      <w:proofErr w:type="spellStart"/>
-      <w:r>
-        <w:rPr>
-          <w:rFonts w:ascii="Courier New" w:hAnsi="Courier New" w:cs="Courier New"/>
-        </w:rPr>
-        <w:t>if</w:t>
-      </w:r>
-      <w:proofErr w:type="spellEnd"/>
-      <w:r>
-        <w:rPr>
-          <w:rFonts w:ascii="Courier New" w:hAnsi="Courier New" w:cs="Courier New"/>
-        </w:rPr>
-        <w:t>(!(</w:t>
-      </w:r>
-      <w:proofErr w:type="spellStart"/>
-      <w:r>
-        <w:rPr>
-          <w:rFonts w:ascii="Courier New" w:hAnsi="Courier New" w:cs="Courier New"/>
-        </w:rPr>
-        <w:t>identical</w:t>
-      </w:r>
-      <w:proofErr w:type="spellEnd"/>
-      <w:r>
-        <w:rPr>
-          <w:rFonts w:ascii="Courier New" w:hAnsi="Courier New" w:cs="Courier New"/>
-        </w:rPr>
-        <w:t>(X1, X2)) | i != j)</w:t>
-      </w:r>
-    </w:p>
-    <w:p>
-      <w:pPr>
-        <w:spacing w:after="0"/>
-        <w:ind w:left="0" w:firstLine="709"/>
-        <w:rPr>
-          <w:rFonts w:ascii="Courier New" w:hAnsi="Courier New" w:cs="Courier New"/>
-        </w:rPr>
-      </w:pPr>
-      <w:r>
-        <w:rPr>
-          <w:rFonts w:ascii="Courier New" w:hAnsi="Courier New" w:cs="Courier New"/>
-        </w:rPr>
-        <w:t xml:space="preserve">      {</w:t>
-      </w:r>
-    </w:p>
-    <w:p>
-      <w:pPr>
-        <w:spacing w:after="0"/>
-        <w:ind w:left="0" w:firstLine="709"/>
-        <w:rPr>
-          <w:rFonts w:ascii="Courier New" w:hAnsi="Courier New" w:cs="Courier New"/>
-        </w:rPr>
-      </w:pPr>
-      <w:r>
-        <w:rPr>
-          <w:rFonts w:ascii="Courier New" w:hAnsi="Courier New" w:cs="Courier New"/>
-        </w:rPr>
-        <w:t xml:space="preserve">        </w:t>
-      </w:r>
-      <w:proofErr w:type="spellStart"/>
-      <w:r>
-        <w:rPr>
-          <w:rFonts w:ascii="Courier New" w:hAnsi="Courier New" w:cs="Courier New"/>
-        </w:rPr>
-        <w:t>sum</w:t>
-      </w:r>
-      <w:proofErr w:type="spellEnd"/>
-      <w:r>
-        <w:rPr>
-          <w:rFonts w:ascii="Courier New" w:hAnsi="Courier New" w:cs="Courier New"/>
-        </w:rPr>
-        <w:t xml:space="preserve"> = </w:t>
-      </w:r>
-      <w:proofErr w:type="spellStart"/>
-      <w:r>
-        <w:rPr>
-          <w:rFonts w:ascii="Courier New" w:hAnsi="Courier New" w:cs="Courier New"/>
-        </w:rPr>
-        <w:t>sum</w:t>
-      </w:r>
-      <w:proofErr w:type="spellEnd"/>
-      <w:r>
-        <w:rPr>
-          <w:rFonts w:ascii="Courier New" w:hAnsi="Courier New" w:cs="Courier New"/>
-        </w:rPr>
-        <w:t xml:space="preserve"> + t(X1_vector)%*%X2_vector</w:t>
-      </w:r>
-    </w:p>
-    <w:p>
-      <w:pPr>
-        <w:spacing w:after="0"/>
-        <w:ind w:left="0" w:firstLine="709"/>
-        <w:rPr>
-          <w:rFonts w:ascii="Courier New" w:hAnsi="Courier New" w:cs="Courier New"/>
-        </w:rPr>
-      </w:pPr>
-      <w:r>
-        <w:rPr>
-          <w:rFonts w:ascii="Courier New" w:hAnsi="Courier New" w:cs="Courier New"/>
-        </w:rPr>
-        <w:t xml:space="preserve">      }</w:t>
-      </w:r>
-    </w:p>
-    <w:p>
-      <w:pPr>
-        <w:spacing w:after="0"/>
-        <w:ind w:left="0" w:firstLine="709"/>
-        <w:rPr>
-          <w:rFonts w:ascii="Courier New" w:hAnsi="Courier New" w:cs="Courier New"/>
-        </w:rPr>
-      </w:pPr>
-      <w:r>
-        <w:rPr>
-          <w:rFonts w:ascii="Courier New" w:hAnsi="Courier New" w:cs="Courier New"/>
-        </w:rPr>
-        <w:t xml:space="preserve">    }</w:t>
-      </w:r>
-    </w:p>
-    <w:p>
-      <w:pPr>
-        <w:spacing w:after="0"/>
-        <w:ind w:left="0" w:firstLine="709"/>
-        <w:rPr>
-          <w:rFonts w:ascii="Courier New" w:hAnsi="Courier New" w:cs="Courier New"/>
-        </w:rPr>
-      </w:pPr>
-      <w:r>
-        <w:rPr>
-          <w:rFonts w:ascii="Courier New" w:hAnsi="Courier New" w:cs="Courier New"/>
-        </w:rPr>
-        <w:t xml:space="preserve">  }</w:t>
-      </w:r>
-    </w:p>
-    <w:p>
-      <w:pPr>
-        <w:spacing w:after="0"/>
-        <w:ind w:left="0" w:firstLine="709"/>
-        <w:rPr>
-          <w:rFonts w:ascii="Courier New" w:hAnsi="Courier New" w:cs="Courier New"/>
-        </w:rPr>
-      </w:pPr>
-    </w:p>
-    <w:p>
-      <w:pPr>
-        <w:spacing w:after="0"/>
-        <w:ind w:left="0" w:firstLine="709"/>
-        <w:rPr>
-          <w:rFonts w:ascii="Courier New" w:hAnsi="Courier New" w:cs="Courier New"/>
-        </w:rPr>
-      </w:pPr>
-      <w:r>
-        <w:rPr>
-          <w:rFonts w:ascii="Courier New" w:hAnsi="Courier New" w:cs="Courier New"/>
-        </w:rPr>
-        <w:t xml:space="preserve">  </w:t>
-      </w:r>
-      <w:proofErr w:type="spellStart"/>
-      <w:r>
-        <w:rPr>
-          <w:rFonts w:ascii="Courier New" w:hAnsi="Courier New" w:cs="Courier New"/>
-        </w:rPr>
-        <w:t>if</w:t>
-      </w:r>
-      <w:proofErr w:type="spellEnd"/>
-      <w:r>
-        <w:rPr>
-          <w:rFonts w:ascii="Courier New" w:hAnsi="Courier New" w:cs="Courier New"/>
-        </w:rPr>
-        <w:t>(</w:t>
-      </w:r>
-      <w:proofErr w:type="spellStart"/>
-      <w:r>
-        <w:rPr>
-          <w:rFonts w:ascii="Courier New" w:hAnsi="Courier New" w:cs="Courier New"/>
-        </w:rPr>
-        <w:t>identical</w:t>
-      </w:r>
-      <w:proofErr w:type="spellEnd"/>
-      <w:r>
-        <w:rPr>
-          <w:rFonts w:ascii="Courier New" w:hAnsi="Courier New" w:cs="Courier New"/>
-        </w:rPr>
-        <w:t>(X1, X2))</w:t>
-      </w:r>
-    </w:p>
-    <w:p>
-      <w:pPr>
-        <w:spacing w:after="0"/>
-        <w:ind w:left="0" w:firstLine="709"/>
-        <w:rPr>
-          <w:rFonts w:ascii="Courier New" w:hAnsi="Courier New" w:cs="Courier New"/>
-        </w:rPr>
-      </w:pPr>
-      <w:r>
-        <w:rPr>
-          <w:rFonts w:ascii="Courier New" w:hAnsi="Courier New" w:cs="Courier New"/>
-        </w:rPr>
-        <w:t xml:space="preserve">  { </w:t>
-      </w:r>
-    </w:p>
-    <w:p>
-      <w:pPr>
-        <w:spacing w:after="0"/>
-        <w:ind w:left="0" w:firstLine="709"/>
-        <w:rPr>
-          <w:rFonts w:ascii="Courier New" w:hAnsi="Courier New" w:cs="Courier New"/>
-        </w:rPr>
-      </w:pPr>
-      <w:r>
-        <w:rPr>
-          <w:rFonts w:ascii="Courier New" w:hAnsi="Courier New" w:cs="Courier New"/>
-        </w:rPr>
-        <w:t xml:space="preserve">    </w:t>
-      </w:r>
-      <w:proofErr w:type="spellStart"/>
-      <w:r>
-        <w:rPr>
-          <w:rFonts w:ascii="Courier New" w:hAnsi="Courier New" w:cs="Courier New"/>
-        </w:rPr>
-        <w:t>sum</w:t>
-      </w:r>
-      <w:proofErr w:type="spellEnd"/>
-      <w:r>
-        <w:rPr>
-          <w:rFonts w:ascii="Courier New" w:hAnsi="Courier New" w:cs="Courier New"/>
-        </w:rPr>
-        <w:t xml:space="preserve"> = </w:t>
-      </w:r>
-      <w:proofErr w:type="spellStart"/>
-      <w:r>
-        <w:rPr>
-          <w:rFonts w:ascii="Courier New" w:hAnsi="Courier New" w:cs="Courier New"/>
-        </w:rPr>
-        <w:t>sum</w:t>
-      </w:r>
-      <w:proofErr w:type="spellEnd"/>
-      <w:r>
-        <w:rPr>
-          <w:rFonts w:ascii="Courier New" w:hAnsi="Courier New" w:cs="Courier New"/>
-        </w:rPr>
-        <w:t xml:space="preserve"> / (n1*(n1-1))</w:t>
-      </w:r>
-    </w:p>
-    <w:p>
-      <w:pPr>
-        <w:spacing w:after="0"/>
-        <w:ind w:left="0" w:firstLine="709"/>
-        <w:rPr>
-          <w:rFonts w:ascii="Courier New" w:hAnsi="Courier New" w:cs="Courier New"/>
-        </w:rPr>
-      </w:pPr>
-      <w:r>
-        <w:rPr>
-          <w:rFonts w:ascii="Courier New" w:hAnsi="Courier New" w:cs="Courier New"/>
-        </w:rPr>
-        <w:t xml:space="preserve">    </w:t>
-      </w:r>
-    </w:p>
-    <w:p>
-      <w:pPr>
-        <w:spacing w:after="0"/>
-        <w:ind w:left="0" w:firstLine="709"/>
-        <w:rPr>
-          <w:rFonts w:ascii="Courier New" w:hAnsi="Courier New" w:cs="Courier New"/>
-        </w:rPr>
-      </w:pPr>
-      <w:r>
-        <w:rPr>
-          <w:rFonts w:ascii="Courier New" w:hAnsi="Courier New" w:cs="Courier New"/>
-        </w:rPr>
-        <w:t xml:space="preserve">  }</w:t>
-      </w:r>
-    </w:p>
-    <w:p>
-      <w:pPr>
-        <w:spacing w:after="0"/>
-        <w:ind w:left="0" w:firstLine="709"/>
-        <w:rPr>
-          <w:rFonts w:ascii="Courier New" w:hAnsi="Courier New" w:cs="Courier New"/>
-        </w:rPr>
-      </w:pPr>
-      <w:r>
-        <w:rPr>
-          <w:rFonts w:ascii="Courier New" w:hAnsi="Courier New" w:cs="Courier New"/>
-        </w:rPr>
-        <w:t xml:space="preserve">  </w:t>
-      </w:r>
-      <w:proofErr w:type="spellStart"/>
-      <w:r>
-        <w:rPr>
-          <w:rFonts w:ascii="Courier New" w:hAnsi="Courier New" w:cs="Courier New"/>
-        </w:rPr>
-        <w:t>else</w:t>
-      </w:r>
-      <w:proofErr w:type="spellEnd"/>
-    </w:p>
-    <w:p>
-      <w:pPr>
-        <w:spacing w:after="0"/>
-        <w:ind w:left="0" w:firstLine="709"/>
-        <w:rPr>
-          <w:rFonts w:ascii="Courier New" w:hAnsi="Courier New" w:cs="Courier New"/>
-        </w:rPr>
-      </w:pPr>
-      <w:r>
-        <w:rPr>
-          <w:rFonts w:ascii="Courier New" w:hAnsi="Courier New" w:cs="Courier New"/>
-        </w:rPr>
-        <w:t xml:space="preserve">  {</w:t>
-      </w:r>
-    </w:p>
-    <w:p>
-      <w:pPr>
-        <w:spacing w:after="0"/>
-        <w:ind w:left="0" w:firstLine="709"/>
-        <w:rPr>
-          <w:rFonts w:ascii="Courier New" w:hAnsi="Courier New" w:cs="Courier New"/>
-        </w:rPr>
-      </w:pPr>
-      <w:r>
-        <w:rPr>
-          <w:rFonts w:ascii="Courier New" w:hAnsi="Courier New" w:cs="Courier New"/>
-        </w:rPr>
-        <w:t xml:space="preserve">    </w:t>
-      </w:r>
-      <w:proofErr w:type="spellStart"/>
-      <w:r>
-        <w:rPr>
-          <w:rFonts w:ascii="Courier New" w:hAnsi="Courier New" w:cs="Courier New"/>
-        </w:rPr>
-        <w:t>sum</w:t>
-      </w:r>
-      <w:proofErr w:type="spellEnd"/>
-      <w:r>
-        <w:rPr>
-          <w:rFonts w:ascii="Courier New" w:hAnsi="Courier New" w:cs="Courier New"/>
-        </w:rPr>
-        <w:t xml:space="preserve"> = -2*</w:t>
-      </w:r>
-      <w:proofErr w:type="spellStart"/>
-      <w:r>
-        <w:rPr>
-          <w:rFonts w:ascii="Courier New" w:hAnsi="Courier New" w:cs="Courier New"/>
-        </w:rPr>
-        <w:t>sum</w:t>
-      </w:r>
-      <w:proofErr w:type="spellEnd"/>
-      <w:r>
-        <w:rPr>
-          <w:rFonts w:ascii="Courier New" w:hAnsi="Courier New" w:cs="Courier New"/>
-        </w:rPr>
-        <w:t>/(n1*n2)</w:t>
-      </w:r>
-    </w:p>
-    <w:p>
-      <w:pPr>
-        <w:spacing w:after="0"/>
-        <w:ind w:left="0" w:firstLine="709"/>
-        <w:rPr>
-          <w:rFonts w:ascii="Courier New" w:hAnsi="Courier New" w:cs="Courier New"/>
-        </w:rPr>
-      </w:pPr>
-      <w:r>
-        <w:rPr>
-          <w:rFonts w:ascii="Courier New" w:hAnsi="Courier New" w:cs="Courier New"/>
-        </w:rPr>
-        <w:t xml:space="preserve">  }</w:t>
-      </w:r>
-    </w:p>
-    <w:p>
-      <w:pPr>
-        <w:spacing w:after="0"/>
-        <w:ind w:left="0" w:firstLine="709"/>
-        <w:rPr>
-          <w:rFonts w:ascii="Courier New" w:hAnsi="Courier New" w:cs="Courier New"/>
-        </w:rPr>
-      </w:pPr>
-      <w:r>
-        <w:rPr>
-          <w:rFonts w:ascii="Courier New" w:hAnsi="Courier New" w:cs="Courier New"/>
-        </w:rPr>
-        <w:t xml:space="preserve">  </w:t>
-      </w:r>
-    </w:p>
-    <w:p>
-      <w:pPr>
-        <w:spacing w:after="0"/>
-        <w:ind w:left="0" w:firstLine="709"/>
-        <w:rPr>
-          <w:rFonts w:ascii="Courier New" w:hAnsi="Courier New" w:cs="Courier New"/>
-        </w:rPr>
-      </w:pPr>
-      <w:r>
-        <w:rPr>
-          <w:rFonts w:ascii="Courier New" w:hAnsi="Courier New" w:cs="Courier New"/>
-        </w:rPr>
-        <w:t xml:space="preserve">  </w:t>
-      </w:r>
-      <w:proofErr w:type="spellStart"/>
-      <w:r>
-        <w:rPr>
-          <w:rFonts w:ascii="Courier New" w:hAnsi="Courier New" w:cs="Courier New"/>
-        </w:rPr>
-        <w:t>return</w:t>
-      </w:r>
-      <w:proofErr w:type="spellEnd"/>
-      <w:r>
-        <w:rPr>
-          <w:rFonts w:ascii="Courier New" w:hAnsi="Courier New" w:cs="Courier New"/>
-        </w:rPr>
-        <w:t>(</w:t>
-      </w:r>
-      <w:proofErr w:type="spellStart"/>
-      <w:r>
-        <w:rPr>
-          <w:rFonts w:ascii="Courier New" w:hAnsi="Courier New" w:cs="Courier New"/>
-        </w:rPr>
-        <w:t>sum</w:t>
-      </w:r>
-      <w:proofErr w:type="spellEnd"/>
-      <w:r>
-        <w:rPr>
-          <w:rFonts w:ascii="Courier New" w:hAnsi="Courier New" w:cs="Courier New"/>
-        </w:rPr>
-        <w:t>)</w:t>
-      </w:r>
-    </w:p>
-    <w:p>
-      <w:pPr>
-        <w:spacing w:after="0"/>
-        <w:ind w:left="0" w:firstLine="709"/>
-        <w:rPr>
-          <w:rFonts w:ascii="Courier New" w:hAnsi="Courier New" w:cs="Courier New"/>
-        </w:rPr>
-      </w:pPr>
-    </w:p>
-    <w:p>
-      <w:pPr>
-        <w:spacing w:after="0"/>
-        <w:ind w:left="0" w:firstLine="709"/>
-        <w:rPr>
-          <w:rFonts w:ascii="Courier New" w:hAnsi="Courier New" w:cs="Courier New"/>
-        </w:rPr>
-      </w:pPr>
-      <w:r>
-        <w:rPr>
-          <w:rFonts w:ascii="Courier New" w:hAnsi="Courier New" w:cs="Courier New"/>
-        </w:rPr>
         <w:t>}</w:t>
       </w:r>
     </w:p>
@@ -27383,6 +27382,7 @@
         <w:rPr>
           <w:rFonts w:ascii="Courier New" w:hAnsi="Courier New" w:cs="Courier New"/>
         </w:rPr>
+        <w:lastRenderedPageBreak/>
         <w:t xml:space="preserve">      {</w:t>
       </w:r>
     </w:p>
@@ -27398,8 +27398,637 @@
         <w:rPr>
           <w:rFonts w:ascii="Courier New" w:hAnsi="Courier New" w:cs="Courier New"/>
         </w:rPr>
+        <w:t xml:space="preserve">        X1_copy = </w:t>
+      </w:r>
+      <w:proofErr w:type="spellStart"/>
+      <w:r>
+        <w:rPr>
+          <w:rFonts w:ascii="Courier New" w:hAnsi="Courier New" w:cs="Courier New"/>
+        </w:rPr>
+        <w:t>data.matrix</w:t>
+      </w:r>
+      <w:proofErr w:type="spellEnd"/>
+      <w:r>
+        <w:rPr>
+          <w:rFonts w:ascii="Courier New" w:hAnsi="Courier New" w:cs="Courier New"/>
+        </w:rPr>
+        <w:t>((X1[!(</w:t>
+      </w:r>
+      <w:proofErr w:type="spellStart"/>
+      <w:r>
+        <w:rPr>
+          <w:rFonts w:ascii="Courier New" w:hAnsi="Courier New" w:cs="Courier New"/>
+        </w:rPr>
+        <w:t>row.names</w:t>
+      </w:r>
+      <w:proofErr w:type="spellEnd"/>
+      <w:r>
+        <w:rPr>
+          <w:rFonts w:ascii="Courier New" w:hAnsi="Courier New" w:cs="Courier New"/>
+        </w:rPr>
+        <w:t>(X1) %</w:t>
+      </w:r>
+      <w:proofErr w:type="spellStart"/>
+      <w:r>
+        <w:rPr>
+          <w:rFonts w:ascii="Courier New" w:hAnsi="Courier New" w:cs="Courier New"/>
+        </w:rPr>
+        <w:t>in</w:t>
+      </w:r>
+      <w:proofErr w:type="spellEnd"/>
+      <w:r>
+        <w:rPr>
+          <w:rFonts w:ascii="Courier New" w:hAnsi="Courier New" w:cs="Courier New"/>
+        </w:rPr>
+        <w:t>% c(</w:t>
+      </w:r>
+      <w:proofErr w:type="spellStart"/>
+      <w:r>
+        <w:rPr>
+          <w:rFonts w:ascii="Courier New" w:hAnsi="Courier New" w:cs="Courier New"/>
+        </w:rPr>
+        <w:t>i,j</w:t>
+      </w:r>
+      <w:proofErr w:type="spellEnd"/>
+      <w:r>
+        <w:rPr>
+          <w:rFonts w:ascii="Courier New" w:hAnsi="Courier New" w:cs="Courier New"/>
+        </w:rPr>
+        <w:t>)),]))</w:t>
+      </w:r>
+    </w:p>
+    <w:p>
+      <w:pPr>
+        <w:spacing w:after="0"/>
+        <w:ind w:left="0" w:firstLine="709"/>
+        <w:rPr>
+          <w:rFonts w:ascii="Courier New" w:hAnsi="Courier New" w:cs="Courier New"/>
+        </w:rPr>
+      </w:pPr>
+      <w:r>
+        <w:rPr>
+          <w:rFonts w:ascii="Courier New" w:hAnsi="Courier New" w:cs="Courier New"/>
+        </w:rPr>
+        <w:t xml:space="preserve">      </w:t>
+      </w:r>
+    </w:p>
+    <w:p>
+      <w:pPr>
+        <w:spacing w:after="0"/>
+        <w:ind w:left="0" w:firstLine="709"/>
+        <w:rPr>
+          <w:rFonts w:ascii="Courier New" w:hAnsi="Courier New" w:cs="Courier New"/>
+        </w:rPr>
+      </w:pPr>
+      <w:r>
+        <w:rPr>
+          <w:rFonts w:ascii="Courier New" w:hAnsi="Courier New" w:cs="Courier New"/>
+        </w:rPr>
+        <w:t xml:space="preserve">        X2_copy = </w:t>
+      </w:r>
+      <w:proofErr w:type="spellStart"/>
+      <w:r>
+        <w:rPr>
+          <w:rFonts w:ascii="Courier New" w:hAnsi="Courier New" w:cs="Courier New"/>
+        </w:rPr>
+        <w:t>data.matrix</w:t>
+      </w:r>
+      <w:proofErr w:type="spellEnd"/>
+      <w:r>
+        <w:rPr>
+          <w:rFonts w:ascii="Courier New" w:hAnsi="Courier New" w:cs="Courier New"/>
+        </w:rPr>
+        <w:t>((X2[!(</w:t>
+      </w:r>
+      <w:proofErr w:type="spellStart"/>
+      <w:r>
+        <w:rPr>
+          <w:rFonts w:ascii="Courier New" w:hAnsi="Courier New" w:cs="Courier New"/>
+        </w:rPr>
+        <w:t>row.names</w:t>
+      </w:r>
+      <w:proofErr w:type="spellEnd"/>
+      <w:r>
+        <w:rPr>
+          <w:rFonts w:ascii="Courier New" w:hAnsi="Courier New" w:cs="Courier New"/>
+        </w:rPr>
+        <w:t>(X2) %</w:t>
+      </w:r>
+      <w:proofErr w:type="spellStart"/>
+      <w:r>
+        <w:rPr>
+          <w:rFonts w:ascii="Courier New" w:hAnsi="Courier New" w:cs="Courier New"/>
+        </w:rPr>
+        <w:t>in</w:t>
+      </w:r>
+      <w:proofErr w:type="spellEnd"/>
+      <w:r>
+        <w:rPr>
+          <w:rFonts w:ascii="Courier New" w:hAnsi="Courier New" w:cs="Courier New"/>
+        </w:rPr>
+        <w:t>% c(</w:t>
+      </w:r>
+      <w:proofErr w:type="spellStart"/>
+      <w:r>
+        <w:rPr>
+          <w:rFonts w:ascii="Courier New" w:hAnsi="Courier New" w:cs="Courier New"/>
+        </w:rPr>
+        <w:t>i,j</w:t>
+      </w:r>
+      <w:proofErr w:type="spellEnd"/>
+      <w:r>
+        <w:rPr>
+          <w:rFonts w:ascii="Courier New" w:hAnsi="Courier New" w:cs="Courier New"/>
+        </w:rPr>
+        <w:t>)),]))</w:t>
+      </w:r>
+    </w:p>
+    <w:p>
+      <w:pPr>
+        <w:spacing w:after="0"/>
+        <w:ind w:left="0" w:firstLine="709"/>
+        <w:rPr>
+          <w:rFonts w:ascii="Courier New" w:hAnsi="Courier New" w:cs="Courier New"/>
+        </w:rPr>
+      </w:pPr>
+      <w:r>
+        <w:rPr>
+          <w:rFonts w:ascii="Courier New" w:hAnsi="Courier New" w:cs="Courier New"/>
+        </w:rPr>
+        <w:t xml:space="preserve">      }</w:t>
+      </w:r>
+    </w:p>
+    <w:p>
+      <w:pPr>
+        <w:spacing w:after="0"/>
+        <w:ind w:left="0" w:firstLine="709"/>
+        <w:rPr>
+          <w:rFonts w:ascii="Courier New" w:hAnsi="Courier New" w:cs="Courier New"/>
+        </w:rPr>
+      </w:pPr>
+      <w:r>
+        <w:rPr>
+          <w:rFonts w:ascii="Courier New" w:hAnsi="Courier New" w:cs="Courier New"/>
+        </w:rPr>
+        <w:t xml:space="preserve">      </w:t>
+      </w:r>
+      <w:proofErr w:type="spellStart"/>
+      <w:r>
+        <w:rPr>
+          <w:rFonts w:ascii="Courier New" w:hAnsi="Courier New" w:cs="Courier New"/>
+        </w:rPr>
+        <w:t>else</w:t>
+      </w:r>
+      <w:proofErr w:type="spellEnd"/>
+    </w:p>
+    <w:p>
+      <w:pPr>
+        <w:spacing w:after="0"/>
+        <w:ind w:left="0" w:firstLine="709"/>
+        <w:rPr>
+          <w:rFonts w:ascii="Courier New" w:hAnsi="Courier New" w:cs="Courier New"/>
+        </w:rPr>
+      </w:pPr>
+      <w:r>
+        <w:rPr>
+          <w:rFonts w:ascii="Courier New" w:hAnsi="Courier New" w:cs="Courier New"/>
+        </w:rPr>
+        <w:t xml:space="preserve">      {</w:t>
+      </w:r>
+    </w:p>
+    <w:p>
+      <w:pPr>
+        <w:spacing w:after="0"/>
+        <w:ind w:left="0" w:firstLine="709"/>
+        <w:rPr>
+          <w:rFonts w:ascii="Courier New" w:hAnsi="Courier New" w:cs="Courier New"/>
+        </w:rPr>
+      </w:pPr>
+      <w:r>
+        <w:rPr>
+          <w:rFonts w:ascii="Courier New" w:hAnsi="Courier New" w:cs="Courier New"/>
+        </w:rPr>
+        <w:t xml:space="preserve">        X1_copy = </w:t>
+      </w:r>
+      <w:proofErr w:type="spellStart"/>
+      <w:r>
+        <w:rPr>
+          <w:rFonts w:ascii="Courier New" w:hAnsi="Courier New" w:cs="Courier New"/>
+        </w:rPr>
+        <w:t>data.matrix</w:t>
+      </w:r>
+      <w:proofErr w:type="spellEnd"/>
+      <w:r>
+        <w:rPr>
+          <w:rFonts w:ascii="Courier New" w:hAnsi="Courier New" w:cs="Courier New"/>
+        </w:rPr>
+        <w:t>((X1[!(</w:t>
+      </w:r>
+      <w:proofErr w:type="spellStart"/>
+      <w:r>
+        <w:rPr>
+          <w:rFonts w:ascii="Courier New" w:hAnsi="Courier New" w:cs="Courier New"/>
+        </w:rPr>
+        <w:t>row.names</w:t>
+      </w:r>
+      <w:proofErr w:type="spellEnd"/>
+      <w:r>
+        <w:rPr>
+          <w:rFonts w:ascii="Courier New" w:hAnsi="Courier New" w:cs="Courier New"/>
+        </w:rPr>
+        <w:t>(X1) %</w:t>
+      </w:r>
+      <w:proofErr w:type="spellStart"/>
+      <w:r>
+        <w:rPr>
+          <w:rFonts w:ascii="Courier New" w:hAnsi="Courier New" w:cs="Courier New"/>
+        </w:rPr>
+        <w:t>in</w:t>
+      </w:r>
+      <w:proofErr w:type="spellEnd"/>
+      <w:r>
+        <w:rPr>
+          <w:rFonts w:ascii="Courier New" w:hAnsi="Courier New" w:cs="Courier New"/>
+        </w:rPr>
+        <w:t>% c(i)),]))</w:t>
+      </w:r>
+    </w:p>
+    <w:p>
+      <w:pPr>
+        <w:spacing w:after="0"/>
+        <w:ind w:left="0" w:firstLine="709"/>
+        <w:rPr>
+          <w:rFonts w:ascii="Courier New" w:hAnsi="Courier New" w:cs="Courier New"/>
+        </w:rPr>
+      </w:pPr>
+      <w:r>
+        <w:rPr>
+          <w:rFonts w:ascii="Courier New" w:hAnsi="Courier New" w:cs="Courier New"/>
+        </w:rPr>
+        <w:t xml:space="preserve">        </w:t>
+      </w:r>
+    </w:p>
+    <w:p>
+      <w:pPr>
+        <w:spacing w:after="0"/>
+        <w:ind w:left="0" w:firstLine="709"/>
+        <w:rPr>
+          <w:rFonts w:ascii="Courier New" w:hAnsi="Courier New" w:cs="Courier New"/>
+        </w:rPr>
+      </w:pPr>
+      <w:r>
+        <w:rPr>
+          <w:rFonts w:ascii="Courier New" w:hAnsi="Courier New" w:cs="Courier New"/>
+        </w:rPr>
+        <w:t xml:space="preserve">        X2_copy = </w:t>
+      </w:r>
+      <w:proofErr w:type="spellStart"/>
+      <w:r>
+        <w:rPr>
+          <w:rFonts w:ascii="Courier New" w:hAnsi="Courier New" w:cs="Courier New"/>
+        </w:rPr>
+        <w:t>data.matrix</w:t>
+      </w:r>
+      <w:proofErr w:type="spellEnd"/>
+      <w:r>
+        <w:rPr>
+          <w:rFonts w:ascii="Courier New" w:hAnsi="Courier New" w:cs="Courier New"/>
+        </w:rPr>
+        <w:t>((X2[!(</w:t>
+      </w:r>
+      <w:proofErr w:type="spellStart"/>
+      <w:r>
+        <w:rPr>
+          <w:rFonts w:ascii="Courier New" w:hAnsi="Courier New" w:cs="Courier New"/>
+        </w:rPr>
+        <w:t>row.names</w:t>
+      </w:r>
+      <w:proofErr w:type="spellEnd"/>
+      <w:r>
+        <w:rPr>
+          <w:rFonts w:ascii="Courier New" w:hAnsi="Courier New" w:cs="Courier New"/>
+        </w:rPr>
+        <w:t>(X2) %</w:t>
+      </w:r>
+      <w:proofErr w:type="spellStart"/>
+      <w:r>
+        <w:rPr>
+          <w:rFonts w:ascii="Courier New" w:hAnsi="Courier New" w:cs="Courier New"/>
+        </w:rPr>
+        <w:t>in</w:t>
+      </w:r>
+      <w:proofErr w:type="spellEnd"/>
+      <w:r>
+        <w:rPr>
+          <w:rFonts w:ascii="Courier New" w:hAnsi="Courier New" w:cs="Courier New"/>
+        </w:rPr>
+        <w:t>% c(j)),]))</w:t>
+      </w:r>
+    </w:p>
+    <w:p>
+      <w:pPr>
+        <w:spacing w:after="0"/>
+        <w:ind w:left="0" w:firstLine="709"/>
+        <w:rPr>
+          <w:rFonts w:ascii="Courier New" w:hAnsi="Courier New" w:cs="Courier New"/>
+        </w:rPr>
+      </w:pPr>
+      <w:r>
+        <w:rPr>
+          <w:rFonts w:ascii="Courier New" w:hAnsi="Courier New" w:cs="Courier New"/>
+        </w:rPr>
+        <w:t xml:space="preserve">      }</w:t>
+      </w:r>
+    </w:p>
+    <w:p>
+      <w:pPr>
+        <w:spacing w:after="0"/>
+        <w:ind w:left="0" w:firstLine="709"/>
+        <w:rPr>
+          <w:rFonts w:ascii="Courier New" w:hAnsi="Courier New" w:cs="Courier New"/>
+        </w:rPr>
+      </w:pPr>
+      <w:r>
+        <w:rPr>
+          <w:rFonts w:ascii="Courier New" w:hAnsi="Courier New" w:cs="Courier New"/>
+        </w:rPr>
+        <w:t xml:space="preserve">      </w:t>
+      </w:r>
+    </w:p>
+    <w:p>
+      <w:pPr>
+        <w:spacing w:after="0"/>
+        <w:ind w:left="0" w:firstLine="709"/>
+        <w:rPr>
+          <w:rFonts w:ascii="Courier New" w:hAnsi="Courier New" w:cs="Courier New"/>
+        </w:rPr>
+      </w:pPr>
+      <w:r>
+        <w:rPr>
+          <w:rFonts w:ascii="Courier New" w:hAnsi="Courier New" w:cs="Courier New"/>
+        </w:rPr>
+        <w:t xml:space="preserve">      X1_copy = </w:t>
+      </w:r>
+      <w:proofErr w:type="spellStart"/>
+      <w:r>
+        <w:rPr>
+          <w:rFonts w:ascii="Courier New" w:hAnsi="Courier New" w:cs="Courier New"/>
+        </w:rPr>
+        <w:t>na.spline</w:t>
+      </w:r>
+      <w:proofErr w:type="spellEnd"/>
+      <w:r>
+        <w:rPr>
+          <w:rFonts w:ascii="Courier New" w:hAnsi="Courier New" w:cs="Courier New"/>
+        </w:rPr>
+        <w:t>(X1_copy)</w:t>
+      </w:r>
+    </w:p>
+    <w:p>
+      <w:pPr>
+        <w:spacing w:after="0"/>
+        <w:ind w:left="0" w:firstLine="709"/>
+        <w:rPr>
+          <w:rFonts w:ascii="Courier New" w:hAnsi="Courier New" w:cs="Courier New"/>
+        </w:rPr>
+      </w:pPr>
+      <w:r>
+        <w:rPr>
+          <w:rFonts w:ascii="Courier New" w:hAnsi="Courier New" w:cs="Courier New"/>
+        </w:rPr>
+        <w:t xml:space="preserve">      </w:t>
+      </w:r>
+    </w:p>
+    <w:p>
+      <w:pPr>
+        <w:spacing w:after="0"/>
+        <w:ind w:left="0" w:firstLine="709"/>
+        <w:rPr>
+          <w:rFonts w:ascii="Courier New" w:hAnsi="Courier New" w:cs="Courier New"/>
+        </w:rPr>
+      </w:pPr>
+      <w:r>
+        <w:rPr>
+          <w:rFonts w:ascii="Courier New" w:hAnsi="Courier New" w:cs="Courier New"/>
+        </w:rPr>
+        <w:t xml:space="preserve">      X2_copy = </w:t>
+      </w:r>
+      <w:proofErr w:type="spellStart"/>
+      <w:r>
+        <w:rPr>
+          <w:rFonts w:ascii="Courier New" w:hAnsi="Courier New" w:cs="Courier New"/>
+        </w:rPr>
+        <w:t>na.spline</w:t>
+      </w:r>
+      <w:proofErr w:type="spellEnd"/>
+      <w:r>
+        <w:rPr>
+          <w:rFonts w:ascii="Courier New" w:hAnsi="Courier New" w:cs="Courier New"/>
+        </w:rPr>
+        <w:t>(X2_copy)</w:t>
+      </w:r>
+    </w:p>
+    <w:p>
+      <w:pPr>
+        <w:spacing w:after="0"/>
+        <w:ind w:left="0" w:firstLine="709"/>
+        <w:rPr>
+          <w:rFonts w:ascii="Courier New" w:hAnsi="Courier New" w:cs="Courier New"/>
+        </w:rPr>
+      </w:pPr>
+      <w:r>
+        <w:rPr>
+          <w:rFonts w:ascii="Courier New" w:hAnsi="Courier New" w:cs="Courier New"/>
+        </w:rPr>
+        <w:t xml:space="preserve">      </w:t>
+      </w:r>
+    </w:p>
+    <w:p>
+      <w:pPr>
+        <w:spacing w:after="0"/>
+        <w:ind w:left="0" w:firstLine="709"/>
+        <w:rPr>
+          <w:rFonts w:ascii="Courier New" w:hAnsi="Courier New" w:cs="Courier New"/>
+        </w:rPr>
+      </w:pPr>
+      <w:r>
+        <w:rPr>
+          <w:rFonts w:ascii="Courier New" w:hAnsi="Courier New" w:cs="Courier New"/>
+        </w:rPr>
+        <w:t xml:space="preserve">      sample_mean_1 = </w:t>
+      </w:r>
+      <w:proofErr w:type="spellStart"/>
+      <w:r>
+        <w:rPr>
+          <w:rFonts w:ascii="Courier New" w:hAnsi="Courier New" w:cs="Courier New"/>
+        </w:rPr>
+        <w:t>mean</w:t>
+      </w:r>
+      <w:proofErr w:type="spellEnd"/>
+      <w:r>
+        <w:rPr>
+          <w:rFonts w:ascii="Courier New" w:hAnsi="Courier New" w:cs="Courier New"/>
+        </w:rPr>
+        <w:t>(X1_copy)</w:t>
+      </w:r>
+    </w:p>
+    <w:p>
+      <w:pPr>
+        <w:spacing w:after="0"/>
+        <w:ind w:left="0" w:firstLine="709"/>
+        <w:rPr>
+          <w:rFonts w:ascii="Courier New" w:hAnsi="Courier New" w:cs="Courier New"/>
+        </w:rPr>
+      </w:pPr>
+    </w:p>
+    <w:p>
+      <w:pPr>
+        <w:spacing w:after="0"/>
+        <w:ind w:left="0" w:firstLine="709"/>
+        <w:rPr>
+          <w:rFonts w:ascii="Courier New" w:hAnsi="Courier New" w:cs="Courier New"/>
+        </w:rPr>
+      </w:pPr>
+      <w:r>
+        <w:rPr>
+          <w:rFonts w:ascii="Courier New" w:hAnsi="Courier New" w:cs="Courier New"/>
+        </w:rPr>
+        <w:t xml:space="preserve">      sample_mean_2 = </w:t>
+      </w:r>
+      <w:proofErr w:type="spellStart"/>
+      <w:r>
+        <w:rPr>
+          <w:rFonts w:ascii="Courier New" w:hAnsi="Courier New" w:cs="Courier New"/>
+        </w:rPr>
+        <w:t>mean</w:t>
+      </w:r>
+      <w:proofErr w:type="spellEnd"/>
+      <w:r>
+        <w:rPr>
+          <w:rFonts w:ascii="Courier New" w:hAnsi="Courier New" w:cs="Courier New"/>
+        </w:rPr>
+        <w:t>(X2_copy)</w:t>
+      </w:r>
+    </w:p>
+    <w:p>
+      <w:pPr>
+        <w:spacing w:after="0"/>
+        <w:ind w:left="0" w:firstLine="709"/>
+        <w:rPr>
+          <w:rFonts w:ascii="Courier New" w:hAnsi="Courier New" w:cs="Courier New"/>
+        </w:rPr>
+      </w:pPr>
+    </w:p>
+    <w:p>
+      <w:pPr>
+        <w:spacing w:after="0"/>
+        <w:ind w:left="0" w:firstLine="709"/>
+        <w:rPr>
+          <w:rFonts w:ascii="Courier New" w:hAnsi="Courier New" w:cs="Courier New"/>
+        </w:rPr>
+      </w:pPr>
+      <w:r>
+        <w:rPr>
+          <w:rFonts w:ascii="Courier New" w:hAnsi="Courier New" w:cs="Courier New"/>
+        </w:rPr>
+        <w:t xml:space="preserve">      </w:t>
+      </w:r>
+      <w:proofErr w:type="spellStart"/>
+      <w:r>
+        <w:rPr>
+          <w:rFonts w:ascii="Courier New" w:hAnsi="Courier New" w:cs="Courier New"/>
+        </w:rPr>
+        <w:t>if</w:t>
+      </w:r>
+      <w:proofErr w:type="spellEnd"/>
+      <w:r>
+        <w:rPr>
+          <w:rFonts w:ascii="Courier New" w:hAnsi="Courier New" w:cs="Courier New"/>
+        </w:rPr>
+        <w:t>(!(</w:t>
+      </w:r>
+      <w:proofErr w:type="spellStart"/>
+      <w:r>
+        <w:rPr>
+          <w:rFonts w:ascii="Courier New" w:hAnsi="Courier New" w:cs="Courier New"/>
+        </w:rPr>
+        <w:t>identical</w:t>
+      </w:r>
+      <w:proofErr w:type="spellEnd"/>
+      <w:r>
+        <w:rPr>
+          <w:rFonts w:ascii="Courier New" w:hAnsi="Courier New" w:cs="Courier New"/>
+        </w:rPr>
+        <w:t>(X1, X2)) | i != j)</w:t>
+      </w:r>
+    </w:p>
+    <w:p>
+      <w:pPr>
+        <w:spacing w:after="0"/>
+        <w:ind w:left="0" w:firstLine="709"/>
+        <w:rPr>
+          <w:rFonts w:ascii="Courier New" w:hAnsi="Courier New" w:cs="Courier New"/>
+        </w:rPr>
+      </w:pPr>
+      <w:r>
+        <w:rPr>
+          <w:rFonts w:ascii="Courier New" w:hAnsi="Courier New" w:cs="Courier New"/>
+        </w:rPr>
+        <w:t xml:space="preserve">      {</w:t>
+      </w:r>
+    </w:p>
+    <w:p>
+      <w:pPr>
+        <w:spacing w:after="0"/>
+        <w:ind w:left="0" w:firstLine="709"/>
+        <w:rPr>
+          <w:rFonts w:ascii="Courier New" w:hAnsi="Courier New" w:cs="Courier New"/>
+        </w:rPr>
+      </w:pPr>
+      <w:r>
+        <w:rPr>
+          <w:rFonts w:ascii="Courier New" w:hAnsi="Courier New" w:cs="Courier New"/>
+        </w:rPr>
+        <w:t xml:space="preserve">        X1_vector = </w:t>
+      </w:r>
+      <w:proofErr w:type="spellStart"/>
+      <w:r>
+        <w:rPr>
+          <w:rFonts w:ascii="Courier New" w:hAnsi="Courier New" w:cs="Courier New"/>
+        </w:rPr>
+        <w:t>data.matrix</w:t>
+      </w:r>
+      <w:proofErr w:type="spellEnd"/>
+      <w:r>
+        <w:rPr>
+          <w:rFonts w:ascii="Courier New" w:hAnsi="Courier New" w:cs="Courier New"/>
+        </w:rPr>
+        <w:t>(X1_vector)</w:t>
+      </w:r>
+    </w:p>
+    <w:p>
+      <w:pPr>
+        <w:spacing w:after="0"/>
+        <w:ind w:left="0" w:firstLine="709"/>
+        <w:rPr>
+          <w:rFonts w:ascii="Courier New" w:hAnsi="Courier New" w:cs="Courier New"/>
+        </w:rPr>
+      </w:pPr>
+    </w:p>
+    <w:p>
+      <w:pPr>
+        <w:spacing w:after="0"/>
+        <w:ind w:left="0" w:firstLine="709"/>
+        <w:rPr>
+          <w:rFonts w:ascii="Courier New" w:hAnsi="Courier New" w:cs="Courier New"/>
+        </w:rPr>
+      </w:pPr>
+      <w:r>
+        <w:rPr>
+          <w:rFonts w:ascii="Courier New" w:hAnsi="Courier New" w:cs="Courier New"/>
+        </w:rPr>
         <w:lastRenderedPageBreak/>
-        <w:t xml:space="preserve">        X1_copy = </w:t>
+        <w:t xml:space="preserve">        X2_vector = </w:t>
       </w:r>
       <w:proofErr w:type="spellStart"/>
       <w:r>
@@ -27413,49 +28042,7 @@
         <w:rPr>
           <w:rFonts w:ascii="Courier New" w:hAnsi="Courier New" w:cs="Courier New"/>
         </w:rPr>
-        <w:t>((X1[!(</w:t>
-      </w:r>
-      <w:proofErr w:type="spellStart"/>
-      <w:r>
-        <w:rPr>
-          <w:rFonts w:ascii="Courier New" w:hAnsi="Courier New" w:cs="Courier New"/>
-        </w:rPr>
-        <w:t>row.names</w:t>
-      </w:r>
-      <w:proofErr w:type="spellEnd"/>
-      <w:r>
-        <w:rPr>
-          <w:rFonts w:ascii="Courier New" w:hAnsi="Courier New" w:cs="Courier New"/>
-        </w:rPr>
-        <w:t>(X1) %</w:t>
-      </w:r>
-      <w:proofErr w:type="spellStart"/>
-      <w:r>
-        <w:rPr>
-          <w:rFonts w:ascii="Courier New" w:hAnsi="Courier New" w:cs="Courier New"/>
-        </w:rPr>
-        <w:t>in</w:t>
-      </w:r>
-      <w:proofErr w:type="spellEnd"/>
-      <w:r>
-        <w:rPr>
-          <w:rFonts w:ascii="Courier New" w:hAnsi="Courier New" w:cs="Courier New"/>
-        </w:rPr>
-        <w:t>% c(</w:t>
-      </w:r>
-      <w:proofErr w:type="spellStart"/>
-      <w:r>
-        <w:rPr>
-          <w:rFonts w:ascii="Courier New" w:hAnsi="Courier New" w:cs="Courier New"/>
-        </w:rPr>
-        <w:t>i,j</w:t>
-      </w:r>
-      <w:proofErr w:type="spellEnd"/>
-      <w:r>
-        <w:rPr>
-          <w:rFonts w:ascii="Courier New" w:hAnsi="Courier New" w:cs="Courier New"/>
-        </w:rPr>
-        <w:t>)),]))</w:t>
+        <w:t>(X2_vector)</w:t>
       </w:r>
     </w:p>
     <w:p>
@@ -27466,12 +28053,6 @@
           <w:rFonts w:ascii="Courier New" w:hAnsi="Courier New" w:cs="Courier New"/>
         </w:rPr>
       </w:pPr>
-      <w:r>
-        <w:rPr>
-          <w:rFonts w:ascii="Courier New" w:hAnsi="Courier New" w:cs="Courier New"/>
-        </w:rPr>
-        <w:t xml:space="preserve">      </w:t>
-      </w:r>
     </w:p>
     <w:p>
       <w:pPr>
@@ -27485,63 +28066,21 @@
         <w:rPr>
           <w:rFonts w:ascii="Courier New" w:hAnsi="Courier New" w:cs="Courier New"/>
         </w:rPr>
-        <w:t xml:space="preserve">        X2_copy = </w:t>
-      </w:r>
-      <w:proofErr w:type="spellStart"/>
-      <w:r>
-        <w:rPr>
-          <w:rFonts w:ascii="Courier New" w:hAnsi="Courier New" w:cs="Courier New"/>
-        </w:rPr>
-        <w:t>data.matrix</w:t>
-      </w:r>
-      <w:proofErr w:type="spellEnd"/>
-      <w:r>
-        <w:rPr>
-          <w:rFonts w:ascii="Courier New" w:hAnsi="Courier New" w:cs="Courier New"/>
-        </w:rPr>
-        <w:t>((X2[!(</w:t>
-      </w:r>
-      <w:proofErr w:type="spellStart"/>
-      <w:r>
-        <w:rPr>
-          <w:rFonts w:ascii="Courier New" w:hAnsi="Courier New" w:cs="Courier New"/>
-        </w:rPr>
-        <w:t>row.names</w:t>
-      </w:r>
-      <w:proofErr w:type="spellEnd"/>
-      <w:r>
-        <w:rPr>
-          <w:rFonts w:ascii="Courier New" w:hAnsi="Courier New" w:cs="Courier New"/>
-        </w:rPr>
-        <w:t>(X2) %</w:t>
-      </w:r>
-      <w:proofErr w:type="spellStart"/>
-      <w:r>
-        <w:rPr>
-          <w:rFonts w:ascii="Courier New" w:hAnsi="Courier New" w:cs="Courier New"/>
-        </w:rPr>
-        <w:t>in</w:t>
-      </w:r>
-      <w:proofErr w:type="spellEnd"/>
-      <w:r>
-        <w:rPr>
-          <w:rFonts w:ascii="Courier New" w:hAnsi="Courier New" w:cs="Courier New"/>
-        </w:rPr>
-        <w:t>% c(</w:t>
-      </w:r>
-      <w:proofErr w:type="spellStart"/>
-      <w:r>
-        <w:rPr>
-          <w:rFonts w:ascii="Courier New" w:hAnsi="Courier New" w:cs="Courier New"/>
-        </w:rPr>
-        <w:t>i,j</w:t>
-      </w:r>
-      <w:proofErr w:type="spellEnd"/>
-      <w:r>
-        <w:rPr>
-          <w:rFonts w:ascii="Courier New" w:hAnsi="Courier New" w:cs="Courier New"/>
-        </w:rPr>
-        <w:t>)),]))</w:t>
+        <w:t xml:space="preserve">        </w:t>
+      </w:r>
+      <w:proofErr w:type="spellStart"/>
+      <w:r>
+        <w:rPr>
+          <w:rFonts w:ascii="Courier New" w:hAnsi="Courier New" w:cs="Courier New"/>
+        </w:rPr>
+        <w:t>result_matrix</w:t>
+      </w:r>
+      <w:proofErr w:type="spellEnd"/>
+      <w:r>
+        <w:rPr>
+          <w:rFonts w:ascii="Courier New" w:hAnsi="Courier New" w:cs="Courier New"/>
+        </w:rPr>
+        <w:t xml:space="preserve"> = (X1_vector-sample_mean_1)%*%t(X1_vector)%*%(X2_vector-sample_mean_2)%*%t(X2_vector)</w:t>
       </w:r>
     </w:p>
     <w:p>
@@ -27556,6 +28095,92 @@
         <w:rPr>
           <w:rFonts w:ascii="Courier New" w:hAnsi="Courier New" w:cs="Courier New"/>
         </w:rPr>
+        <w:t xml:space="preserve">        </w:t>
+      </w:r>
+    </w:p>
+    <w:p>
+      <w:pPr>
+        <w:spacing w:after="0"/>
+        <w:ind w:left="0" w:firstLine="709"/>
+        <w:rPr>
+          <w:rFonts w:ascii="Courier New" w:hAnsi="Courier New" w:cs="Courier New"/>
+        </w:rPr>
+      </w:pPr>
+      <w:r>
+        <w:rPr>
+          <w:rFonts w:ascii="Courier New" w:hAnsi="Courier New" w:cs="Courier New"/>
+        </w:rPr>
+        <w:t xml:space="preserve">        </w:t>
+      </w:r>
+      <w:proofErr w:type="spellStart"/>
+      <w:r>
+        <w:rPr>
+          <w:rFonts w:ascii="Courier New" w:hAnsi="Courier New" w:cs="Courier New"/>
+        </w:rPr>
+        <w:t>trace</w:t>
+      </w:r>
+      <w:proofErr w:type="spellEnd"/>
+      <w:r>
+        <w:rPr>
+          <w:rFonts w:ascii="Courier New" w:hAnsi="Courier New" w:cs="Courier New"/>
+        </w:rPr>
+        <w:t xml:space="preserve"> = </w:t>
+      </w:r>
+      <w:proofErr w:type="spellStart"/>
+      <w:r>
+        <w:rPr>
+          <w:rFonts w:ascii="Courier New" w:hAnsi="Courier New" w:cs="Courier New"/>
+        </w:rPr>
+        <w:t>trace</w:t>
+      </w:r>
+      <w:proofErr w:type="spellEnd"/>
+      <w:r>
+        <w:rPr>
+          <w:rFonts w:ascii="Courier New" w:hAnsi="Courier New" w:cs="Courier New"/>
+        </w:rPr>
+        <w:t xml:space="preserve"> + </w:t>
+      </w:r>
+      <w:proofErr w:type="spellStart"/>
+      <w:r>
+        <w:rPr>
+          <w:rFonts w:ascii="Courier New" w:hAnsi="Courier New" w:cs="Courier New"/>
+        </w:rPr>
+        <w:t>tr</w:t>
+      </w:r>
+      <w:proofErr w:type="spellEnd"/>
+      <w:r>
+        <w:rPr>
+          <w:rFonts w:ascii="Courier New" w:hAnsi="Courier New" w:cs="Courier New"/>
+        </w:rPr>
+        <w:t>(</w:t>
+      </w:r>
+      <w:proofErr w:type="spellStart"/>
+      <w:r>
+        <w:rPr>
+          <w:rFonts w:ascii="Courier New" w:hAnsi="Courier New" w:cs="Courier New"/>
+        </w:rPr>
+        <w:t>result_matrix</w:t>
+      </w:r>
+      <w:proofErr w:type="spellEnd"/>
+      <w:r>
+        <w:rPr>
+          <w:rFonts w:ascii="Courier New" w:hAnsi="Courier New" w:cs="Courier New"/>
+        </w:rPr>
+        <w:t>)</w:t>
+      </w:r>
+    </w:p>
+    <w:p>
+      <w:pPr>
+        <w:spacing w:after="0"/>
+        <w:ind w:left="0" w:firstLine="709"/>
+        <w:rPr>
+          <w:rFonts w:ascii="Courier New" w:hAnsi="Courier New" w:cs="Courier New"/>
+        </w:rPr>
+      </w:pPr>
+      <w:r>
+        <w:rPr>
+          <w:rFonts w:ascii="Courier New" w:hAnsi="Courier New" w:cs="Courier New"/>
+        </w:rPr>
         <w:t xml:space="preserve">      }</w:t>
       </w:r>
     </w:p>
@@ -27571,7 +28196,183 @@
         <w:rPr>
           <w:rFonts w:ascii="Courier New" w:hAnsi="Courier New" w:cs="Courier New"/>
         </w:rPr>
-        <w:t xml:space="preserve">      </w:t>
+        <w:t xml:space="preserve">    }</w:t>
+      </w:r>
+    </w:p>
+    <w:p>
+      <w:pPr>
+        <w:spacing w:after="0"/>
+        <w:ind w:left="0" w:firstLine="709"/>
+        <w:rPr>
+          <w:rFonts w:ascii="Courier New" w:hAnsi="Courier New" w:cs="Courier New"/>
+        </w:rPr>
+      </w:pPr>
+      <w:r>
+        <w:rPr>
+          <w:rFonts w:ascii="Courier New" w:hAnsi="Courier New" w:cs="Courier New"/>
+        </w:rPr>
+        <w:t xml:space="preserve">  }</w:t>
+      </w:r>
+    </w:p>
+    <w:p>
+      <w:pPr>
+        <w:spacing w:after="0"/>
+        <w:ind w:left="0" w:firstLine="709"/>
+        <w:rPr>
+          <w:rFonts w:ascii="Courier New" w:hAnsi="Courier New" w:cs="Courier New"/>
+        </w:rPr>
+      </w:pPr>
+      <w:r>
+        <w:rPr>
+          <w:rFonts w:ascii="Courier New" w:hAnsi="Courier New" w:cs="Courier New"/>
+        </w:rPr>
+        <w:t xml:space="preserve">  </w:t>
+      </w:r>
+    </w:p>
+    <w:p>
+      <w:pPr>
+        <w:spacing w:after="0"/>
+        <w:ind w:left="0" w:firstLine="709"/>
+        <w:rPr>
+          <w:rFonts w:ascii="Courier New" w:hAnsi="Courier New" w:cs="Courier New"/>
+        </w:rPr>
+      </w:pPr>
+      <w:r>
+        <w:rPr>
+          <w:rFonts w:ascii="Courier New" w:hAnsi="Courier New" w:cs="Courier New"/>
+        </w:rPr>
+        <w:t xml:space="preserve">  </w:t>
+      </w:r>
+      <w:proofErr w:type="spellStart"/>
+      <w:r>
+        <w:rPr>
+          <w:rFonts w:ascii="Courier New" w:hAnsi="Courier New" w:cs="Courier New"/>
+        </w:rPr>
+        <w:t>if</w:t>
+      </w:r>
+      <w:proofErr w:type="spellEnd"/>
+      <w:r>
+        <w:rPr>
+          <w:rFonts w:ascii="Courier New" w:hAnsi="Courier New" w:cs="Courier New"/>
+        </w:rPr>
+        <w:t>(</w:t>
+      </w:r>
+      <w:proofErr w:type="spellStart"/>
+      <w:r>
+        <w:rPr>
+          <w:rFonts w:ascii="Courier New" w:hAnsi="Courier New" w:cs="Courier New"/>
+        </w:rPr>
+        <w:t>identical</w:t>
+      </w:r>
+      <w:proofErr w:type="spellEnd"/>
+      <w:r>
+        <w:rPr>
+          <w:rFonts w:ascii="Courier New" w:hAnsi="Courier New" w:cs="Courier New"/>
+        </w:rPr>
+        <w:t>(X1, X2))</w:t>
+      </w:r>
+    </w:p>
+    <w:p>
+      <w:pPr>
+        <w:spacing w:after="0"/>
+        <w:ind w:left="0" w:firstLine="709"/>
+        <w:rPr>
+          <w:rFonts w:ascii="Courier New" w:hAnsi="Courier New" w:cs="Courier New"/>
+        </w:rPr>
+      </w:pPr>
+      <w:r>
+        <w:rPr>
+          <w:rFonts w:ascii="Courier New" w:hAnsi="Courier New" w:cs="Courier New"/>
+        </w:rPr>
+        <w:t xml:space="preserve">  { </w:t>
+      </w:r>
+    </w:p>
+    <w:p>
+      <w:pPr>
+        <w:spacing w:after="0"/>
+        <w:ind w:left="0" w:firstLine="709"/>
+        <w:rPr>
+          <w:rFonts w:ascii="Courier New" w:hAnsi="Courier New" w:cs="Courier New"/>
+        </w:rPr>
+      </w:pPr>
+      <w:r>
+        <w:rPr>
+          <w:rFonts w:ascii="Courier New" w:hAnsi="Courier New" w:cs="Courier New"/>
+        </w:rPr>
+        <w:t xml:space="preserve">    </w:t>
+      </w:r>
+      <w:proofErr w:type="spellStart"/>
+      <w:r>
+        <w:rPr>
+          <w:rFonts w:ascii="Courier New" w:hAnsi="Courier New" w:cs="Courier New"/>
+        </w:rPr>
+        <w:t>trace</w:t>
+      </w:r>
+      <w:proofErr w:type="spellEnd"/>
+      <w:r>
+        <w:rPr>
+          <w:rFonts w:ascii="Courier New" w:hAnsi="Courier New" w:cs="Courier New"/>
+        </w:rPr>
+        <w:t xml:space="preserve"> = </w:t>
+      </w:r>
+      <w:proofErr w:type="spellStart"/>
+      <w:r>
+        <w:rPr>
+          <w:rFonts w:ascii="Courier New" w:hAnsi="Courier New" w:cs="Courier New"/>
+        </w:rPr>
+        <w:t>trace</w:t>
+      </w:r>
+      <w:proofErr w:type="spellEnd"/>
+      <w:r>
+        <w:rPr>
+          <w:rFonts w:ascii="Courier New" w:hAnsi="Courier New" w:cs="Courier New"/>
+        </w:rPr>
+        <w:t xml:space="preserve"> / (n1*(n1-1))</w:t>
+      </w:r>
+    </w:p>
+    <w:p>
+      <w:pPr>
+        <w:spacing w:after="0"/>
+        <w:ind w:left="0" w:firstLine="709"/>
+        <w:rPr>
+          <w:rFonts w:ascii="Courier New" w:hAnsi="Courier New" w:cs="Courier New"/>
+        </w:rPr>
+      </w:pPr>
+      <w:r>
+        <w:rPr>
+          <w:rFonts w:ascii="Courier New" w:hAnsi="Courier New" w:cs="Courier New"/>
+        </w:rPr>
+        <w:t xml:space="preserve">    </w:t>
+      </w:r>
+    </w:p>
+    <w:p>
+      <w:pPr>
+        <w:spacing w:after="0"/>
+        <w:ind w:left="0" w:firstLine="709"/>
+        <w:rPr>
+          <w:rFonts w:ascii="Courier New" w:hAnsi="Courier New" w:cs="Courier New"/>
+        </w:rPr>
+      </w:pPr>
+      <w:r>
+        <w:rPr>
+          <w:rFonts w:ascii="Courier New" w:hAnsi="Courier New" w:cs="Courier New"/>
+        </w:rPr>
+        <w:t xml:space="preserve">  }</w:t>
+      </w:r>
+    </w:p>
+    <w:p>
+      <w:pPr>
+        <w:spacing w:after="0"/>
+        <w:ind w:left="0" w:firstLine="709"/>
+        <w:rPr>
+          <w:rFonts w:ascii="Courier New" w:hAnsi="Courier New" w:cs="Courier New"/>
+        </w:rPr>
+      </w:pPr>
+      <w:r>
+        <w:rPr>
+          <w:rFonts w:ascii="Courier New" w:hAnsi="Courier New" w:cs="Courier New"/>
+        </w:rPr>
+        <w:t xml:space="preserve">  </w:t>
       </w:r>
       <w:proofErr w:type="spellStart"/>
       <w:r>
@@ -27594,7 +28395,7 @@
         <w:rPr>
           <w:rFonts w:ascii="Courier New" w:hAnsi="Courier New" w:cs="Courier New"/>
         </w:rPr>
-        <w:t xml:space="preserve">      {</w:t>
+        <w:t xml:space="preserve">  {</w:t>
       </w:r>
     </w:p>
     <w:p>
@@ -27609,49 +28410,35 @@
         <w:rPr>
           <w:rFonts w:ascii="Courier New" w:hAnsi="Courier New" w:cs="Courier New"/>
         </w:rPr>
-        <w:t xml:space="preserve">        X1_copy = </w:t>
-      </w:r>
-      <w:proofErr w:type="spellStart"/>
-      <w:r>
-        <w:rPr>
-          <w:rFonts w:ascii="Courier New" w:hAnsi="Courier New" w:cs="Courier New"/>
-        </w:rPr>
-        <w:t>data.matrix</w:t>
-      </w:r>
-      <w:proofErr w:type="spellEnd"/>
-      <w:r>
-        <w:rPr>
-          <w:rFonts w:ascii="Courier New" w:hAnsi="Courier New" w:cs="Courier New"/>
-        </w:rPr>
-        <w:t>((X1[!(</w:t>
-      </w:r>
-      <w:proofErr w:type="spellStart"/>
-      <w:r>
-        <w:rPr>
-          <w:rFonts w:ascii="Courier New" w:hAnsi="Courier New" w:cs="Courier New"/>
-        </w:rPr>
-        <w:t>row.names</w:t>
-      </w:r>
-      <w:proofErr w:type="spellEnd"/>
-      <w:r>
-        <w:rPr>
-          <w:rFonts w:ascii="Courier New" w:hAnsi="Courier New" w:cs="Courier New"/>
-        </w:rPr>
-        <w:t>(X1) %</w:t>
-      </w:r>
-      <w:proofErr w:type="spellStart"/>
-      <w:r>
-        <w:rPr>
-          <w:rFonts w:ascii="Courier New" w:hAnsi="Courier New" w:cs="Courier New"/>
-        </w:rPr>
-        <w:t>in</w:t>
-      </w:r>
-      <w:proofErr w:type="spellEnd"/>
-      <w:r>
-        <w:rPr>
-          <w:rFonts w:ascii="Courier New" w:hAnsi="Courier New" w:cs="Courier New"/>
-        </w:rPr>
-        <w:t>% c(i)),]))</w:t>
+        <w:t xml:space="preserve">    </w:t>
+      </w:r>
+      <w:proofErr w:type="spellStart"/>
+      <w:r>
+        <w:rPr>
+          <w:rFonts w:ascii="Courier New" w:hAnsi="Courier New" w:cs="Courier New"/>
+        </w:rPr>
+        <w:t>trace</w:t>
+      </w:r>
+      <w:proofErr w:type="spellEnd"/>
+      <w:r>
+        <w:rPr>
+          <w:rFonts w:ascii="Courier New" w:hAnsi="Courier New" w:cs="Courier New"/>
+        </w:rPr>
+        <w:t xml:space="preserve"> = </w:t>
+      </w:r>
+      <w:proofErr w:type="spellStart"/>
+      <w:r>
+        <w:rPr>
+          <w:rFonts w:ascii="Courier New" w:hAnsi="Courier New" w:cs="Courier New"/>
+        </w:rPr>
+        <w:t>trace</w:t>
+      </w:r>
+      <w:proofErr w:type="spellEnd"/>
+      <w:r>
+        <w:rPr>
+          <w:rFonts w:ascii="Courier New" w:hAnsi="Courier New" w:cs="Courier New"/>
+        </w:rPr>
+        <w:t>/(n1*n2)</w:t>
       </w:r>
     </w:p>
     <w:p>
@@ -27666,7 +28453,7 @@
         <w:rPr>
           <w:rFonts w:ascii="Courier New" w:hAnsi="Courier New" w:cs="Courier New"/>
         </w:rPr>
-        <w:t xml:space="preserve">        </w:t>
+        <w:t xml:space="preserve">  }</w:t>
       </w:r>
     </w:p>
     <w:p>
@@ -27681,49 +28468,7 @@
         <w:rPr>
           <w:rFonts w:ascii="Courier New" w:hAnsi="Courier New" w:cs="Courier New"/>
         </w:rPr>
-        <w:t xml:space="preserve">        X2_copy = </w:t>
-      </w:r>
-      <w:proofErr w:type="spellStart"/>
-      <w:r>
-        <w:rPr>
-          <w:rFonts w:ascii="Courier New" w:hAnsi="Courier New" w:cs="Courier New"/>
-        </w:rPr>
-        <w:t>data.matrix</w:t>
-      </w:r>
-      <w:proofErr w:type="spellEnd"/>
-      <w:r>
-        <w:rPr>
-          <w:rFonts w:ascii="Courier New" w:hAnsi="Courier New" w:cs="Courier New"/>
-        </w:rPr>
-        <w:t>((X2[!(</w:t>
-      </w:r>
-      <w:proofErr w:type="spellStart"/>
-      <w:r>
-        <w:rPr>
-          <w:rFonts w:ascii="Courier New" w:hAnsi="Courier New" w:cs="Courier New"/>
-        </w:rPr>
-        <w:t>row.names</w:t>
-      </w:r>
-      <w:proofErr w:type="spellEnd"/>
-      <w:r>
-        <w:rPr>
-          <w:rFonts w:ascii="Courier New" w:hAnsi="Courier New" w:cs="Courier New"/>
-        </w:rPr>
-        <w:t>(X2) %</w:t>
-      </w:r>
-      <w:proofErr w:type="spellStart"/>
-      <w:r>
-        <w:rPr>
-          <w:rFonts w:ascii="Courier New" w:hAnsi="Courier New" w:cs="Courier New"/>
-        </w:rPr>
-        <w:t>in</w:t>
-      </w:r>
-      <w:proofErr w:type="spellEnd"/>
-      <w:r>
-        <w:rPr>
-          <w:rFonts w:ascii="Courier New" w:hAnsi="Courier New" w:cs="Courier New"/>
-        </w:rPr>
-        <w:t>% c(j)),]))</w:t>
+        <w:t xml:space="preserve">  </w:t>
       </w:r>
     </w:p>
     <w:p>
@@ -27738,7 +28483,35 @@
         <w:rPr>
           <w:rFonts w:ascii="Courier New" w:hAnsi="Courier New" w:cs="Courier New"/>
         </w:rPr>
-        <w:t xml:space="preserve">      }</w:t>
+        <w:t xml:space="preserve">  </w:t>
+      </w:r>
+      <w:proofErr w:type="spellStart"/>
+      <w:r>
+        <w:rPr>
+          <w:rFonts w:ascii="Courier New" w:hAnsi="Courier New" w:cs="Courier New"/>
+        </w:rPr>
+        <w:t>return</w:t>
+      </w:r>
+      <w:proofErr w:type="spellEnd"/>
+      <w:r>
+        <w:rPr>
+          <w:rFonts w:ascii="Courier New" w:hAnsi="Courier New" w:cs="Courier New"/>
+        </w:rPr>
+        <w:t>(</w:t>
+      </w:r>
+      <w:proofErr w:type="spellStart"/>
+      <w:r>
+        <w:rPr>
+          <w:rFonts w:ascii="Courier New" w:hAnsi="Courier New" w:cs="Courier New"/>
+        </w:rPr>
+        <w:t>trace</w:t>
+      </w:r>
+      <w:proofErr w:type="spellEnd"/>
+      <w:r>
+        <w:rPr>
+          <w:rFonts w:ascii="Courier New" w:hAnsi="Courier New" w:cs="Courier New"/>
+        </w:rPr>
+        <w:t>)</w:t>
       </w:r>
     </w:p>
     <w:p>
@@ -27753,7 +28526,7 @@
         <w:rPr>
           <w:rFonts w:ascii="Courier New" w:hAnsi="Courier New" w:cs="Courier New"/>
         </w:rPr>
-        <w:t xml:space="preserve">      </w:t>
+        <w:t xml:space="preserve">  </w:t>
       </w:r>
     </w:p>
     <w:p>
@@ -27768,790 +28541,111 @@
         <w:rPr>
           <w:rFonts w:ascii="Courier New" w:hAnsi="Courier New" w:cs="Courier New"/>
         </w:rPr>
-        <w:t xml:space="preserve">      X1_copy = </w:t>
-      </w:r>
-      <w:proofErr w:type="spellStart"/>
-      <w:r>
-        <w:rPr>
-          <w:rFonts w:ascii="Courier New" w:hAnsi="Courier New" w:cs="Courier New"/>
-        </w:rPr>
-        <w:t>na.spline</w:t>
-      </w:r>
-      <w:proofErr w:type="spellEnd"/>
-      <w:r>
-        <w:rPr>
-          <w:rFonts w:ascii="Courier New" w:hAnsi="Courier New" w:cs="Courier New"/>
-        </w:rPr>
-        <w:t>(X1_copy)</w:t>
-      </w:r>
-    </w:p>
-    <w:p>
-      <w:pPr>
-        <w:spacing w:after="0"/>
-        <w:ind w:left="0" w:firstLine="709"/>
-        <w:rPr>
-          <w:rFonts w:ascii="Courier New" w:hAnsi="Courier New" w:cs="Courier New"/>
-        </w:rPr>
-      </w:pPr>
-      <w:r>
-        <w:rPr>
-          <w:rFonts w:ascii="Courier New" w:hAnsi="Courier New" w:cs="Courier New"/>
-        </w:rPr>
-        <w:t xml:space="preserve">      </w:t>
-      </w:r>
-    </w:p>
-    <w:p>
-      <w:pPr>
-        <w:spacing w:after="0"/>
-        <w:ind w:left="0" w:firstLine="709"/>
-        <w:rPr>
-          <w:rFonts w:ascii="Courier New" w:hAnsi="Courier New" w:cs="Courier New"/>
-        </w:rPr>
-      </w:pPr>
-      <w:r>
-        <w:rPr>
-          <w:rFonts w:ascii="Courier New" w:hAnsi="Courier New" w:cs="Courier New"/>
-        </w:rPr>
-        <w:t xml:space="preserve">      X2_copy = </w:t>
-      </w:r>
-      <w:proofErr w:type="spellStart"/>
-      <w:r>
-        <w:rPr>
-          <w:rFonts w:ascii="Courier New" w:hAnsi="Courier New" w:cs="Courier New"/>
-        </w:rPr>
-        <w:t>na.spline</w:t>
-      </w:r>
-      <w:proofErr w:type="spellEnd"/>
-      <w:r>
-        <w:rPr>
-          <w:rFonts w:ascii="Courier New" w:hAnsi="Courier New" w:cs="Courier New"/>
-        </w:rPr>
-        <w:t>(X2_copy)</w:t>
-      </w:r>
-    </w:p>
-    <w:p>
-      <w:pPr>
-        <w:spacing w:after="0"/>
-        <w:ind w:left="0" w:firstLine="709"/>
-        <w:rPr>
-          <w:rFonts w:ascii="Courier New" w:hAnsi="Courier New" w:cs="Courier New"/>
-        </w:rPr>
-      </w:pPr>
-      <w:r>
-        <w:rPr>
-          <w:rFonts w:ascii="Courier New" w:hAnsi="Courier New" w:cs="Courier New"/>
-        </w:rPr>
-        <w:t xml:space="preserve">      </w:t>
-      </w:r>
-    </w:p>
-    <w:p>
-      <w:pPr>
-        <w:spacing w:after="0"/>
-        <w:ind w:left="0" w:firstLine="709"/>
-        <w:rPr>
-          <w:rFonts w:ascii="Courier New" w:hAnsi="Courier New" w:cs="Courier New"/>
-        </w:rPr>
-      </w:pPr>
-      <w:r>
-        <w:rPr>
-          <w:rFonts w:ascii="Courier New" w:hAnsi="Courier New" w:cs="Courier New"/>
-        </w:rPr>
-        <w:t xml:space="preserve">      sample_mean_1 = </w:t>
-      </w:r>
-      <w:proofErr w:type="spellStart"/>
-      <w:r>
-        <w:rPr>
-          <w:rFonts w:ascii="Courier New" w:hAnsi="Courier New" w:cs="Courier New"/>
-        </w:rPr>
-        <w:t>mean</w:t>
-      </w:r>
-      <w:proofErr w:type="spellEnd"/>
-      <w:r>
-        <w:rPr>
-          <w:rFonts w:ascii="Courier New" w:hAnsi="Courier New" w:cs="Courier New"/>
-        </w:rPr>
-        <w:t>(X1_copy)</w:t>
-      </w:r>
-    </w:p>
-    <w:p>
-      <w:pPr>
-        <w:spacing w:after="0"/>
-        <w:ind w:left="0" w:firstLine="709"/>
-        <w:rPr>
-          <w:rFonts w:ascii="Courier New" w:hAnsi="Courier New" w:cs="Courier New"/>
-        </w:rPr>
-      </w:pPr>
-    </w:p>
-    <w:p>
-      <w:pPr>
-        <w:spacing w:after="0"/>
-        <w:ind w:left="0" w:firstLine="709"/>
-        <w:rPr>
-          <w:rFonts w:ascii="Courier New" w:hAnsi="Courier New" w:cs="Courier New"/>
-        </w:rPr>
-      </w:pPr>
-      <w:r>
-        <w:rPr>
-          <w:rFonts w:ascii="Courier New" w:hAnsi="Courier New" w:cs="Courier New"/>
-        </w:rPr>
-        <w:t xml:space="preserve">      sample_mean_2 = </w:t>
-      </w:r>
-      <w:proofErr w:type="spellStart"/>
-      <w:r>
-        <w:rPr>
-          <w:rFonts w:ascii="Courier New" w:hAnsi="Courier New" w:cs="Courier New"/>
-        </w:rPr>
-        <w:t>mean</w:t>
-      </w:r>
-      <w:proofErr w:type="spellEnd"/>
-      <w:r>
-        <w:rPr>
-          <w:rFonts w:ascii="Courier New" w:hAnsi="Courier New" w:cs="Courier New"/>
-        </w:rPr>
-        <w:t>(X2_copy)</w:t>
-      </w:r>
-    </w:p>
-    <w:p>
-      <w:pPr>
-        <w:spacing w:after="0"/>
-        <w:ind w:left="0" w:firstLine="709"/>
-        <w:rPr>
-          <w:rFonts w:ascii="Courier New" w:hAnsi="Courier New" w:cs="Courier New"/>
-        </w:rPr>
-      </w:pPr>
-    </w:p>
-    <w:p>
-      <w:pPr>
-        <w:spacing w:after="0"/>
-        <w:ind w:left="0" w:firstLine="709"/>
-        <w:rPr>
-          <w:rFonts w:ascii="Courier New" w:hAnsi="Courier New" w:cs="Courier New"/>
-        </w:rPr>
-      </w:pPr>
-      <w:r>
-        <w:rPr>
-          <w:rFonts w:ascii="Courier New" w:hAnsi="Courier New" w:cs="Courier New"/>
-        </w:rPr>
-        <w:t xml:space="preserve">      </w:t>
-      </w:r>
-      <w:proofErr w:type="spellStart"/>
-      <w:r>
-        <w:rPr>
-          <w:rFonts w:ascii="Courier New" w:hAnsi="Courier New" w:cs="Courier New"/>
-        </w:rPr>
-        <w:t>if</w:t>
-      </w:r>
-      <w:proofErr w:type="spellEnd"/>
-      <w:r>
-        <w:rPr>
-          <w:rFonts w:ascii="Courier New" w:hAnsi="Courier New" w:cs="Courier New"/>
-        </w:rPr>
-        <w:t>(!(</w:t>
-      </w:r>
-      <w:proofErr w:type="spellStart"/>
-      <w:r>
-        <w:rPr>
-          <w:rFonts w:ascii="Courier New" w:hAnsi="Courier New" w:cs="Courier New"/>
-        </w:rPr>
-        <w:t>identical</w:t>
-      </w:r>
-      <w:proofErr w:type="spellEnd"/>
-      <w:r>
-        <w:rPr>
-          <w:rFonts w:ascii="Courier New" w:hAnsi="Courier New" w:cs="Courier New"/>
-        </w:rPr>
-        <w:t>(X1, X2)) | i != j)</w:t>
-      </w:r>
-    </w:p>
-    <w:p>
-      <w:pPr>
-        <w:spacing w:after="0"/>
-        <w:ind w:left="0" w:firstLine="709"/>
-        <w:rPr>
-          <w:rFonts w:ascii="Courier New" w:hAnsi="Courier New" w:cs="Courier New"/>
-        </w:rPr>
-      </w:pPr>
-      <w:r>
-        <w:rPr>
-          <w:rFonts w:ascii="Courier New" w:hAnsi="Courier New" w:cs="Courier New"/>
-        </w:rPr>
-        <w:t xml:space="preserve">      {</w:t>
-      </w:r>
-    </w:p>
-    <w:p>
-      <w:pPr>
-        <w:spacing w:after="0"/>
-        <w:ind w:left="0" w:firstLine="709"/>
-        <w:rPr>
-          <w:rFonts w:ascii="Courier New" w:hAnsi="Courier New" w:cs="Courier New"/>
-        </w:rPr>
-      </w:pPr>
-      <w:r>
-        <w:rPr>
-          <w:rFonts w:ascii="Courier New" w:hAnsi="Courier New" w:cs="Courier New"/>
-        </w:rPr>
-        <w:t xml:space="preserve">        X1_vector = </w:t>
-      </w:r>
-      <w:proofErr w:type="spellStart"/>
-      <w:r>
-        <w:rPr>
-          <w:rFonts w:ascii="Courier New" w:hAnsi="Courier New" w:cs="Courier New"/>
-        </w:rPr>
-        <w:t>data.matrix</w:t>
-      </w:r>
-      <w:proofErr w:type="spellEnd"/>
-      <w:r>
-        <w:rPr>
-          <w:rFonts w:ascii="Courier New" w:hAnsi="Courier New" w:cs="Courier New"/>
-        </w:rPr>
-        <w:t>(X1_vector)</w:t>
-      </w:r>
-    </w:p>
-    <w:p>
-      <w:pPr>
-        <w:spacing w:after="0"/>
-        <w:ind w:left="0" w:firstLine="709"/>
-        <w:rPr>
-          <w:rFonts w:ascii="Courier New" w:hAnsi="Courier New" w:cs="Courier New"/>
-        </w:rPr>
-      </w:pPr>
-    </w:p>
-    <w:p>
-      <w:pPr>
-        <w:spacing w:after="0"/>
-        <w:ind w:left="0" w:firstLine="709"/>
-        <w:rPr>
-          <w:rFonts w:ascii="Courier New" w:hAnsi="Courier New" w:cs="Courier New"/>
-        </w:rPr>
-      </w:pPr>
-      <w:r>
-        <w:rPr>
-          <w:rFonts w:ascii="Courier New" w:hAnsi="Courier New" w:cs="Courier New"/>
-        </w:rPr>
-        <w:t xml:space="preserve">        X2_vector = </w:t>
-      </w:r>
-      <w:proofErr w:type="spellStart"/>
-      <w:r>
-        <w:rPr>
-          <w:rFonts w:ascii="Courier New" w:hAnsi="Courier New" w:cs="Courier New"/>
-        </w:rPr>
-        <w:t>data.matrix</w:t>
-      </w:r>
-      <w:proofErr w:type="spellEnd"/>
-      <w:r>
-        <w:rPr>
-          <w:rFonts w:ascii="Courier New" w:hAnsi="Courier New" w:cs="Courier New"/>
-        </w:rPr>
-        <w:t>(X2_vector)</w:t>
-      </w:r>
-    </w:p>
-    <w:p>
-      <w:pPr>
-        <w:spacing w:after="0"/>
-        <w:ind w:left="0" w:firstLine="709"/>
-        <w:rPr>
-          <w:rFonts w:ascii="Courier New" w:hAnsi="Courier New" w:cs="Courier New"/>
-        </w:rPr>
-      </w:pPr>
-    </w:p>
-    <w:p>
-      <w:pPr>
-        <w:spacing w:after="0"/>
-        <w:ind w:left="0" w:firstLine="709"/>
-        <w:rPr>
-          <w:rFonts w:ascii="Courier New" w:hAnsi="Courier New" w:cs="Courier New"/>
-        </w:rPr>
-      </w:pPr>
-      <w:r>
-        <w:rPr>
-          <w:rFonts w:ascii="Courier New" w:hAnsi="Courier New" w:cs="Courier New"/>
-        </w:rPr>
-        <w:t xml:space="preserve">        </w:t>
-      </w:r>
-      <w:proofErr w:type="spellStart"/>
-      <w:r>
-        <w:rPr>
-          <w:rFonts w:ascii="Courier New" w:hAnsi="Courier New" w:cs="Courier New"/>
-        </w:rPr>
-        <w:t>result_matrix</w:t>
-      </w:r>
-      <w:proofErr w:type="spellEnd"/>
-      <w:r>
-        <w:rPr>
-          <w:rFonts w:ascii="Courier New" w:hAnsi="Courier New" w:cs="Courier New"/>
-        </w:rPr>
-        <w:t xml:space="preserve"> = (X1_vector-sample_mean_1)%*%t(X1_vector)%*%(X2_vector-sample_mean_2)%*%t(X2_vector)</w:t>
-      </w:r>
-    </w:p>
-    <w:p>
-      <w:pPr>
-        <w:spacing w:after="0"/>
-        <w:ind w:left="0" w:firstLine="709"/>
-        <w:rPr>
-          <w:rFonts w:ascii="Courier New" w:hAnsi="Courier New" w:cs="Courier New"/>
-        </w:rPr>
-      </w:pPr>
-      <w:r>
-        <w:rPr>
-          <w:rFonts w:ascii="Courier New" w:hAnsi="Courier New" w:cs="Courier New"/>
-        </w:rPr>
-        <w:t xml:space="preserve">        </w:t>
-      </w:r>
-    </w:p>
-    <w:p>
-      <w:pPr>
-        <w:spacing w:after="0"/>
-        <w:ind w:left="0" w:firstLine="709"/>
-        <w:rPr>
-          <w:rFonts w:ascii="Courier New" w:hAnsi="Courier New" w:cs="Courier New"/>
-        </w:rPr>
-      </w:pPr>
-      <w:r>
-        <w:rPr>
-          <w:rFonts w:ascii="Courier New" w:hAnsi="Courier New" w:cs="Courier New"/>
-        </w:rPr>
-        <w:t xml:space="preserve">        </w:t>
-      </w:r>
-      <w:proofErr w:type="spellStart"/>
-      <w:r>
-        <w:rPr>
-          <w:rFonts w:ascii="Courier New" w:hAnsi="Courier New" w:cs="Courier New"/>
-        </w:rPr>
-        <w:t>trace</w:t>
-      </w:r>
-      <w:proofErr w:type="spellEnd"/>
-      <w:r>
-        <w:rPr>
-          <w:rFonts w:ascii="Courier New" w:hAnsi="Courier New" w:cs="Courier New"/>
-        </w:rPr>
-        <w:t xml:space="preserve"> = </w:t>
-      </w:r>
-      <w:proofErr w:type="spellStart"/>
-      <w:r>
-        <w:rPr>
-          <w:rFonts w:ascii="Courier New" w:hAnsi="Courier New" w:cs="Courier New"/>
-        </w:rPr>
-        <w:t>trace</w:t>
-      </w:r>
-      <w:proofErr w:type="spellEnd"/>
-      <w:r>
-        <w:rPr>
-          <w:rFonts w:ascii="Courier New" w:hAnsi="Courier New" w:cs="Courier New"/>
-        </w:rPr>
-        <w:t xml:space="preserve"> + </w:t>
-      </w:r>
-      <w:proofErr w:type="spellStart"/>
-      <w:r>
-        <w:rPr>
-          <w:rFonts w:ascii="Courier New" w:hAnsi="Courier New" w:cs="Courier New"/>
-        </w:rPr>
-        <w:t>tr</w:t>
-      </w:r>
-      <w:proofErr w:type="spellEnd"/>
-      <w:r>
-        <w:rPr>
-          <w:rFonts w:ascii="Courier New" w:hAnsi="Courier New" w:cs="Courier New"/>
-        </w:rPr>
-        <w:t>(</w:t>
-      </w:r>
-      <w:proofErr w:type="spellStart"/>
-      <w:r>
-        <w:rPr>
-          <w:rFonts w:ascii="Courier New" w:hAnsi="Courier New" w:cs="Courier New"/>
-        </w:rPr>
-        <w:t>result_matrix</w:t>
-      </w:r>
-      <w:proofErr w:type="spellEnd"/>
-      <w:r>
-        <w:rPr>
-          <w:rFonts w:ascii="Courier New" w:hAnsi="Courier New" w:cs="Courier New"/>
-        </w:rPr>
-        <w:t>)</w:t>
-      </w:r>
-    </w:p>
-    <w:p>
-      <w:pPr>
-        <w:spacing w:after="0"/>
-        <w:ind w:left="0" w:firstLine="709"/>
-        <w:rPr>
-          <w:rFonts w:ascii="Courier New" w:hAnsi="Courier New" w:cs="Courier New"/>
-        </w:rPr>
-      </w:pPr>
-      <w:r>
-        <w:rPr>
-          <w:rFonts w:ascii="Courier New" w:hAnsi="Courier New" w:cs="Courier New"/>
-        </w:rPr>
-        <w:t xml:space="preserve">      }</w:t>
-      </w:r>
-    </w:p>
-    <w:p>
-      <w:pPr>
-        <w:spacing w:after="0"/>
-        <w:ind w:left="0" w:firstLine="709"/>
-        <w:rPr>
-          <w:rFonts w:ascii="Courier New" w:hAnsi="Courier New" w:cs="Courier New"/>
-        </w:rPr>
-      </w:pPr>
-      <w:r>
-        <w:rPr>
-          <w:rFonts w:ascii="Courier New" w:hAnsi="Courier New" w:cs="Courier New"/>
-        </w:rPr>
-        <w:t xml:space="preserve">    }</w:t>
-      </w:r>
-    </w:p>
-    <w:p>
-      <w:pPr>
-        <w:spacing w:after="0"/>
-        <w:ind w:left="0" w:firstLine="709"/>
-        <w:rPr>
-          <w:rFonts w:ascii="Courier New" w:hAnsi="Courier New" w:cs="Courier New"/>
-        </w:rPr>
-      </w:pPr>
-      <w:r>
-        <w:rPr>
-          <w:rFonts w:ascii="Courier New" w:hAnsi="Courier New" w:cs="Courier New"/>
-        </w:rPr>
-        <w:t xml:space="preserve">  }</w:t>
-      </w:r>
-    </w:p>
-    <w:p>
-      <w:pPr>
-        <w:spacing w:after="0"/>
-        <w:ind w:left="0" w:firstLine="709"/>
-        <w:rPr>
-          <w:rFonts w:ascii="Courier New" w:hAnsi="Courier New" w:cs="Courier New"/>
-        </w:rPr>
-      </w:pPr>
-      <w:r>
-        <w:rPr>
-          <w:rFonts w:ascii="Courier New" w:hAnsi="Courier New" w:cs="Courier New"/>
-        </w:rPr>
-        <w:t xml:space="preserve">  </w:t>
-      </w:r>
-    </w:p>
-    <w:p>
-      <w:pPr>
-        <w:spacing w:after="0"/>
-        <w:ind w:left="0" w:firstLine="709"/>
-        <w:rPr>
-          <w:rFonts w:ascii="Courier New" w:hAnsi="Courier New" w:cs="Courier New"/>
-        </w:rPr>
-      </w:pPr>
-      <w:r>
-        <w:rPr>
-          <w:rFonts w:ascii="Courier New" w:hAnsi="Courier New" w:cs="Courier New"/>
-        </w:rPr>
-        <w:t xml:space="preserve">  </w:t>
-      </w:r>
-      <w:proofErr w:type="spellStart"/>
-      <w:r>
-        <w:rPr>
-          <w:rFonts w:ascii="Courier New" w:hAnsi="Courier New" w:cs="Courier New"/>
-        </w:rPr>
-        <w:t>if</w:t>
-      </w:r>
-      <w:proofErr w:type="spellEnd"/>
-      <w:r>
-        <w:rPr>
-          <w:rFonts w:ascii="Courier New" w:hAnsi="Courier New" w:cs="Courier New"/>
-        </w:rPr>
-        <w:t>(</w:t>
-      </w:r>
-      <w:proofErr w:type="spellStart"/>
-      <w:r>
-        <w:rPr>
-          <w:rFonts w:ascii="Courier New" w:hAnsi="Courier New" w:cs="Courier New"/>
-        </w:rPr>
-        <w:t>identical</w:t>
-      </w:r>
-      <w:proofErr w:type="spellEnd"/>
-      <w:r>
-        <w:rPr>
-          <w:rFonts w:ascii="Courier New" w:hAnsi="Courier New" w:cs="Courier New"/>
-        </w:rPr>
-        <w:t>(X1, X2))</w:t>
-      </w:r>
-    </w:p>
-    <w:p>
-      <w:pPr>
-        <w:spacing w:after="0"/>
-        <w:ind w:left="0" w:firstLine="709"/>
-        <w:rPr>
-          <w:rFonts w:ascii="Courier New" w:hAnsi="Courier New" w:cs="Courier New"/>
-        </w:rPr>
-      </w:pPr>
-      <w:r>
-        <w:rPr>
-          <w:rFonts w:ascii="Courier New" w:hAnsi="Courier New" w:cs="Courier New"/>
-        </w:rPr>
-        <w:t xml:space="preserve">  { </w:t>
-      </w:r>
-    </w:p>
-    <w:p>
-      <w:pPr>
-        <w:spacing w:after="0"/>
-        <w:ind w:left="0" w:firstLine="709"/>
-        <w:rPr>
-          <w:rFonts w:ascii="Courier New" w:hAnsi="Courier New" w:cs="Courier New"/>
-        </w:rPr>
-      </w:pPr>
-      <w:r>
-        <w:rPr>
-          <w:rFonts w:ascii="Courier New" w:hAnsi="Courier New" w:cs="Courier New"/>
-        </w:rPr>
-        <w:t xml:space="preserve">    </w:t>
-      </w:r>
-      <w:proofErr w:type="spellStart"/>
-      <w:r>
-        <w:rPr>
-          <w:rFonts w:ascii="Courier New" w:hAnsi="Courier New" w:cs="Courier New"/>
-        </w:rPr>
-        <w:t>trace</w:t>
-      </w:r>
-      <w:proofErr w:type="spellEnd"/>
-      <w:r>
-        <w:rPr>
-          <w:rFonts w:ascii="Courier New" w:hAnsi="Courier New" w:cs="Courier New"/>
-        </w:rPr>
-        <w:t xml:space="preserve"> = </w:t>
-      </w:r>
-      <w:proofErr w:type="spellStart"/>
-      <w:r>
-        <w:rPr>
-          <w:rFonts w:ascii="Courier New" w:hAnsi="Courier New" w:cs="Courier New"/>
-        </w:rPr>
-        <w:t>trace</w:t>
-      </w:r>
-      <w:proofErr w:type="spellEnd"/>
-      <w:r>
-        <w:rPr>
-          <w:rFonts w:ascii="Courier New" w:hAnsi="Courier New" w:cs="Courier New"/>
-        </w:rPr>
-        <w:t xml:space="preserve"> / (n1*(n1-1))</w:t>
-      </w:r>
-    </w:p>
-    <w:p>
-      <w:pPr>
-        <w:spacing w:after="0"/>
-        <w:ind w:left="0" w:firstLine="709"/>
-        <w:rPr>
-          <w:rFonts w:ascii="Courier New" w:hAnsi="Courier New" w:cs="Courier New"/>
-        </w:rPr>
-      </w:pPr>
-      <w:r>
-        <w:rPr>
-          <w:rFonts w:ascii="Courier New" w:hAnsi="Courier New" w:cs="Courier New"/>
-        </w:rPr>
-        <w:t xml:space="preserve">    </w:t>
-      </w:r>
-    </w:p>
-    <w:p>
-      <w:pPr>
-        <w:spacing w:after="0"/>
-        <w:ind w:left="0" w:firstLine="709"/>
-        <w:rPr>
-          <w:rFonts w:ascii="Courier New" w:hAnsi="Courier New" w:cs="Courier New"/>
-        </w:rPr>
-      </w:pPr>
-      <w:r>
-        <w:rPr>
-          <w:rFonts w:ascii="Courier New" w:hAnsi="Courier New" w:cs="Courier New"/>
-        </w:rPr>
-        <w:t xml:space="preserve">  }</w:t>
-      </w:r>
-    </w:p>
-    <w:p>
-      <w:pPr>
-        <w:spacing w:after="0"/>
-        <w:ind w:left="0" w:firstLine="709"/>
-        <w:rPr>
-          <w:rFonts w:ascii="Courier New" w:hAnsi="Courier New" w:cs="Courier New"/>
-        </w:rPr>
-      </w:pPr>
-      <w:r>
-        <w:rPr>
-          <w:rFonts w:ascii="Courier New" w:hAnsi="Courier New" w:cs="Courier New"/>
-        </w:rPr>
-        <w:t xml:space="preserve">  </w:t>
-      </w:r>
-      <w:proofErr w:type="spellStart"/>
-      <w:r>
-        <w:rPr>
-          <w:rFonts w:ascii="Courier New" w:hAnsi="Courier New" w:cs="Courier New"/>
-        </w:rPr>
-        <w:t>else</w:t>
-      </w:r>
-      <w:proofErr w:type="spellEnd"/>
-    </w:p>
-    <w:p>
-      <w:pPr>
-        <w:spacing w:after="0"/>
-        <w:ind w:left="0" w:firstLine="709"/>
-        <w:rPr>
-          <w:rFonts w:ascii="Courier New" w:hAnsi="Courier New" w:cs="Courier New"/>
-        </w:rPr>
-      </w:pPr>
-      <w:r>
-        <w:rPr>
-          <w:rFonts w:ascii="Courier New" w:hAnsi="Courier New" w:cs="Courier New"/>
-        </w:rPr>
-        <w:t xml:space="preserve">  {</w:t>
-      </w:r>
-    </w:p>
-    <w:p>
-      <w:pPr>
-        <w:spacing w:after="0"/>
-        <w:ind w:left="0" w:firstLine="709"/>
-        <w:rPr>
-          <w:rFonts w:ascii="Courier New" w:hAnsi="Courier New" w:cs="Courier New"/>
-        </w:rPr>
-      </w:pPr>
-      <w:r>
-        <w:rPr>
-          <w:rFonts w:ascii="Courier New" w:hAnsi="Courier New" w:cs="Courier New"/>
-        </w:rPr>
-        <w:t xml:space="preserve">    </w:t>
-      </w:r>
-      <w:proofErr w:type="spellStart"/>
-      <w:r>
-        <w:rPr>
-          <w:rFonts w:ascii="Courier New" w:hAnsi="Courier New" w:cs="Courier New"/>
-        </w:rPr>
-        <w:t>trace</w:t>
-      </w:r>
-      <w:proofErr w:type="spellEnd"/>
-      <w:r>
-        <w:rPr>
-          <w:rFonts w:ascii="Courier New" w:hAnsi="Courier New" w:cs="Courier New"/>
-        </w:rPr>
-        <w:t xml:space="preserve"> = </w:t>
-      </w:r>
-      <w:proofErr w:type="spellStart"/>
-      <w:r>
-        <w:rPr>
-          <w:rFonts w:ascii="Courier New" w:hAnsi="Courier New" w:cs="Courier New"/>
-        </w:rPr>
-        <w:t>trace</w:t>
-      </w:r>
-      <w:proofErr w:type="spellEnd"/>
-      <w:r>
-        <w:rPr>
-          <w:rFonts w:ascii="Courier New" w:hAnsi="Courier New" w:cs="Courier New"/>
-        </w:rPr>
-        <w:t>/(n1*n2)</w:t>
-      </w:r>
-    </w:p>
-    <w:p>
-      <w:pPr>
-        <w:spacing w:after="0"/>
-        <w:ind w:left="0" w:firstLine="709"/>
-        <w:rPr>
-          <w:rFonts w:ascii="Courier New" w:hAnsi="Courier New" w:cs="Courier New"/>
-        </w:rPr>
-      </w:pPr>
-      <w:r>
-        <w:rPr>
-          <w:rFonts w:ascii="Courier New" w:hAnsi="Courier New" w:cs="Courier New"/>
-        </w:rPr>
-        <w:t xml:space="preserve">  }</w:t>
-      </w:r>
-    </w:p>
-    <w:p>
-      <w:pPr>
-        <w:spacing w:after="0"/>
-        <w:ind w:left="0" w:firstLine="709"/>
-        <w:rPr>
-          <w:rFonts w:ascii="Courier New" w:hAnsi="Courier New" w:cs="Courier New"/>
-        </w:rPr>
-      </w:pPr>
-      <w:r>
-        <w:rPr>
-          <w:rFonts w:ascii="Courier New" w:hAnsi="Courier New" w:cs="Courier New"/>
-        </w:rPr>
-        <w:t xml:space="preserve">  </w:t>
-      </w:r>
-    </w:p>
-    <w:p>
-      <w:pPr>
-        <w:spacing w:after="0"/>
-        <w:ind w:left="0" w:firstLine="709"/>
-        <w:rPr>
-          <w:rFonts w:ascii="Courier New" w:hAnsi="Courier New" w:cs="Courier New"/>
-        </w:rPr>
-      </w:pPr>
-      <w:r>
-        <w:rPr>
-          <w:rFonts w:ascii="Courier New" w:hAnsi="Courier New" w:cs="Courier New"/>
-        </w:rPr>
-        <w:t xml:space="preserve">  </w:t>
-      </w:r>
-      <w:proofErr w:type="spellStart"/>
-      <w:r>
-        <w:rPr>
-          <w:rFonts w:ascii="Courier New" w:hAnsi="Courier New" w:cs="Courier New"/>
-        </w:rPr>
-        <w:t>return</w:t>
-      </w:r>
-      <w:proofErr w:type="spellEnd"/>
-      <w:r>
-        <w:rPr>
-          <w:rFonts w:ascii="Courier New" w:hAnsi="Courier New" w:cs="Courier New"/>
-        </w:rPr>
-        <w:t>(</w:t>
-      </w:r>
-      <w:proofErr w:type="spellStart"/>
-      <w:r>
-        <w:rPr>
-          <w:rFonts w:ascii="Courier New" w:hAnsi="Courier New" w:cs="Courier New"/>
-        </w:rPr>
-        <w:t>trace</w:t>
-      </w:r>
-      <w:proofErr w:type="spellEnd"/>
-      <w:r>
-        <w:rPr>
-          <w:rFonts w:ascii="Courier New" w:hAnsi="Courier New" w:cs="Courier New"/>
-        </w:rPr>
-        <w:t>)</w:t>
-      </w:r>
-    </w:p>
-    <w:p>
-      <w:pPr>
-        <w:spacing w:after="0"/>
-        <w:ind w:left="0" w:firstLine="709"/>
-        <w:rPr>
-          <w:rFonts w:ascii="Courier New" w:hAnsi="Courier New" w:cs="Courier New"/>
-        </w:rPr>
-      </w:pPr>
-      <w:r>
-        <w:rPr>
-          <w:rFonts w:ascii="Courier New" w:hAnsi="Courier New" w:cs="Courier New"/>
-        </w:rPr>
-        <w:t xml:space="preserve">  </w:t>
-      </w:r>
-    </w:p>
-    <w:p>
-      <w:pPr>
-        <w:spacing w:after="0"/>
-        <w:ind w:left="0" w:firstLine="709"/>
-        <w:rPr>
-          <w:rFonts w:ascii="Courier New" w:hAnsi="Courier New" w:cs="Courier New"/>
-        </w:rPr>
-      </w:pPr>
-      <w:r>
-        <w:rPr>
-          <w:rFonts w:ascii="Courier New" w:hAnsi="Courier New" w:cs="Courier New"/>
-        </w:rPr>
         <w:t>}</w:t>
       </w:r>
     </w:p>
     <w:sectPr>
+      <w:headerReference w:type="default" r:id="rId12"/>
       <w:pgSz w:w="12240" w:h="15840"/>
       <w:pgMar w:top="1134" w:right="850" w:bottom="1134" w:left="1701" w:header="708" w:footer="708" w:gutter="0"/>
       <w:cols w:space="708"/>
-      <w:docGrid w:linePitch="360"/>
+      <w:titlePg/>
+      <w:docGrid w:linePitch="381"/>
     </w:sectPr>
   </w:body>
 </w:document>
+</file>
+
+<file path=word/endnotes.xml><?xml version="1.0" encoding="utf-8"?>
+<w:endnotes xmlns:wpc="http://schemas.microsoft.com/office/word/2010/wordprocessingCanvas" xmlns:cx="http://schemas.microsoft.com/office/drawing/2014/chartex" xmlns:cx1="http://schemas.microsoft.com/office/drawing/2015/9/8/chartex" xmlns:cx2="http://schemas.microsoft.com/office/drawing/2015/10/21/chartex" xmlns:cx3="http://schemas.microsoft.com/office/drawing/2016/5/9/chartex" xmlns:cx4="http://schemas.microsoft.com/office/drawing/2016/5/10/chartex" xmlns:cx5="http://schemas.microsoft.com/office/drawing/2016/5/11/chartex" xmlns:cx6="http://schemas.microsoft.com/office/drawing/2016/5/12/chartex" xmlns:cx7="http://schemas.microsoft.com/office/drawing/2016/5/13/chartex" xmlns:cx8="http://schemas.microsoft.com/office/drawing/2016/5/14/chartex" xmlns:mc="http://schemas.openxmlformats.org/markup-compatibility/2006" xmlns:aink="http://schemas.microsoft.com/office/drawing/2016/ink" xmlns:am3d="http://schemas.microsoft.com/office/drawing/2017/model3d" xmlns:o="urn:schemas-microsoft-com:office:office" xmlns:r="http://schemas.openxmlformats.org/officeDocument/2006/relationships" xmlns:m="http://schemas.openxmlformats.org/officeDocument/2006/math" xmlns:v="urn:schemas-microsoft-com:vml" xmlns:wp14="http://schemas.microsoft.com/office/word/2010/wordprocessingDrawing" xmlns:wp="http://schemas.openxmlformats.org/drawingml/2006/wordprocessingDrawing" xmlns:w10="urn:schemas-microsoft-com:office:word" xmlns:w="http://schemas.openxmlformats.org/wordprocessingml/2006/main" xmlns:w14="http://schemas.microsoft.com/office/word/2010/wordml" xmlns:w15="http://schemas.microsoft.com/office/word/2012/wordml" xmlns:w16cid="http://schemas.microsoft.com/office/word/2016/wordml/cid" xmlns:w16se="http://schemas.microsoft.com/office/word/2015/wordml/symex" xmlns:wpg="http://schemas.microsoft.com/office/word/2010/wordprocessingGroup" xmlns:wpi="http://schemas.microsoft.com/office/word/2010/wordprocessingInk" xmlns:wne="http://schemas.microsoft.com/office/word/2006/wordml" xmlns:wps="http://schemas.microsoft.com/office/word/2010/wordprocessingShape" mc:Ignorable="w14 w15 w16se w16cid wp14">
+  <w:endnote w:type="separator" w:id="-1">
+    <w:p>
+      <w:pPr>
+        <w:spacing w:after="0" w:line="240" w:lineRule="auto"/>
+      </w:pPr>
+      <w:r>
+        <w:separator/>
+      </w:r>
+    </w:p>
+  </w:endnote>
+  <w:endnote w:type="continuationSeparator" w:id="0">
+    <w:p>
+      <w:pPr>
+        <w:spacing w:after="0" w:line="240" w:lineRule="auto"/>
+      </w:pPr>
+      <w:r>
+        <w:continuationSeparator/>
+      </w:r>
+    </w:p>
+  </w:endnote>
+</w:endnotes>
+</file>
+
+<file path=word/footnotes.xml><?xml version="1.0" encoding="utf-8"?>
+<w:footnotes xmlns:wpc="http://schemas.microsoft.com/office/word/2010/wordprocessingCanvas" xmlns:cx="http://schemas.microsoft.com/office/drawing/2014/chartex" xmlns:cx1="http://schemas.microsoft.com/office/drawing/2015/9/8/chartex" xmlns:cx2="http://schemas.microsoft.com/office/drawing/2015/10/21/chartex" xmlns:cx3="http://schemas.microsoft.com/office/drawing/2016/5/9/chartex" xmlns:cx4="http://schemas.microsoft.com/office/drawing/2016/5/10/chartex" xmlns:cx5="http://schemas.microsoft.com/office/drawing/2016/5/11/chartex" xmlns:cx6="http://schemas.microsoft.com/office/drawing/2016/5/12/chartex" xmlns:cx7="http://schemas.microsoft.com/office/drawing/2016/5/13/chartex" xmlns:cx8="http://schemas.microsoft.com/office/drawing/2016/5/14/chartex" xmlns:mc="http://schemas.openxmlformats.org/markup-compatibility/2006" xmlns:aink="http://schemas.microsoft.com/office/drawing/2016/ink" xmlns:am3d="http://schemas.microsoft.com/office/drawing/2017/model3d" xmlns:o="urn:schemas-microsoft-com:office:office" xmlns:r="http://schemas.openxmlformats.org/officeDocument/2006/relationships" xmlns:m="http://schemas.openxmlformats.org/officeDocument/2006/math" xmlns:v="urn:schemas-microsoft-com:vml" xmlns:wp14="http://schemas.microsoft.com/office/word/2010/wordprocessingDrawing" xmlns:wp="http://schemas.openxmlformats.org/drawingml/2006/wordprocessingDrawing" xmlns:w10="urn:schemas-microsoft-com:office:word" xmlns:w="http://schemas.openxmlformats.org/wordprocessingml/2006/main" xmlns:w14="http://schemas.microsoft.com/office/word/2010/wordml" xmlns:w15="http://schemas.microsoft.com/office/word/2012/wordml" xmlns:w16cid="http://schemas.microsoft.com/office/word/2016/wordml/cid" xmlns:w16se="http://schemas.microsoft.com/office/word/2015/wordml/symex" xmlns:wpg="http://schemas.microsoft.com/office/word/2010/wordprocessingGroup" xmlns:wpi="http://schemas.microsoft.com/office/word/2010/wordprocessingInk" xmlns:wne="http://schemas.microsoft.com/office/word/2006/wordml" xmlns:wps="http://schemas.microsoft.com/office/word/2010/wordprocessingShape" mc:Ignorable="w14 w15 w16se w16cid wp14">
+  <w:footnote w:type="separator" w:id="-1">
+    <w:p>
+      <w:pPr>
+        <w:spacing w:after="0" w:line="240" w:lineRule="auto"/>
+      </w:pPr>
+      <w:r>
+        <w:separator/>
+      </w:r>
+    </w:p>
+  </w:footnote>
+  <w:footnote w:type="continuationSeparator" w:id="0">
+    <w:p>
+      <w:pPr>
+        <w:spacing w:after="0" w:line="240" w:lineRule="auto"/>
+      </w:pPr>
+      <w:r>
+        <w:continuationSeparator/>
+      </w:r>
+    </w:p>
+  </w:footnote>
+</w:footnotes>
+</file>
+
+<file path=word/header1.xml><?xml version="1.0" encoding="utf-8"?>
+<w:hdr xmlns:wpc="http://schemas.microsoft.com/office/word/2010/wordprocessingCanvas" xmlns:cx="http://schemas.microsoft.com/office/drawing/2014/chartex" xmlns:cx1="http://schemas.microsoft.com/office/drawing/2015/9/8/chartex" xmlns:cx2="http://schemas.microsoft.com/office/drawing/2015/10/21/chartex" xmlns:cx3="http://schemas.microsoft.com/office/drawing/2016/5/9/chartex" xmlns:cx4="http://schemas.microsoft.com/office/drawing/2016/5/10/chartex" xmlns:cx5="http://schemas.microsoft.com/office/drawing/2016/5/11/chartex" xmlns:cx6="http://schemas.microsoft.com/office/drawing/2016/5/12/chartex" xmlns:cx7="http://schemas.microsoft.com/office/drawing/2016/5/13/chartex" xmlns:cx8="http://schemas.microsoft.com/office/drawing/2016/5/14/chartex" xmlns:mc="http://schemas.openxmlformats.org/markup-compatibility/2006" xmlns:aink="http://schemas.microsoft.com/office/drawing/2016/ink" xmlns:am3d="http://schemas.microsoft.com/office/drawing/2017/model3d" xmlns:o="urn:schemas-microsoft-com:office:office" xmlns:r="http://schemas.openxmlformats.org/officeDocument/2006/relationships" xmlns:m="http://schemas.openxmlformats.org/officeDocument/2006/math" xmlns:v="urn:schemas-microsoft-com:vml" xmlns:wp14="http://schemas.microsoft.com/office/word/2010/wordprocessingDrawing" xmlns:wp="http://schemas.openxmlformats.org/drawingml/2006/wordprocessingDrawing" xmlns:w10="urn:schemas-microsoft-com:office:word" xmlns:w="http://schemas.openxmlformats.org/wordprocessingml/2006/main" xmlns:w14="http://schemas.microsoft.com/office/word/2010/wordml" xmlns:w15="http://schemas.microsoft.com/office/word/2012/wordml" xmlns:w16cid="http://schemas.microsoft.com/office/word/2016/wordml/cid" xmlns:w16se="http://schemas.microsoft.com/office/word/2015/wordml/symex" xmlns:wpg="http://schemas.microsoft.com/office/word/2010/wordprocessingGroup" xmlns:wpi="http://schemas.microsoft.com/office/word/2010/wordprocessingInk" xmlns:wne="http://schemas.microsoft.com/office/word/2006/wordml" xmlns:wps="http://schemas.microsoft.com/office/word/2010/wordprocessingShape" mc:Ignorable="w14 w15 w16se w16cid wp14">
+  <w:sdt>
+    <w:sdtPr>
+      <w:id w:val="499548378"/>
+      <w:docPartObj>
+        <w:docPartGallery w:val="Page Numbers (Top of Page)"/>
+        <w:docPartUnique/>
+      </w:docPartObj>
+    </w:sdtPr>
+    <w:sdtContent>
+      <w:p>
+        <w:pPr>
+          <w:pStyle w:val="af"/>
+          <w:jc w:val="right"/>
+        </w:pPr>
+        <w:r>
+          <w:fldChar w:fldCharType="begin"/>
+        </w:r>
+        <w:r>
+          <w:instrText>PAGE   \* MERGEFORMAT</w:instrText>
+        </w:r>
+        <w:r>
+          <w:fldChar w:fldCharType="separate"/>
+        </w:r>
+        <w:r>
+          <w:t>2</w:t>
+        </w:r>
+        <w:r>
+          <w:fldChar w:fldCharType="end"/>
+        </w:r>
+      </w:p>
+    </w:sdtContent>
+  </w:sdt>
+  <w:p>
+    <w:pPr>
+      <w:pStyle w:val="af"/>
+    </w:pPr>
+  </w:p>
+</w:hdr>
 </file>
 
 <file path=word/numbering.xml><?xml version="1.0" encoding="utf-8"?>
@@ -30172,6 +30266,58 @@
       <w:shd w:val="clear" w:color="auto" w:fill="E1DFDD"/>
     </w:rPr>
   </w:style>
+  <w:style w:type="paragraph" w:styleId="af">
+    <w:name w:val="header"/>
+    <w:basedOn w:val="a"/>
+    <w:link w:val="af0"/>
+    <w:uiPriority w:val="99"/>
+    <w:unhideWhenUsed/>
+    <w:rsid w:val="00ED7207"/>
+    <w:pPr>
+      <w:tabs>
+        <w:tab w:val="center" w:pos="4819"/>
+        <w:tab w:val="right" w:pos="9639"/>
+      </w:tabs>
+      <w:spacing w:after="0" w:line="240" w:lineRule="auto"/>
+    </w:pPr>
+  </w:style>
+  <w:style w:type="character" w:customStyle="1" w:styleId="af0">
+    <w:name w:val="Верхній колонтитул Знак"/>
+    <w:basedOn w:val="a1"/>
+    <w:link w:val="af"/>
+    <w:uiPriority w:val="99"/>
+    <w:rsid w:val="00ED7207"/>
+    <w:rPr>
+      <w:rFonts w:ascii="Times New Roman" w:eastAsia="Calibri" w:hAnsi="Times New Roman" w:cs="Times New Roman"/>
+      <w:lang w:val="uk-UA"/>
+    </w:rPr>
+  </w:style>
+  <w:style w:type="paragraph" w:styleId="af1">
+    <w:name w:val="footer"/>
+    <w:basedOn w:val="a"/>
+    <w:link w:val="af2"/>
+    <w:uiPriority w:val="99"/>
+    <w:unhideWhenUsed/>
+    <w:rsid w:val="00ED7207"/>
+    <w:pPr>
+      <w:tabs>
+        <w:tab w:val="center" w:pos="4819"/>
+        <w:tab w:val="right" w:pos="9639"/>
+      </w:tabs>
+      <w:spacing w:after="0" w:line="240" w:lineRule="auto"/>
+    </w:pPr>
+  </w:style>
+  <w:style w:type="character" w:customStyle="1" w:styleId="af2">
+    <w:name w:val="Нижній колонтитул Знак"/>
+    <w:basedOn w:val="a1"/>
+    <w:link w:val="af1"/>
+    <w:uiPriority w:val="99"/>
+    <w:rsid w:val="00ED7207"/>
+    <w:rPr>
+      <w:rFonts w:ascii="Times New Roman" w:eastAsia="Calibri" w:hAnsi="Times New Roman" w:cs="Times New Roman"/>
+      <w:lang w:val="uk-UA"/>
+    </w:rPr>
+  </w:style>
 </w:styles>
 </file>
 
@@ -30441,7 +30587,7 @@
 </file>
 
 <file path=customXml/itemProps1.xml><?xml version="1.0" encoding="utf-8"?>
-<ds:datastoreItem xmlns:ds="http://schemas.openxmlformats.org/officeDocument/2006/customXml" ds:itemID="{F4330CA2-53AE-40AE-9664-6B7CF72E27ED}">
+<ds:datastoreItem xmlns:ds="http://schemas.openxmlformats.org/officeDocument/2006/customXml" ds:itemID="{D5962B4A-3037-46B0-A9EC-0C900949B447}">
   <ds:schemaRefs>
     <ds:schemaRef ds:uri="http://schemas.openxmlformats.org/officeDocument/2006/bibliography"/>
   </ds:schemaRefs>

</xml_diff>